<commit_message>
Update TN 9.1.1.4 Plux Interface.docx
</commit_message>
<xml_diff>
--- a/drafts/TN 9.1.1.4 Plux Interface.docx
+++ b/drafts/TN 9.1.1.4 Plux Interface.docx
@@ -1,6 +1,6 @@
 
 <file path=word/document.xml><?xml version="1.0" encoding="utf-8"?>
-<w:document xmlns:wpc="http://schemas.microsoft.com/office/word/2010/wordprocessingCanvas" xmlns:cx="http://schemas.microsoft.com/office/drawing/2014/chartex" xmlns:cx1="http://schemas.microsoft.com/office/drawing/2015/9/8/chartex" xmlns:cx2="http://schemas.microsoft.com/office/drawing/2015/10/21/chartex" xmlns:cx3="http://schemas.microsoft.com/office/drawing/2016/5/9/chartex" xmlns:cx4="http://schemas.microsoft.com/office/drawing/2016/5/10/chartex" xmlns:cx5="http://schemas.microsoft.com/office/drawing/2016/5/11/chartex" xmlns:cx6="http://schemas.microsoft.com/office/drawing/2016/5/12/chartex" xmlns:cx7="http://schemas.microsoft.com/office/drawing/2016/5/13/chartex" xmlns:cx8="http://schemas.microsoft.com/office/drawing/2016/5/14/chartex" xmlns:mc="http://schemas.openxmlformats.org/markup-compatibility/2006" xmlns:aink="http://schemas.microsoft.com/office/drawing/2016/ink" xmlns:am3d="http://schemas.microsoft.com/office/drawing/2017/model3d" xmlns:o="urn:schemas-microsoft-com:office:office" xmlns:r="http://schemas.openxmlformats.org/officeDocument/2006/relationships" xmlns:m="http://schemas.openxmlformats.org/officeDocument/2006/math" xmlns:v="urn:schemas-microsoft-com:vml" xmlns:wp14="http://schemas.microsoft.com/office/word/2010/wordprocessingDrawing" xmlns:wp="http://schemas.openxmlformats.org/drawingml/2006/wordprocessingDrawing" xmlns:w10="urn:schemas-microsoft-com:office:word" xmlns:w="http://schemas.openxmlformats.org/wordprocessingml/2006/main" xmlns:w14="http://schemas.microsoft.com/office/word/2010/wordml" xmlns:w15="http://schemas.microsoft.com/office/word/2012/wordml" xmlns:w16cex="http://schemas.microsoft.com/office/word/2018/wordml/cex" xmlns:w16cid="http://schemas.microsoft.com/office/word/2016/wordml/cid" xmlns:w16="http://schemas.microsoft.com/office/word/2018/wordml" xmlns:w16se="http://schemas.microsoft.com/office/word/2015/wordml/symex" xmlns:wpg="http://schemas.microsoft.com/office/word/2010/wordprocessingGroup" xmlns:wpi="http://schemas.microsoft.com/office/word/2010/wordprocessingInk" xmlns:wne="http://schemas.microsoft.com/office/word/2006/wordml" xmlns:wps="http://schemas.microsoft.com/office/word/2010/wordprocessingShape" mc:Ignorable="w14 w15 w16se w16cid w16 w16cex wp14">
+<w:document xmlns:wpc="http://schemas.microsoft.com/office/word/2010/wordprocessingCanvas" xmlns:cx="http://schemas.microsoft.com/office/drawing/2014/chartex" xmlns:cx1="http://schemas.microsoft.com/office/drawing/2015/9/8/chartex" xmlns:cx2="http://schemas.microsoft.com/office/drawing/2015/10/21/chartex" xmlns:cx3="http://schemas.microsoft.com/office/drawing/2016/5/9/chartex" xmlns:cx4="http://schemas.microsoft.com/office/drawing/2016/5/10/chartex" xmlns:cx5="http://schemas.microsoft.com/office/drawing/2016/5/11/chartex" xmlns:cx6="http://schemas.microsoft.com/office/drawing/2016/5/12/chartex" xmlns:cx7="http://schemas.microsoft.com/office/drawing/2016/5/13/chartex" xmlns:cx8="http://schemas.microsoft.com/office/drawing/2016/5/14/chartex" xmlns:mc="http://schemas.openxmlformats.org/markup-compatibility/2006" xmlns:aink="http://schemas.microsoft.com/office/drawing/2016/ink" xmlns:am3d="http://schemas.microsoft.com/office/drawing/2017/model3d" xmlns:o="urn:schemas-microsoft-com:office:office" xmlns:r="http://schemas.openxmlformats.org/officeDocument/2006/relationships" xmlns:m="http://schemas.openxmlformats.org/officeDocument/2006/math" xmlns:v="urn:schemas-microsoft-com:vml" xmlns:wp14="http://schemas.microsoft.com/office/word/2010/wordprocessingDrawing" xmlns:wp="http://schemas.openxmlformats.org/drawingml/2006/wordprocessingDrawing" xmlns:w10="urn:schemas-microsoft-com:office:word" xmlns:w="http://schemas.openxmlformats.org/wordprocessingml/2006/main" xmlns:w14="http://schemas.microsoft.com/office/word/2010/wordml" xmlns:w15="http://schemas.microsoft.com/office/word/2012/wordml" xmlns:w16cex="http://schemas.microsoft.com/office/word/2018/wordml/cex" xmlns:w16cid="http://schemas.microsoft.com/office/word/2016/wordml/cid" xmlns:w16="http://schemas.microsoft.com/office/word/2018/wordml" xmlns:w16sdtdh="http://schemas.microsoft.com/office/word/2020/wordml/sdtdatahash" xmlns:w16se="http://schemas.microsoft.com/office/word/2015/wordml/symex" xmlns:wpg="http://schemas.microsoft.com/office/word/2010/wordprocessingGroup" xmlns:wpi="http://schemas.microsoft.com/office/word/2010/wordprocessingInk" xmlns:wne="http://schemas.microsoft.com/office/word/2006/wordml" xmlns:wps="http://schemas.microsoft.com/office/word/2010/wordprocessingShape" mc:Ignorable="w14 w15 w16se w16cid w16 w16cex w16sdtdh wp14">
   <w:body>
     <w:p>
       <w:pPr>
@@ -33,7 +33,13 @@
         <w:pStyle w:val="Heading2"/>
       </w:pPr>
       <w:r>
-        <w:t xml:space="preserve">Unserved use Cases, </w:t>
+        <w:t xml:space="preserve">Unserved </w:t>
+      </w:r>
+      <w:r>
+        <w:t>U</w:t>
+      </w:r>
+      <w:r>
+        <w:t xml:space="preserve">se Cases, </w:t>
       </w:r>
       <w:r>
         <w:t>References</w:t>
@@ -74,10 +80,7 @@
         </w:numPr>
       </w:pPr>
       <w:r>
-        <w:t>S-9.1.1.</w:t>
-      </w:r>
-      <w:r>
-        <w:t xml:space="preserve">4 </w:t>
+        <w:t xml:space="preserve">S-9.1.1.4 </w:t>
       </w:r>
       <w:proofErr w:type="spellStart"/>
       <w:r>
@@ -139,10 +142,7 @@
         <w:pStyle w:val="Heading2"/>
       </w:pPr>
       <w:r>
-        <w:t>Re</w:t>
-      </w:r>
-      <w:r>
-        <w:t>quirements</w:t>
+        <w:t>Requirements</w:t>
       </w:r>
     </w:p>
     <w:p>
@@ -168,34 +168,13 @@
     </w:p>
     <w:p>
       <w:r>
-        <w:t>The NMRA Conformance and Inspection committee may allow exemptions</w:t>
-      </w:r>
-      <w:r>
-        <w:t xml:space="preserve"> from the 3.0mm </w:t>
-      </w:r>
-      <w:r>
-        <w:t>pin header height, at their discretion, depending on when the decoder under test was originally designed.</w:t>
+        <w:t>The NMRA Conformance and Inspection committee may allow exemptions from the 3.0mm pin header height, at their discretion, depending on when the decoder under test was originally designed.</w:t>
       </w:r>
     </w:p>
     <w:p>
       <w:r>
         <w:lastRenderedPageBreak/>
-        <w:t xml:space="preserve">In </w:t>
-      </w:r>
-      <w:r>
-        <w:t xml:space="preserve">the NEM-658 Standard </w:t>
-      </w:r>
-      <w:r>
-        <w:t>PluX22</w:t>
-      </w:r>
-      <w:r>
-        <w:t xml:space="preserve"> decoders have a maximum length of </w:t>
-      </w:r>
-      <w:r>
-        <w:t xml:space="preserve">35 mm. </w:t>
-      </w:r>
-      <w:r>
-        <w:t xml:space="preserve">RCN-122 and </w:t>
+        <w:t xml:space="preserve">In the NEM-658 Standard PluX22 decoders have a maximum length of 35 mm. RCN-122 and </w:t>
       </w:r>
       <w:r>
         <w:t xml:space="preserve">NMRA S 9.1.1.4 have </w:t>
@@ -247,18 +226,12 @@
         <w:pStyle w:val="Heading2"/>
       </w:pPr>
       <w:r>
-        <w:t>Electrica</w:t>
-      </w:r>
-      <w:r>
-        <w:t>l Properties</w:t>
+        <w:t>Electrical Properties</w:t>
       </w:r>
     </w:p>
     <w:p>
       <w:r>
-        <w:t>It is strongly recommended that the</w:t>
-      </w:r>
-      <w:r>
-        <w:t xml:space="preserve"> effective impedance of the speaker(s), as observed by the decoder, is 4Ω - 8Ω</w:t>
+        <w:t>It is strongly recommended that the effective impedance of the speaker(s), as observed by the decoder, is 4Ω - 8Ω</w:t>
       </w:r>
       <w:r>
         <w:t xml:space="preserve">.  The effective impedance required by the decoder must be </w:t>
@@ -394,10 +367,12 @@
     <w:p>
       <w:pPr>
         <w:sectPr>
-          <w:footerReference w:type="even" r:id="rId9"/>
-          <w:footerReference w:type="default" r:id="rId10"/>
-          <w:headerReference w:type="first" r:id="rId11"/>
-          <w:footerReference w:type="first" r:id="rId12"/>
+          <w:headerReference w:type="even" r:id="rId9"/>
+          <w:headerReference w:type="default" r:id="rId10"/>
+          <w:footerReference w:type="even" r:id="rId11"/>
+          <w:footerReference w:type="default" r:id="rId12"/>
+          <w:headerReference w:type="first" r:id="rId13"/>
+          <w:footerReference w:type="first" r:id="rId14"/>
           <w:pgSz w:w="12240" w:h="15840" w:code="1"/>
           <w:pgMar w:top="864" w:right="1440" w:bottom="864" w:left="1152" w:header="288" w:footer="648" w:gutter="0"/>
           <w:lnNumType w:countBy="5" w:restart="continuous"/>
@@ -421,7 +396,7 @@
           <w:szCs w:val="26"/>
         </w:rPr>
         <w:sectPr>
-          <w:headerReference w:type="default" r:id="rId13"/>
+          <w:headerReference w:type="default" r:id="rId15"/>
           <w:pgSz w:w="12240" w:h="15840" w:code="1"/>
           <w:pgMar w:top="864" w:right="1440" w:bottom="864" w:left="1152" w:header="288" w:footer="648" w:gutter="0"/>
           <w:cols w:space="144"/>
@@ -1586,7 +1561,25 @@
           <w:sz w:val="17"/>
           <w:szCs w:val="17"/>
         </w:rPr>
-        <w:t>both use, by reference, in laws and regulations, and use in private self</w:t>
+        <w:t xml:space="preserve">both </w:t>
+      </w:r>
+      <w:proofErr w:type="gramStart"/>
+      <w:r>
+        <w:rPr>
+          <w:rFonts w:ascii="Arial Narrow" w:hAnsi="Arial Narrow" w:cs="TimesNewRomanPSMT"/>
+          <w:sz w:val="17"/>
+          <w:szCs w:val="17"/>
+        </w:rPr>
+        <w:t>use</w:t>
+      </w:r>
+      <w:proofErr w:type="gramEnd"/>
+      <w:r>
+        <w:rPr>
+          <w:rFonts w:ascii="Arial Narrow" w:hAnsi="Arial Narrow" w:cs="TimesNewRomanPSMT"/>
+          <w:sz w:val="17"/>
+          <w:szCs w:val="17"/>
+        </w:rPr>
+        <w:t>, by reference, in laws and regulations, and use in private self</w:t>
       </w:r>
       <w:r>
         <w:rPr>
@@ -1935,7 +1928,7 @@
 </file>
 
 <file path=word/endnotes.xml><?xml version="1.0" encoding="utf-8"?>
-<w:endnotes xmlns:wpc="http://schemas.microsoft.com/office/word/2010/wordprocessingCanvas" xmlns:cx="http://schemas.microsoft.com/office/drawing/2014/chartex" xmlns:cx1="http://schemas.microsoft.com/office/drawing/2015/9/8/chartex" xmlns:cx2="http://schemas.microsoft.com/office/drawing/2015/10/21/chartex" xmlns:cx3="http://schemas.microsoft.com/office/drawing/2016/5/9/chartex" xmlns:cx4="http://schemas.microsoft.com/office/drawing/2016/5/10/chartex" xmlns:cx5="http://schemas.microsoft.com/office/drawing/2016/5/11/chartex" xmlns:cx6="http://schemas.microsoft.com/office/drawing/2016/5/12/chartex" xmlns:cx7="http://schemas.microsoft.com/office/drawing/2016/5/13/chartex" xmlns:cx8="http://schemas.microsoft.com/office/drawing/2016/5/14/chartex" xmlns:mc="http://schemas.openxmlformats.org/markup-compatibility/2006" xmlns:aink="http://schemas.microsoft.com/office/drawing/2016/ink" xmlns:am3d="http://schemas.microsoft.com/office/drawing/2017/model3d" xmlns:o="urn:schemas-microsoft-com:office:office" xmlns:r="http://schemas.openxmlformats.org/officeDocument/2006/relationships" xmlns:m="http://schemas.openxmlformats.org/officeDocument/2006/math" xmlns:v="urn:schemas-microsoft-com:vml" xmlns:wp14="http://schemas.microsoft.com/office/word/2010/wordprocessingDrawing" xmlns:wp="http://schemas.openxmlformats.org/drawingml/2006/wordprocessingDrawing" xmlns:w10="urn:schemas-microsoft-com:office:word" xmlns:w="http://schemas.openxmlformats.org/wordprocessingml/2006/main" xmlns:w14="http://schemas.microsoft.com/office/word/2010/wordml" xmlns:w15="http://schemas.microsoft.com/office/word/2012/wordml" xmlns:w16cex="http://schemas.microsoft.com/office/word/2018/wordml/cex" xmlns:w16cid="http://schemas.microsoft.com/office/word/2016/wordml/cid" xmlns:w16="http://schemas.microsoft.com/office/word/2018/wordml" xmlns:w16se="http://schemas.microsoft.com/office/word/2015/wordml/symex" xmlns:wpg="http://schemas.microsoft.com/office/word/2010/wordprocessingGroup" xmlns:wpi="http://schemas.microsoft.com/office/word/2010/wordprocessingInk" xmlns:wne="http://schemas.microsoft.com/office/word/2006/wordml" xmlns:wps="http://schemas.microsoft.com/office/word/2010/wordprocessingShape" mc:Ignorable="w14 w15 w16se w16cid w16 w16cex wp14">
+<w:endnotes xmlns:wpc="http://schemas.microsoft.com/office/word/2010/wordprocessingCanvas" xmlns:cx="http://schemas.microsoft.com/office/drawing/2014/chartex" xmlns:cx1="http://schemas.microsoft.com/office/drawing/2015/9/8/chartex" xmlns:cx2="http://schemas.microsoft.com/office/drawing/2015/10/21/chartex" xmlns:cx3="http://schemas.microsoft.com/office/drawing/2016/5/9/chartex" xmlns:cx4="http://schemas.microsoft.com/office/drawing/2016/5/10/chartex" xmlns:cx5="http://schemas.microsoft.com/office/drawing/2016/5/11/chartex" xmlns:cx6="http://schemas.microsoft.com/office/drawing/2016/5/12/chartex" xmlns:cx7="http://schemas.microsoft.com/office/drawing/2016/5/13/chartex" xmlns:cx8="http://schemas.microsoft.com/office/drawing/2016/5/14/chartex" xmlns:mc="http://schemas.openxmlformats.org/markup-compatibility/2006" xmlns:aink="http://schemas.microsoft.com/office/drawing/2016/ink" xmlns:am3d="http://schemas.microsoft.com/office/drawing/2017/model3d" xmlns:o="urn:schemas-microsoft-com:office:office" xmlns:r="http://schemas.openxmlformats.org/officeDocument/2006/relationships" xmlns:m="http://schemas.openxmlformats.org/officeDocument/2006/math" xmlns:v="urn:schemas-microsoft-com:vml" xmlns:wp14="http://schemas.microsoft.com/office/word/2010/wordprocessingDrawing" xmlns:wp="http://schemas.openxmlformats.org/drawingml/2006/wordprocessingDrawing" xmlns:w10="urn:schemas-microsoft-com:office:word" xmlns:w="http://schemas.openxmlformats.org/wordprocessingml/2006/main" xmlns:w14="http://schemas.microsoft.com/office/word/2010/wordml" xmlns:w15="http://schemas.microsoft.com/office/word/2012/wordml" xmlns:w16cex="http://schemas.microsoft.com/office/word/2018/wordml/cex" xmlns:w16cid="http://schemas.microsoft.com/office/word/2016/wordml/cid" xmlns:w16="http://schemas.microsoft.com/office/word/2018/wordml" xmlns:w16sdtdh="http://schemas.microsoft.com/office/word/2020/wordml/sdtdatahash" xmlns:w16se="http://schemas.microsoft.com/office/word/2015/wordml/symex" xmlns:wpg="http://schemas.microsoft.com/office/word/2010/wordprocessingGroup" xmlns:wpi="http://schemas.microsoft.com/office/word/2010/wordprocessingInk" xmlns:wne="http://schemas.microsoft.com/office/word/2006/wordml" xmlns:wps="http://schemas.microsoft.com/office/word/2010/wordprocessingShape" mc:Ignorable="w14 w15 w16se w16cid w16 w16cex w16sdtdh wp14">
   <w:endnote w:type="separator" w:id="-1">
     <w:p>
       <w:r>
@@ -1954,7 +1947,7 @@
 </file>
 
 <file path=word/footer1.xml><?xml version="1.0" encoding="utf-8"?>
-<w:ftr xmlns:wpc="http://schemas.microsoft.com/office/word/2010/wordprocessingCanvas" xmlns:cx="http://schemas.microsoft.com/office/drawing/2014/chartex" xmlns:cx1="http://schemas.microsoft.com/office/drawing/2015/9/8/chartex" xmlns:cx2="http://schemas.microsoft.com/office/drawing/2015/10/21/chartex" xmlns:cx3="http://schemas.microsoft.com/office/drawing/2016/5/9/chartex" xmlns:cx4="http://schemas.microsoft.com/office/drawing/2016/5/10/chartex" xmlns:cx5="http://schemas.microsoft.com/office/drawing/2016/5/11/chartex" xmlns:cx6="http://schemas.microsoft.com/office/drawing/2016/5/12/chartex" xmlns:cx7="http://schemas.microsoft.com/office/drawing/2016/5/13/chartex" xmlns:cx8="http://schemas.microsoft.com/office/drawing/2016/5/14/chartex" xmlns:mc="http://schemas.openxmlformats.org/markup-compatibility/2006" xmlns:aink="http://schemas.microsoft.com/office/drawing/2016/ink" xmlns:am3d="http://schemas.microsoft.com/office/drawing/2017/model3d" xmlns:o="urn:schemas-microsoft-com:office:office" xmlns:r="http://schemas.openxmlformats.org/officeDocument/2006/relationships" xmlns:m="http://schemas.openxmlformats.org/officeDocument/2006/math" xmlns:v="urn:schemas-microsoft-com:vml" xmlns:wp14="http://schemas.microsoft.com/office/word/2010/wordprocessingDrawing" xmlns:wp="http://schemas.openxmlformats.org/drawingml/2006/wordprocessingDrawing" xmlns:w10="urn:schemas-microsoft-com:office:word" xmlns:w="http://schemas.openxmlformats.org/wordprocessingml/2006/main" xmlns:w14="http://schemas.microsoft.com/office/word/2010/wordml" xmlns:w15="http://schemas.microsoft.com/office/word/2012/wordml" xmlns:w16cex="http://schemas.microsoft.com/office/word/2018/wordml/cex" xmlns:w16cid="http://schemas.microsoft.com/office/word/2016/wordml/cid" xmlns:w16="http://schemas.microsoft.com/office/word/2018/wordml" xmlns:w16se="http://schemas.microsoft.com/office/word/2015/wordml/symex" xmlns:wpg="http://schemas.microsoft.com/office/word/2010/wordprocessingGroup" xmlns:wpi="http://schemas.microsoft.com/office/word/2010/wordprocessingInk" xmlns:wne="http://schemas.microsoft.com/office/word/2006/wordml" xmlns:wps="http://schemas.microsoft.com/office/word/2010/wordprocessingShape" mc:Ignorable="w14 w15 w16se w16cid w16 w16cex wp14">
+<w:ftr xmlns:wpc="http://schemas.microsoft.com/office/word/2010/wordprocessingCanvas" xmlns:cx="http://schemas.microsoft.com/office/drawing/2014/chartex" xmlns:cx1="http://schemas.microsoft.com/office/drawing/2015/9/8/chartex" xmlns:cx2="http://schemas.microsoft.com/office/drawing/2015/10/21/chartex" xmlns:cx3="http://schemas.microsoft.com/office/drawing/2016/5/9/chartex" xmlns:cx4="http://schemas.microsoft.com/office/drawing/2016/5/10/chartex" xmlns:cx5="http://schemas.microsoft.com/office/drawing/2016/5/11/chartex" xmlns:cx6="http://schemas.microsoft.com/office/drawing/2016/5/12/chartex" xmlns:cx7="http://schemas.microsoft.com/office/drawing/2016/5/13/chartex" xmlns:cx8="http://schemas.microsoft.com/office/drawing/2016/5/14/chartex" xmlns:mc="http://schemas.openxmlformats.org/markup-compatibility/2006" xmlns:aink="http://schemas.microsoft.com/office/drawing/2016/ink" xmlns:am3d="http://schemas.microsoft.com/office/drawing/2017/model3d" xmlns:o="urn:schemas-microsoft-com:office:office" xmlns:r="http://schemas.openxmlformats.org/officeDocument/2006/relationships" xmlns:m="http://schemas.openxmlformats.org/officeDocument/2006/math" xmlns:v="urn:schemas-microsoft-com:vml" xmlns:wp14="http://schemas.microsoft.com/office/word/2010/wordprocessingDrawing" xmlns:wp="http://schemas.openxmlformats.org/drawingml/2006/wordprocessingDrawing" xmlns:w10="urn:schemas-microsoft-com:office:word" xmlns:w="http://schemas.openxmlformats.org/wordprocessingml/2006/main" xmlns:w14="http://schemas.microsoft.com/office/word/2010/wordml" xmlns:w15="http://schemas.microsoft.com/office/word/2012/wordml" xmlns:w16cex="http://schemas.microsoft.com/office/word/2018/wordml/cex" xmlns:w16cid="http://schemas.microsoft.com/office/word/2016/wordml/cid" xmlns:w16="http://schemas.microsoft.com/office/word/2018/wordml" xmlns:w16sdtdh="http://schemas.microsoft.com/office/word/2020/wordml/sdtdatahash" xmlns:w16se="http://schemas.microsoft.com/office/word/2015/wordml/symex" xmlns:wpg="http://schemas.microsoft.com/office/word/2010/wordprocessingGroup" xmlns:wpi="http://schemas.microsoft.com/office/word/2010/wordprocessingInk" xmlns:wne="http://schemas.microsoft.com/office/word/2006/wordml" xmlns:wps="http://schemas.microsoft.com/office/word/2010/wordprocessingShape" mc:Ignorable="w14 w15 w16se w16cid w16 w16cex w16sdtdh wp14">
   <w:tbl>
     <w:tblPr>
       <w:tblStyle w:val="TableGrid"/>
@@ -2134,7 +2127,7 @@
 </file>
 
 <file path=word/footer2.xml><?xml version="1.0" encoding="utf-8"?>
-<w:ftr xmlns:wpc="http://schemas.microsoft.com/office/word/2010/wordprocessingCanvas" xmlns:cx="http://schemas.microsoft.com/office/drawing/2014/chartex" xmlns:cx1="http://schemas.microsoft.com/office/drawing/2015/9/8/chartex" xmlns:cx2="http://schemas.microsoft.com/office/drawing/2015/10/21/chartex" xmlns:cx3="http://schemas.microsoft.com/office/drawing/2016/5/9/chartex" xmlns:cx4="http://schemas.microsoft.com/office/drawing/2016/5/10/chartex" xmlns:cx5="http://schemas.microsoft.com/office/drawing/2016/5/11/chartex" xmlns:cx6="http://schemas.microsoft.com/office/drawing/2016/5/12/chartex" xmlns:cx7="http://schemas.microsoft.com/office/drawing/2016/5/13/chartex" xmlns:cx8="http://schemas.microsoft.com/office/drawing/2016/5/14/chartex" xmlns:mc="http://schemas.openxmlformats.org/markup-compatibility/2006" xmlns:aink="http://schemas.microsoft.com/office/drawing/2016/ink" xmlns:am3d="http://schemas.microsoft.com/office/drawing/2017/model3d" xmlns:o="urn:schemas-microsoft-com:office:office" xmlns:r="http://schemas.openxmlformats.org/officeDocument/2006/relationships" xmlns:m="http://schemas.openxmlformats.org/officeDocument/2006/math" xmlns:v="urn:schemas-microsoft-com:vml" xmlns:wp14="http://schemas.microsoft.com/office/word/2010/wordprocessingDrawing" xmlns:wp="http://schemas.openxmlformats.org/drawingml/2006/wordprocessingDrawing" xmlns:w10="urn:schemas-microsoft-com:office:word" xmlns:w="http://schemas.openxmlformats.org/wordprocessingml/2006/main" xmlns:w14="http://schemas.microsoft.com/office/word/2010/wordml" xmlns:w15="http://schemas.microsoft.com/office/word/2012/wordml" xmlns:w16cex="http://schemas.microsoft.com/office/word/2018/wordml/cex" xmlns:w16cid="http://schemas.microsoft.com/office/word/2016/wordml/cid" xmlns:w16="http://schemas.microsoft.com/office/word/2018/wordml" xmlns:w16se="http://schemas.microsoft.com/office/word/2015/wordml/symex" xmlns:wpg="http://schemas.microsoft.com/office/word/2010/wordprocessingGroup" xmlns:wpi="http://schemas.microsoft.com/office/word/2010/wordprocessingInk" xmlns:wne="http://schemas.microsoft.com/office/word/2006/wordml" xmlns:wps="http://schemas.microsoft.com/office/word/2010/wordprocessingShape" mc:Ignorable="w14 w15 w16se w16cid w16 w16cex wp14">
+<w:ftr xmlns:wpc="http://schemas.microsoft.com/office/word/2010/wordprocessingCanvas" xmlns:cx="http://schemas.microsoft.com/office/drawing/2014/chartex" xmlns:cx1="http://schemas.microsoft.com/office/drawing/2015/9/8/chartex" xmlns:cx2="http://schemas.microsoft.com/office/drawing/2015/10/21/chartex" xmlns:cx3="http://schemas.microsoft.com/office/drawing/2016/5/9/chartex" xmlns:cx4="http://schemas.microsoft.com/office/drawing/2016/5/10/chartex" xmlns:cx5="http://schemas.microsoft.com/office/drawing/2016/5/11/chartex" xmlns:cx6="http://schemas.microsoft.com/office/drawing/2016/5/12/chartex" xmlns:cx7="http://schemas.microsoft.com/office/drawing/2016/5/13/chartex" xmlns:cx8="http://schemas.microsoft.com/office/drawing/2016/5/14/chartex" xmlns:mc="http://schemas.openxmlformats.org/markup-compatibility/2006" xmlns:aink="http://schemas.microsoft.com/office/drawing/2016/ink" xmlns:am3d="http://schemas.microsoft.com/office/drawing/2017/model3d" xmlns:o="urn:schemas-microsoft-com:office:office" xmlns:r="http://schemas.openxmlformats.org/officeDocument/2006/relationships" xmlns:m="http://schemas.openxmlformats.org/officeDocument/2006/math" xmlns:v="urn:schemas-microsoft-com:vml" xmlns:wp14="http://schemas.microsoft.com/office/word/2010/wordprocessingDrawing" xmlns:wp="http://schemas.openxmlformats.org/drawingml/2006/wordprocessingDrawing" xmlns:w10="urn:schemas-microsoft-com:office:word" xmlns:w="http://schemas.openxmlformats.org/wordprocessingml/2006/main" xmlns:w14="http://schemas.microsoft.com/office/word/2010/wordml" xmlns:w15="http://schemas.microsoft.com/office/word/2012/wordml" xmlns:w16cex="http://schemas.microsoft.com/office/word/2018/wordml/cex" xmlns:w16cid="http://schemas.microsoft.com/office/word/2016/wordml/cid" xmlns:w16="http://schemas.microsoft.com/office/word/2018/wordml" xmlns:w16sdtdh="http://schemas.microsoft.com/office/word/2020/wordml/sdtdatahash" xmlns:w16se="http://schemas.microsoft.com/office/word/2015/wordml/symex" xmlns:wpg="http://schemas.microsoft.com/office/word/2010/wordprocessingGroup" xmlns:wpi="http://schemas.microsoft.com/office/word/2010/wordprocessingInk" xmlns:wne="http://schemas.microsoft.com/office/word/2006/wordml" xmlns:wps="http://schemas.microsoft.com/office/word/2010/wordprocessingShape" mc:Ignorable="w14 w15 w16se w16cid w16 w16cex w16sdtdh wp14">
   <w:sdt>
     <w:sdtPr>
       <w:alias w:val="Company"/>
@@ -2153,23 +2146,7 @@
           <w:spacing w:after="0"/>
         </w:pPr>
         <w:r>
-          <w:t xml:space="preserve">© </w:t>
-        </w:r>
-        <w:proofErr w:type="spellStart"/>
-        <w:r>
-          <w:t>yyyy</w:t>
-        </w:r>
-        <w:proofErr w:type="spellEnd"/>
-        <w:r>
-          <w:t xml:space="preserve"> – </w:t>
-        </w:r>
-        <w:proofErr w:type="spellStart"/>
-        <w:r>
-          <w:t>yyyy</w:t>
-        </w:r>
-        <w:proofErr w:type="spellEnd"/>
-        <w:r>
-          <w:t xml:space="preserve"> National Model Railroad Association, Inc.</w:t>
+          <w:t>© 2021 National Model Railroad Association, Inc.</w:t>
         </w:r>
       </w:p>
     </w:sdtContent>
@@ -2354,7 +2331,7 @@
 </file>
 
 <file path=word/footer3.xml><?xml version="1.0" encoding="utf-8"?>
-<w:ftr xmlns:wpc="http://schemas.microsoft.com/office/word/2010/wordprocessingCanvas" xmlns:cx="http://schemas.microsoft.com/office/drawing/2014/chartex" xmlns:cx1="http://schemas.microsoft.com/office/drawing/2015/9/8/chartex" xmlns:cx2="http://schemas.microsoft.com/office/drawing/2015/10/21/chartex" xmlns:cx3="http://schemas.microsoft.com/office/drawing/2016/5/9/chartex" xmlns:cx4="http://schemas.microsoft.com/office/drawing/2016/5/10/chartex" xmlns:cx5="http://schemas.microsoft.com/office/drawing/2016/5/11/chartex" xmlns:cx6="http://schemas.microsoft.com/office/drawing/2016/5/12/chartex" xmlns:cx7="http://schemas.microsoft.com/office/drawing/2016/5/13/chartex" xmlns:cx8="http://schemas.microsoft.com/office/drawing/2016/5/14/chartex" xmlns:mc="http://schemas.openxmlformats.org/markup-compatibility/2006" xmlns:aink="http://schemas.microsoft.com/office/drawing/2016/ink" xmlns:am3d="http://schemas.microsoft.com/office/drawing/2017/model3d" xmlns:o="urn:schemas-microsoft-com:office:office" xmlns:r="http://schemas.openxmlformats.org/officeDocument/2006/relationships" xmlns:m="http://schemas.openxmlformats.org/officeDocument/2006/math" xmlns:v="urn:schemas-microsoft-com:vml" xmlns:wp14="http://schemas.microsoft.com/office/word/2010/wordprocessingDrawing" xmlns:wp="http://schemas.openxmlformats.org/drawingml/2006/wordprocessingDrawing" xmlns:w10="urn:schemas-microsoft-com:office:word" xmlns:w="http://schemas.openxmlformats.org/wordprocessingml/2006/main" xmlns:w14="http://schemas.microsoft.com/office/word/2010/wordml" xmlns:w15="http://schemas.microsoft.com/office/word/2012/wordml" xmlns:w16cex="http://schemas.microsoft.com/office/word/2018/wordml/cex" xmlns:w16cid="http://schemas.microsoft.com/office/word/2016/wordml/cid" xmlns:w16="http://schemas.microsoft.com/office/word/2018/wordml" xmlns:w16se="http://schemas.microsoft.com/office/word/2015/wordml/symex" xmlns:wpg="http://schemas.microsoft.com/office/word/2010/wordprocessingGroup" xmlns:wpi="http://schemas.microsoft.com/office/word/2010/wordprocessingInk" xmlns:wne="http://schemas.microsoft.com/office/word/2006/wordml" xmlns:wps="http://schemas.microsoft.com/office/word/2010/wordprocessingShape" mc:Ignorable="w14 w15 w16se w16cid w16 w16cex wp14">
+<w:ftr xmlns:wpc="http://schemas.microsoft.com/office/word/2010/wordprocessingCanvas" xmlns:cx="http://schemas.microsoft.com/office/drawing/2014/chartex" xmlns:cx1="http://schemas.microsoft.com/office/drawing/2015/9/8/chartex" xmlns:cx2="http://schemas.microsoft.com/office/drawing/2015/10/21/chartex" xmlns:cx3="http://schemas.microsoft.com/office/drawing/2016/5/9/chartex" xmlns:cx4="http://schemas.microsoft.com/office/drawing/2016/5/10/chartex" xmlns:cx5="http://schemas.microsoft.com/office/drawing/2016/5/11/chartex" xmlns:cx6="http://schemas.microsoft.com/office/drawing/2016/5/12/chartex" xmlns:cx7="http://schemas.microsoft.com/office/drawing/2016/5/13/chartex" xmlns:cx8="http://schemas.microsoft.com/office/drawing/2016/5/14/chartex" xmlns:mc="http://schemas.openxmlformats.org/markup-compatibility/2006" xmlns:aink="http://schemas.microsoft.com/office/drawing/2016/ink" xmlns:am3d="http://schemas.microsoft.com/office/drawing/2017/model3d" xmlns:o="urn:schemas-microsoft-com:office:office" xmlns:r="http://schemas.openxmlformats.org/officeDocument/2006/relationships" xmlns:m="http://schemas.openxmlformats.org/officeDocument/2006/math" xmlns:v="urn:schemas-microsoft-com:vml" xmlns:wp14="http://schemas.microsoft.com/office/word/2010/wordprocessingDrawing" xmlns:wp="http://schemas.openxmlformats.org/drawingml/2006/wordprocessingDrawing" xmlns:w10="urn:schemas-microsoft-com:office:word" xmlns:w="http://schemas.openxmlformats.org/wordprocessingml/2006/main" xmlns:w14="http://schemas.microsoft.com/office/word/2010/wordml" xmlns:w15="http://schemas.microsoft.com/office/word/2012/wordml" xmlns:w16cex="http://schemas.microsoft.com/office/word/2018/wordml/cex" xmlns:w16cid="http://schemas.microsoft.com/office/word/2016/wordml/cid" xmlns:w16="http://schemas.microsoft.com/office/word/2018/wordml" xmlns:w16sdtdh="http://schemas.microsoft.com/office/word/2020/wordml/sdtdatahash" xmlns:w16se="http://schemas.microsoft.com/office/word/2015/wordml/symex" xmlns:wpg="http://schemas.microsoft.com/office/word/2010/wordprocessingGroup" xmlns:wpi="http://schemas.microsoft.com/office/word/2010/wordprocessingInk" xmlns:wne="http://schemas.microsoft.com/office/word/2006/wordml" xmlns:wps="http://schemas.microsoft.com/office/word/2010/wordprocessingShape" mc:Ignorable="w14 w15 w16se w16cid w16 w16cex w16sdtdh wp14">
   <w:sdt>
     <w:sdtPr>
       <w:alias w:val="Company"/>
@@ -2375,19 +2352,9 @@
         <w:r>
           <w:t xml:space="preserve">© </w:t>
         </w:r>
-        <w:proofErr w:type="spellStart"/>
         <w:r>
-          <w:t>yyyy</w:t>
+          <w:t>2021</w:t>
         </w:r>
-        <w:proofErr w:type="spellEnd"/>
-        <w:r>
-          <w:t xml:space="preserve"> – </w:t>
-        </w:r>
-        <w:proofErr w:type="spellStart"/>
-        <w:r>
-          <w:t>yyyy</w:t>
-        </w:r>
-        <w:proofErr w:type="spellEnd"/>
         <w:r>
           <w:t xml:space="preserve"> National Model Railroad Association, Inc.</w:t>
         </w:r>
@@ -2569,7 +2536,7 @@
 </file>
 
 <file path=word/footnotes.xml><?xml version="1.0" encoding="utf-8"?>
-<w:footnotes xmlns:wpc="http://schemas.microsoft.com/office/word/2010/wordprocessingCanvas" xmlns:cx="http://schemas.microsoft.com/office/drawing/2014/chartex" xmlns:cx1="http://schemas.microsoft.com/office/drawing/2015/9/8/chartex" xmlns:cx2="http://schemas.microsoft.com/office/drawing/2015/10/21/chartex" xmlns:cx3="http://schemas.microsoft.com/office/drawing/2016/5/9/chartex" xmlns:cx4="http://schemas.microsoft.com/office/drawing/2016/5/10/chartex" xmlns:cx5="http://schemas.microsoft.com/office/drawing/2016/5/11/chartex" xmlns:cx6="http://schemas.microsoft.com/office/drawing/2016/5/12/chartex" xmlns:cx7="http://schemas.microsoft.com/office/drawing/2016/5/13/chartex" xmlns:cx8="http://schemas.microsoft.com/office/drawing/2016/5/14/chartex" xmlns:mc="http://schemas.openxmlformats.org/markup-compatibility/2006" xmlns:aink="http://schemas.microsoft.com/office/drawing/2016/ink" xmlns:am3d="http://schemas.microsoft.com/office/drawing/2017/model3d" xmlns:o="urn:schemas-microsoft-com:office:office" xmlns:r="http://schemas.openxmlformats.org/officeDocument/2006/relationships" xmlns:m="http://schemas.openxmlformats.org/officeDocument/2006/math" xmlns:v="urn:schemas-microsoft-com:vml" xmlns:wp14="http://schemas.microsoft.com/office/word/2010/wordprocessingDrawing" xmlns:wp="http://schemas.openxmlformats.org/drawingml/2006/wordprocessingDrawing" xmlns:w10="urn:schemas-microsoft-com:office:word" xmlns:w="http://schemas.openxmlformats.org/wordprocessingml/2006/main" xmlns:w14="http://schemas.microsoft.com/office/word/2010/wordml" xmlns:w15="http://schemas.microsoft.com/office/word/2012/wordml" xmlns:w16cex="http://schemas.microsoft.com/office/word/2018/wordml/cex" xmlns:w16cid="http://schemas.microsoft.com/office/word/2016/wordml/cid" xmlns:w16="http://schemas.microsoft.com/office/word/2018/wordml" xmlns:w16se="http://schemas.microsoft.com/office/word/2015/wordml/symex" xmlns:wpg="http://schemas.microsoft.com/office/word/2010/wordprocessingGroup" xmlns:wpi="http://schemas.microsoft.com/office/word/2010/wordprocessingInk" xmlns:wne="http://schemas.microsoft.com/office/word/2006/wordml" xmlns:wps="http://schemas.microsoft.com/office/word/2010/wordprocessingShape" mc:Ignorable="w14 w15 w16se w16cid w16 w16cex wp14">
+<w:footnotes xmlns:wpc="http://schemas.microsoft.com/office/word/2010/wordprocessingCanvas" xmlns:cx="http://schemas.microsoft.com/office/drawing/2014/chartex" xmlns:cx1="http://schemas.microsoft.com/office/drawing/2015/9/8/chartex" xmlns:cx2="http://schemas.microsoft.com/office/drawing/2015/10/21/chartex" xmlns:cx3="http://schemas.microsoft.com/office/drawing/2016/5/9/chartex" xmlns:cx4="http://schemas.microsoft.com/office/drawing/2016/5/10/chartex" xmlns:cx5="http://schemas.microsoft.com/office/drawing/2016/5/11/chartex" xmlns:cx6="http://schemas.microsoft.com/office/drawing/2016/5/12/chartex" xmlns:cx7="http://schemas.microsoft.com/office/drawing/2016/5/13/chartex" xmlns:cx8="http://schemas.microsoft.com/office/drawing/2016/5/14/chartex" xmlns:mc="http://schemas.openxmlformats.org/markup-compatibility/2006" xmlns:aink="http://schemas.microsoft.com/office/drawing/2016/ink" xmlns:am3d="http://schemas.microsoft.com/office/drawing/2017/model3d" xmlns:o="urn:schemas-microsoft-com:office:office" xmlns:r="http://schemas.openxmlformats.org/officeDocument/2006/relationships" xmlns:m="http://schemas.openxmlformats.org/officeDocument/2006/math" xmlns:v="urn:schemas-microsoft-com:vml" xmlns:wp14="http://schemas.microsoft.com/office/word/2010/wordprocessingDrawing" xmlns:wp="http://schemas.openxmlformats.org/drawingml/2006/wordprocessingDrawing" xmlns:w10="urn:schemas-microsoft-com:office:word" xmlns:w="http://schemas.openxmlformats.org/wordprocessingml/2006/main" xmlns:w14="http://schemas.microsoft.com/office/word/2010/wordml" xmlns:w15="http://schemas.microsoft.com/office/word/2012/wordml" xmlns:w16cex="http://schemas.microsoft.com/office/word/2018/wordml/cex" xmlns:w16cid="http://schemas.microsoft.com/office/word/2016/wordml/cid" xmlns:w16="http://schemas.microsoft.com/office/word/2018/wordml" xmlns:w16sdtdh="http://schemas.microsoft.com/office/word/2020/wordml/sdtdatahash" xmlns:w16se="http://schemas.microsoft.com/office/word/2015/wordml/symex" xmlns:wpg="http://schemas.microsoft.com/office/word/2010/wordprocessingGroup" xmlns:wpi="http://schemas.microsoft.com/office/word/2010/wordprocessingInk" xmlns:wne="http://schemas.microsoft.com/office/word/2006/wordml" xmlns:wps="http://schemas.microsoft.com/office/word/2010/wordprocessingShape" mc:Ignorable="w14 w15 w16se w16cid w16 w16cex w16sdtdh wp14">
   <w:footnote w:type="separator" w:id="-1">
     <w:p>
       <w:r>
@@ -2588,7 +2555,27 @@
 </file>
 
 <file path=word/header1.xml><?xml version="1.0" encoding="utf-8"?>
-<w:hdr xmlns:wpc="http://schemas.microsoft.com/office/word/2010/wordprocessingCanvas" xmlns:cx="http://schemas.microsoft.com/office/drawing/2014/chartex" xmlns:cx1="http://schemas.microsoft.com/office/drawing/2015/9/8/chartex" xmlns:cx2="http://schemas.microsoft.com/office/drawing/2015/10/21/chartex" xmlns:cx3="http://schemas.microsoft.com/office/drawing/2016/5/9/chartex" xmlns:cx4="http://schemas.microsoft.com/office/drawing/2016/5/10/chartex" xmlns:cx5="http://schemas.microsoft.com/office/drawing/2016/5/11/chartex" xmlns:cx6="http://schemas.microsoft.com/office/drawing/2016/5/12/chartex" xmlns:cx7="http://schemas.microsoft.com/office/drawing/2016/5/13/chartex" xmlns:cx8="http://schemas.microsoft.com/office/drawing/2016/5/14/chartex" xmlns:mc="http://schemas.openxmlformats.org/markup-compatibility/2006" xmlns:aink="http://schemas.microsoft.com/office/drawing/2016/ink" xmlns:am3d="http://schemas.microsoft.com/office/drawing/2017/model3d" xmlns:o="urn:schemas-microsoft-com:office:office" xmlns:r="http://schemas.openxmlformats.org/officeDocument/2006/relationships" xmlns:m="http://schemas.openxmlformats.org/officeDocument/2006/math" xmlns:v="urn:schemas-microsoft-com:vml" xmlns:wp14="http://schemas.microsoft.com/office/word/2010/wordprocessingDrawing" xmlns:wp="http://schemas.openxmlformats.org/drawingml/2006/wordprocessingDrawing" xmlns:w10="urn:schemas-microsoft-com:office:word" xmlns:w="http://schemas.openxmlformats.org/wordprocessingml/2006/main" xmlns:w14="http://schemas.microsoft.com/office/word/2010/wordml" xmlns:w15="http://schemas.microsoft.com/office/word/2012/wordml" xmlns:w16cex="http://schemas.microsoft.com/office/word/2018/wordml/cex" xmlns:w16cid="http://schemas.microsoft.com/office/word/2016/wordml/cid" xmlns:w16="http://schemas.microsoft.com/office/word/2018/wordml" xmlns:w16se="http://schemas.microsoft.com/office/word/2015/wordml/symex" xmlns:wpg="http://schemas.microsoft.com/office/word/2010/wordprocessingGroup" xmlns:wpi="http://schemas.microsoft.com/office/word/2010/wordprocessingInk" xmlns:wne="http://schemas.microsoft.com/office/word/2006/wordml" xmlns:wps="http://schemas.microsoft.com/office/word/2010/wordprocessingShape" mc:Ignorable="w14 w15 w16se w16cid w16 w16cex wp14">
+<w:hdr xmlns:wpc="http://schemas.microsoft.com/office/word/2010/wordprocessingCanvas" xmlns:cx="http://schemas.microsoft.com/office/drawing/2014/chartex" xmlns:cx1="http://schemas.microsoft.com/office/drawing/2015/9/8/chartex" xmlns:cx2="http://schemas.microsoft.com/office/drawing/2015/10/21/chartex" xmlns:cx3="http://schemas.microsoft.com/office/drawing/2016/5/9/chartex" xmlns:cx4="http://schemas.microsoft.com/office/drawing/2016/5/10/chartex" xmlns:cx5="http://schemas.microsoft.com/office/drawing/2016/5/11/chartex" xmlns:cx6="http://schemas.microsoft.com/office/drawing/2016/5/12/chartex" xmlns:cx7="http://schemas.microsoft.com/office/drawing/2016/5/13/chartex" xmlns:cx8="http://schemas.microsoft.com/office/drawing/2016/5/14/chartex" xmlns:mc="http://schemas.openxmlformats.org/markup-compatibility/2006" xmlns:aink="http://schemas.microsoft.com/office/drawing/2016/ink" xmlns:am3d="http://schemas.microsoft.com/office/drawing/2017/model3d" xmlns:o="urn:schemas-microsoft-com:office:office" xmlns:r="http://schemas.openxmlformats.org/officeDocument/2006/relationships" xmlns:m="http://schemas.openxmlformats.org/officeDocument/2006/math" xmlns:v="urn:schemas-microsoft-com:vml" xmlns:wp14="http://schemas.microsoft.com/office/word/2010/wordprocessingDrawing" xmlns:wp="http://schemas.openxmlformats.org/drawingml/2006/wordprocessingDrawing" xmlns:w10="urn:schemas-microsoft-com:office:word" xmlns:w="http://schemas.openxmlformats.org/wordprocessingml/2006/main" xmlns:w14="http://schemas.microsoft.com/office/word/2010/wordml" xmlns:w15="http://schemas.microsoft.com/office/word/2012/wordml" xmlns:w16cex="http://schemas.microsoft.com/office/word/2018/wordml/cex" xmlns:w16cid="http://schemas.microsoft.com/office/word/2016/wordml/cid" xmlns:w16="http://schemas.microsoft.com/office/word/2018/wordml" xmlns:w16sdtdh="http://schemas.microsoft.com/office/word/2020/wordml/sdtdatahash" xmlns:w16se="http://schemas.microsoft.com/office/word/2015/wordml/symex" xmlns:wpg="http://schemas.microsoft.com/office/word/2010/wordprocessingGroup" xmlns:wpi="http://schemas.microsoft.com/office/word/2010/wordprocessingInk" xmlns:wne="http://schemas.microsoft.com/office/word/2006/wordml" xmlns:wps="http://schemas.microsoft.com/office/word/2010/wordprocessingShape" mc:Ignorable="w14 w15 w16se w16cid w16 w16cex w16sdtdh wp14">
+  <w:p>
+    <w:pPr>
+      <w:pStyle w:val="Header"/>
+    </w:pPr>
+  </w:p>
+</w:hdr>
+</file>
+
+<file path=word/header2.xml><?xml version="1.0" encoding="utf-8"?>
+<w:hdr xmlns:wpc="http://schemas.microsoft.com/office/word/2010/wordprocessingCanvas" xmlns:cx="http://schemas.microsoft.com/office/drawing/2014/chartex" xmlns:cx1="http://schemas.microsoft.com/office/drawing/2015/9/8/chartex" xmlns:cx2="http://schemas.microsoft.com/office/drawing/2015/10/21/chartex" xmlns:cx3="http://schemas.microsoft.com/office/drawing/2016/5/9/chartex" xmlns:cx4="http://schemas.microsoft.com/office/drawing/2016/5/10/chartex" xmlns:cx5="http://schemas.microsoft.com/office/drawing/2016/5/11/chartex" xmlns:cx6="http://schemas.microsoft.com/office/drawing/2016/5/12/chartex" xmlns:cx7="http://schemas.microsoft.com/office/drawing/2016/5/13/chartex" xmlns:cx8="http://schemas.microsoft.com/office/drawing/2016/5/14/chartex" xmlns:mc="http://schemas.openxmlformats.org/markup-compatibility/2006" xmlns:aink="http://schemas.microsoft.com/office/drawing/2016/ink" xmlns:am3d="http://schemas.microsoft.com/office/drawing/2017/model3d" xmlns:o="urn:schemas-microsoft-com:office:office" xmlns:r="http://schemas.openxmlformats.org/officeDocument/2006/relationships" xmlns:m="http://schemas.openxmlformats.org/officeDocument/2006/math" xmlns:v="urn:schemas-microsoft-com:vml" xmlns:wp14="http://schemas.microsoft.com/office/word/2010/wordprocessingDrawing" xmlns:wp="http://schemas.openxmlformats.org/drawingml/2006/wordprocessingDrawing" xmlns:w10="urn:schemas-microsoft-com:office:word" xmlns:w="http://schemas.openxmlformats.org/wordprocessingml/2006/main" xmlns:w14="http://schemas.microsoft.com/office/word/2010/wordml" xmlns:w15="http://schemas.microsoft.com/office/word/2012/wordml" xmlns:w16cex="http://schemas.microsoft.com/office/word/2018/wordml/cex" xmlns:w16cid="http://schemas.microsoft.com/office/word/2016/wordml/cid" xmlns:w16="http://schemas.microsoft.com/office/word/2018/wordml" xmlns:w16sdtdh="http://schemas.microsoft.com/office/word/2020/wordml/sdtdatahash" xmlns:w16se="http://schemas.microsoft.com/office/word/2015/wordml/symex" xmlns:wpg="http://schemas.microsoft.com/office/word/2010/wordprocessingGroup" xmlns:wpi="http://schemas.microsoft.com/office/word/2010/wordprocessingInk" xmlns:wne="http://schemas.microsoft.com/office/word/2006/wordml" xmlns:wps="http://schemas.microsoft.com/office/word/2010/wordprocessingShape" mc:Ignorable="w14 w15 w16se w16cid w16 w16cex w16sdtdh wp14">
+  <w:p>
+    <w:pPr>
+      <w:pStyle w:val="Header"/>
+    </w:pPr>
+  </w:p>
+</w:hdr>
+</file>
+
+<file path=word/header3.xml><?xml version="1.0" encoding="utf-8"?>
+<w:hdr xmlns:wpc="http://schemas.microsoft.com/office/word/2010/wordprocessingCanvas" xmlns:cx="http://schemas.microsoft.com/office/drawing/2014/chartex" xmlns:cx1="http://schemas.microsoft.com/office/drawing/2015/9/8/chartex" xmlns:cx2="http://schemas.microsoft.com/office/drawing/2015/10/21/chartex" xmlns:cx3="http://schemas.microsoft.com/office/drawing/2016/5/9/chartex" xmlns:cx4="http://schemas.microsoft.com/office/drawing/2016/5/10/chartex" xmlns:cx5="http://schemas.microsoft.com/office/drawing/2016/5/11/chartex" xmlns:cx6="http://schemas.microsoft.com/office/drawing/2016/5/12/chartex" xmlns:cx7="http://schemas.microsoft.com/office/drawing/2016/5/13/chartex" xmlns:cx8="http://schemas.microsoft.com/office/drawing/2016/5/14/chartex" xmlns:mc="http://schemas.openxmlformats.org/markup-compatibility/2006" xmlns:aink="http://schemas.microsoft.com/office/drawing/2016/ink" xmlns:am3d="http://schemas.microsoft.com/office/drawing/2017/model3d" xmlns:o="urn:schemas-microsoft-com:office:office" xmlns:r="http://schemas.openxmlformats.org/officeDocument/2006/relationships" xmlns:m="http://schemas.openxmlformats.org/officeDocument/2006/math" xmlns:v="urn:schemas-microsoft-com:vml" xmlns:wp14="http://schemas.microsoft.com/office/word/2010/wordprocessingDrawing" xmlns:wp="http://schemas.openxmlformats.org/drawingml/2006/wordprocessingDrawing" xmlns:w10="urn:schemas-microsoft-com:office:word" xmlns:w="http://schemas.openxmlformats.org/wordprocessingml/2006/main" xmlns:w14="http://schemas.microsoft.com/office/word/2010/wordml" xmlns:w15="http://schemas.microsoft.com/office/word/2012/wordml" xmlns:w16cex="http://schemas.microsoft.com/office/word/2018/wordml/cex" xmlns:w16cid="http://schemas.microsoft.com/office/word/2016/wordml/cid" xmlns:w16="http://schemas.microsoft.com/office/word/2018/wordml" xmlns:w16sdtdh="http://schemas.microsoft.com/office/word/2020/wordml/sdtdatahash" xmlns:w16se="http://schemas.microsoft.com/office/word/2015/wordml/symex" xmlns:wpg="http://schemas.microsoft.com/office/word/2010/wordprocessingGroup" xmlns:wpi="http://schemas.microsoft.com/office/word/2010/wordprocessingInk" xmlns:wne="http://schemas.microsoft.com/office/word/2006/wordml" xmlns:wps="http://schemas.microsoft.com/office/word/2010/wordprocessingShape" mc:Ignorable="w14 w15 w16se w16cid w16 w16cex w16sdtdh wp14">
   <w:tbl>
     <w:tblPr>
       <w:tblW w:w="4982" w:type="pct"/>
@@ -2857,7 +2844,19 @@
             <w:rPr>
               <w:rStyle w:val="Strong"/>
             </w:rPr>
-            <w:t>Technical note</w:t>
+            <w:t xml:space="preserve">Technical </w:t>
+          </w:r>
+          <w:r>
+            <w:rPr>
+              <w:rStyle w:val="Strong"/>
+            </w:rPr>
+            <w:t>N</w:t>
+          </w:r>
+          <w:r>
+            <w:rPr>
+              <w:rStyle w:val="Strong"/>
+            </w:rPr>
+            <w:t>ote</w:t>
           </w:r>
         </w:p>
       </w:tc>
@@ -3379,8 +3378,8 @@
 </w:hdr>
 </file>
 
-<file path=word/header2.xml><?xml version="1.0" encoding="utf-8"?>
-<w:hdr xmlns:wpc="http://schemas.microsoft.com/office/word/2010/wordprocessingCanvas" xmlns:cx="http://schemas.microsoft.com/office/drawing/2014/chartex" xmlns:cx1="http://schemas.microsoft.com/office/drawing/2015/9/8/chartex" xmlns:cx2="http://schemas.microsoft.com/office/drawing/2015/10/21/chartex" xmlns:cx3="http://schemas.microsoft.com/office/drawing/2016/5/9/chartex" xmlns:cx4="http://schemas.microsoft.com/office/drawing/2016/5/10/chartex" xmlns:cx5="http://schemas.microsoft.com/office/drawing/2016/5/11/chartex" xmlns:cx6="http://schemas.microsoft.com/office/drawing/2016/5/12/chartex" xmlns:cx7="http://schemas.microsoft.com/office/drawing/2016/5/13/chartex" xmlns:cx8="http://schemas.microsoft.com/office/drawing/2016/5/14/chartex" xmlns:mc="http://schemas.openxmlformats.org/markup-compatibility/2006" xmlns:aink="http://schemas.microsoft.com/office/drawing/2016/ink" xmlns:am3d="http://schemas.microsoft.com/office/drawing/2017/model3d" xmlns:o="urn:schemas-microsoft-com:office:office" xmlns:r="http://schemas.openxmlformats.org/officeDocument/2006/relationships" xmlns:m="http://schemas.openxmlformats.org/officeDocument/2006/math" xmlns:v="urn:schemas-microsoft-com:vml" xmlns:wp14="http://schemas.microsoft.com/office/word/2010/wordprocessingDrawing" xmlns:wp="http://schemas.openxmlformats.org/drawingml/2006/wordprocessingDrawing" xmlns:w10="urn:schemas-microsoft-com:office:word" xmlns:w="http://schemas.openxmlformats.org/wordprocessingml/2006/main" xmlns:w14="http://schemas.microsoft.com/office/word/2010/wordml" xmlns:w15="http://schemas.microsoft.com/office/word/2012/wordml" xmlns:w16cex="http://schemas.microsoft.com/office/word/2018/wordml/cex" xmlns:w16cid="http://schemas.microsoft.com/office/word/2016/wordml/cid" xmlns:w16="http://schemas.microsoft.com/office/word/2018/wordml" xmlns:w16se="http://schemas.microsoft.com/office/word/2015/wordml/symex" xmlns:wpg="http://schemas.microsoft.com/office/word/2010/wordprocessingGroup" xmlns:wpi="http://schemas.microsoft.com/office/word/2010/wordprocessingInk" xmlns:wne="http://schemas.microsoft.com/office/word/2006/wordml" xmlns:wps="http://schemas.microsoft.com/office/word/2010/wordprocessingShape" mc:Ignorable="w14 w15 w16se w16cid w16 w16cex wp14">
+<file path=word/header4.xml><?xml version="1.0" encoding="utf-8"?>
+<w:hdr xmlns:wpc="http://schemas.microsoft.com/office/word/2010/wordprocessingCanvas" xmlns:cx="http://schemas.microsoft.com/office/drawing/2014/chartex" xmlns:cx1="http://schemas.microsoft.com/office/drawing/2015/9/8/chartex" xmlns:cx2="http://schemas.microsoft.com/office/drawing/2015/10/21/chartex" xmlns:cx3="http://schemas.microsoft.com/office/drawing/2016/5/9/chartex" xmlns:cx4="http://schemas.microsoft.com/office/drawing/2016/5/10/chartex" xmlns:cx5="http://schemas.microsoft.com/office/drawing/2016/5/11/chartex" xmlns:cx6="http://schemas.microsoft.com/office/drawing/2016/5/12/chartex" xmlns:cx7="http://schemas.microsoft.com/office/drawing/2016/5/13/chartex" xmlns:cx8="http://schemas.microsoft.com/office/drawing/2016/5/14/chartex" xmlns:mc="http://schemas.openxmlformats.org/markup-compatibility/2006" xmlns:aink="http://schemas.microsoft.com/office/drawing/2016/ink" xmlns:am3d="http://schemas.microsoft.com/office/drawing/2017/model3d" xmlns:o="urn:schemas-microsoft-com:office:office" xmlns:r="http://schemas.openxmlformats.org/officeDocument/2006/relationships" xmlns:m="http://schemas.openxmlformats.org/officeDocument/2006/math" xmlns:v="urn:schemas-microsoft-com:vml" xmlns:wp14="http://schemas.microsoft.com/office/word/2010/wordprocessingDrawing" xmlns:wp="http://schemas.openxmlformats.org/drawingml/2006/wordprocessingDrawing" xmlns:w10="urn:schemas-microsoft-com:office:word" xmlns:w="http://schemas.openxmlformats.org/wordprocessingml/2006/main" xmlns:w14="http://schemas.microsoft.com/office/word/2010/wordml" xmlns:w15="http://schemas.microsoft.com/office/word/2012/wordml" xmlns:w16cex="http://schemas.microsoft.com/office/word/2018/wordml/cex" xmlns:w16cid="http://schemas.microsoft.com/office/word/2016/wordml/cid" xmlns:w16="http://schemas.microsoft.com/office/word/2018/wordml" xmlns:w16sdtdh="http://schemas.microsoft.com/office/word/2020/wordml/sdtdatahash" xmlns:w16se="http://schemas.microsoft.com/office/word/2015/wordml/symex" xmlns:wpg="http://schemas.microsoft.com/office/word/2010/wordprocessingGroup" xmlns:wpi="http://schemas.microsoft.com/office/word/2010/wordprocessingInk" xmlns:wne="http://schemas.microsoft.com/office/word/2006/wordml" xmlns:wps="http://schemas.microsoft.com/office/word/2010/wordprocessingShape" mc:Ignorable="w14 w15 w16se w16cid w16 w16cex w16sdtdh wp14">
   <w:p>
     <w:pPr>
       <w:pStyle w:val="Header"/>
@@ -3390,7 +3389,7 @@
 </file>
 
 <file path=word/numbering.xml><?xml version="1.0" encoding="utf-8"?>
-<w:numbering xmlns:wpc="http://schemas.microsoft.com/office/word/2010/wordprocessingCanvas" xmlns:cx="http://schemas.microsoft.com/office/drawing/2014/chartex" xmlns:cx1="http://schemas.microsoft.com/office/drawing/2015/9/8/chartex" xmlns:cx2="http://schemas.microsoft.com/office/drawing/2015/10/21/chartex" xmlns:cx3="http://schemas.microsoft.com/office/drawing/2016/5/9/chartex" xmlns:cx4="http://schemas.microsoft.com/office/drawing/2016/5/10/chartex" xmlns:cx5="http://schemas.microsoft.com/office/drawing/2016/5/11/chartex" xmlns:cx6="http://schemas.microsoft.com/office/drawing/2016/5/12/chartex" xmlns:cx7="http://schemas.microsoft.com/office/drawing/2016/5/13/chartex" xmlns:cx8="http://schemas.microsoft.com/office/drawing/2016/5/14/chartex" xmlns:mc="http://schemas.openxmlformats.org/markup-compatibility/2006" xmlns:aink="http://schemas.microsoft.com/office/drawing/2016/ink" xmlns:am3d="http://schemas.microsoft.com/office/drawing/2017/model3d" xmlns:o="urn:schemas-microsoft-com:office:office" xmlns:r="http://schemas.openxmlformats.org/officeDocument/2006/relationships" xmlns:m="http://schemas.openxmlformats.org/officeDocument/2006/math" xmlns:v="urn:schemas-microsoft-com:vml" xmlns:wp14="http://schemas.microsoft.com/office/word/2010/wordprocessingDrawing" xmlns:wp="http://schemas.openxmlformats.org/drawingml/2006/wordprocessingDrawing" xmlns:w10="urn:schemas-microsoft-com:office:word" xmlns:w="http://schemas.openxmlformats.org/wordprocessingml/2006/main" xmlns:w14="http://schemas.microsoft.com/office/word/2010/wordml" xmlns:w15="http://schemas.microsoft.com/office/word/2012/wordml" xmlns:w16cex="http://schemas.microsoft.com/office/word/2018/wordml/cex" xmlns:w16cid="http://schemas.microsoft.com/office/word/2016/wordml/cid" xmlns:w16="http://schemas.microsoft.com/office/word/2018/wordml" xmlns:w16se="http://schemas.microsoft.com/office/word/2015/wordml/symex" xmlns:wpg="http://schemas.microsoft.com/office/word/2010/wordprocessingGroup" xmlns:wpi="http://schemas.microsoft.com/office/word/2010/wordprocessingInk" xmlns:wne="http://schemas.microsoft.com/office/word/2006/wordml" xmlns:wps="http://schemas.microsoft.com/office/word/2010/wordprocessingShape" mc:Ignorable="w14 w15 w16se w16cid w16 w16cex wp14">
+<w:numbering xmlns:wpc="http://schemas.microsoft.com/office/word/2010/wordprocessingCanvas" xmlns:cx="http://schemas.microsoft.com/office/drawing/2014/chartex" xmlns:cx1="http://schemas.microsoft.com/office/drawing/2015/9/8/chartex" xmlns:cx2="http://schemas.microsoft.com/office/drawing/2015/10/21/chartex" xmlns:cx3="http://schemas.microsoft.com/office/drawing/2016/5/9/chartex" xmlns:cx4="http://schemas.microsoft.com/office/drawing/2016/5/10/chartex" xmlns:cx5="http://schemas.microsoft.com/office/drawing/2016/5/11/chartex" xmlns:cx6="http://schemas.microsoft.com/office/drawing/2016/5/12/chartex" xmlns:cx7="http://schemas.microsoft.com/office/drawing/2016/5/13/chartex" xmlns:cx8="http://schemas.microsoft.com/office/drawing/2016/5/14/chartex" xmlns:mc="http://schemas.openxmlformats.org/markup-compatibility/2006" xmlns:aink="http://schemas.microsoft.com/office/drawing/2016/ink" xmlns:am3d="http://schemas.microsoft.com/office/drawing/2017/model3d" xmlns:o="urn:schemas-microsoft-com:office:office" xmlns:r="http://schemas.openxmlformats.org/officeDocument/2006/relationships" xmlns:m="http://schemas.openxmlformats.org/officeDocument/2006/math" xmlns:v="urn:schemas-microsoft-com:vml" xmlns:wp14="http://schemas.microsoft.com/office/word/2010/wordprocessingDrawing" xmlns:wp="http://schemas.openxmlformats.org/drawingml/2006/wordprocessingDrawing" xmlns:w10="urn:schemas-microsoft-com:office:word" xmlns:w="http://schemas.openxmlformats.org/wordprocessingml/2006/main" xmlns:w14="http://schemas.microsoft.com/office/word/2010/wordml" xmlns:w15="http://schemas.microsoft.com/office/word/2012/wordml" xmlns:w16cex="http://schemas.microsoft.com/office/word/2018/wordml/cex" xmlns:w16cid="http://schemas.microsoft.com/office/word/2016/wordml/cid" xmlns:w16="http://schemas.microsoft.com/office/word/2018/wordml" xmlns:w16sdtdh="http://schemas.microsoft.com/office/word/2020/wordml/sdtdatahash" xmlns:w16se="http://schemas.microsoft.com/office/word/2015/wordml/symex" xmlns:wpg="http://schemas.microsoft.com/office/word/2010/wordprocessingGroup" xmlns:wpi="http://schemas.microsoft.com/office/word/2010/wordprocessingInk" xmlns:wne="http://schemas.microsoft.com/office/word/2006/wordml" xmlns:wps="http://schemas.microsoft.com/office/word/2010/wordprocessingShape" mc:Ignorable="w14 w15 w16se w16cid w16 w16cex w16sdtdh wp14">
   <w:abstractNum w:abstractNumId="0" w15:restartNumberingAfterBreak="0">
     <w:nsid w:val="FFFFFF7C"/>
     <w:multiLevelType w:val="singleLevel"/>
@@ -4381,7 +4380,7 @@
 </file>
 
 <file path=word/styles.xml><?xml version="1.0" encoding="utf-8"?>
-<w:styles xmlns:mc="http://schemas.openxmlformats.org/markup-compatibility/2006" xmlns:r="http://schemas.openxmlformats.org/officeDocument/2006/relationships" xmlns:w="http://schemas.openxmlformats.org/wordprocessingml/2006/main" xmlns:w14="http://schemas.microsoft.com/office/word/2010/wordml" xmlns:w15="http://schemas.microsoft.com/office/word/2012/wordml" xmlns:w16cex="http://schemas.microsoft.com/office/word/2018/wordml/cex" xmlns:w16cid="http://schemas.microsoft.com/office/word/2016/wordml/cid" xmlns:w16="http://schemas.microsoft.com/office/word/2018/wordml" xmlns:w16se="http://schemas.microsoft.com/office/word/2015/wordml/symex" mc:Ignorable="w14 w15 w16se w16cid w16 w16cex">
+<w:styles xmlns:mc="http://schemas.openxmlformats.org/markup-compatibility/2006" xmlns:r="http://schemas.openxmlformats.org/officeDocument/2006/relationships" xmlns:w="http://schemas.openxmlformats.org/wordprocessingml/2006/main" xmlns:w14="http://schemas.microsoft.com/office/word/2010/wordml" xmlns:w15="http://schemas.microsoft.com/office/word/2012/wordml" xmlns:w16cex="http://schemas.microsoft.com/office/word/2018/wordml/cex" xmlns:w16cid="http://schemas.microsoft.com/office/word/2016/wordml/cid" xmlns:w16="http://schemas.microsoft.com/office/word/2018/wordml" xmlns:w16sdtdh="http://schemas.microsoft.com/office/word/2020/wordml/sdtdatahash" xmlns:w16se="http://schemas.microsoft.com/office/word/2015/wordml/symex" mc:Ignorable="w14 w15 w16se w16cid w16 w16cex w16sdtdh">
   <w:docDefaults>
     <w:rPrDefault>
       <w:rPr>
@@ -4537,7 +4536,6 @@
     <w:lsdException w:name="Table Web 2" w:semiHidden="1" w:unhideWhenUsed="1"/>
     <w:lsdException w:name="Table Web 3" w:semiHidden="1" w:unhideWhenUsed="1"/>
     <w:lsdException w:name="Balloon Text" w:semiHidden="1" w:unhideWhenUsed="1"/>
-    <w:lsdException w:name="Table Grid" w:semiHidden="1" w:unhideWhenUsed="1"/>
     <w:lsdException w:name="Table Theme" w:semiHidden="1" w:unhideWhenUsed="1"/>
     <w:lsdException w:name="Placeholder Text" w:semiHidden="1" w:uiPriority="99"/>
     <w:lsdException w:name="No Spacing" w:uiPriority="1" w:qFormat="1"/>
@@ -6237,7 +6235,7 @@
 </file>
 
 <file path=word/glossary/document.xml><?xml version="1.0" encoding="utf-8"?>
-<w:glossaryDocument xmlns:wpc="http://schemas.microsoft.com/office/word/2010/wordprocessingCanvas" xmlns:cx="http://schemas.microsoft.com/office/drawing/2014/chartex" xmlns:cx1="http://schemas.microsoft.com/office/drawing/2015/9/8/chartex" xmlns:cx2="http://schemas.microsoft.com/office/drawing/2015/10/21/chartex" xmlns:cx3="http://schemas.microsoft.com/office/drawing/2016/5/9/chartex" xmlns:cx4="http://schemas.microsoft.com/office/drawing/2016/5/10/chartex" xmlns:cx5="http://schemas.microsoft.com/office/drawing/2016/5/11/chartex" xmlns:cx6="http://schemas.microsoft.com/office/drawing/2016/5/12/chartex" xmlns:cx7="http://schemas.microsoft.com/office/drawing/2016/5/13/chartex" xmlns:cx8="http://schemas.microsoft.com/office/drawing/2016/5/14/chartex" xmlns:mc="http://schemas.openxmlformats.org/markup-compatibility/2006" xmlns:aink="http://schemas.microsoft.com/office/drawing/2016/ink" xmlns:am3d="http://schemas.microsoft.com/office/drawing/2017/model3d" xmlns:o="urn:schemas-microsoft-com:office:office" xmlns:r="http://schemas.openxmlformats.org/officeDocument/2006/relationships" xmlns:m="http://schemas.openxmlformats.org/officeDocument/2006/math" xmlns:v="urn:schemas-microsoft-com:vml" xmlns:wp14="http://schemas.microsoft.com/office/word/2010/wordprocessingDrawing" xmlns:wp="http://schemas.openxmlformats.org/drawingml/2006/wordprocessingDrawing" xmlns:w10="urn:schemas-microsoft-com:office:word" xmlns:w="http://schemas.openxmlformats.org/wordprocessingml/2006/main" xmlns:w14="http://schemas.microsoft.com/office/word/2010/wordml" xmlns:w15="http://schemas.microsoft.com/office/word/2012/wordml" xmlns:w16cex="http://schemas.microsoft.com/office/word/2018/wordml/cex" xmlns:w16cid="http://schemas.microsoft.com/office/word/2016/wordml/cid" xmlns:w16="http://schemas.microsoft.com/office/word/2018/wordml" xmlns:w16se="http://schemas.microsoft.com/office/word/2015/wordml/symex" xmlns:wpg="http://schemas.microsoft.com/office/word/2010/wordprocessingGroup" xmlns:wpi="http://schemas.microsoft.com/office/word/2010/wordprocessingInk" xmlns:wne="http://schemas.microsoft.com/office/word/2006/wordml" xmlns:wps="http://schemas.microsoft.com/office/word/2010/wordprocessingShape" mc:Ignorable="w14 w15 w16se w16cid w16 w16cex wp14">
+<w:glossaryDocument xmlns:wpc="http://schemas.microsoft.com/office/word/2010/wordprocessingCanvas" xmlns:cx="http://schemas.microsoft.com/office/drawing/2014/chartex" xmlns:cx1="http://schemas.microsoft.com/office/drawing/2015/9/8/chartex" xmlns:cx2="http://schemas.microsoft.com/office/drawing/2015/10/21/chartex" xmlns:cx3="http://schemas.microsoft.com/office/drawing/2016/5/9/chartex" xmlns:cx4="http://schemas.microsoft.com/office/drawing/2016/5/10/chartex" xmlns:cx5="http://schemas.microsoft.com/office/drawing/2016/5/11/chartex" xmlns:cx6="http://schemas.microsoft.com/office/drawing/2016/5/12/chartex" xmlns:cx7="http://schemas.microsoft.com/office/drawing/2016/5/13/chartex" xmlns:cx8="http://schemas.microsoft.com/office/drawing/2016/5/14/chartex" xmlns:mc="http://schemas.openxmlformats.org/markup-compatibility/2006" xmlns:aink="http://schemas.microsoft.com/office/drawing/2016/ink" xmlns:am3d="http://schemas.microsoft.com/office/drawing/2017/model3d" xmlns:o="urn:schemas-microsoft-com:office:office" xmlns:r="http://schemas.openxmlformats.org/officeDocument/2006/relationships" xmlns:m="http://schemas.openxmlformats.org/officeDocument/2006/math" xmlns:v="urn:schemas-microsoft-com:vml" xmlns:wp14="http://schemas.microsoft.com/office/word/2010/wordprocessingDrawing" xmlns:wp="http://schemas.openxmlformats.org/drawingml/2006/wordprocessingDrawing" xmlns:w10="urn:schemas-microsoft-com:office:word" xmlns:w="http://schemas.openxmlformats.org/wordprocessingml/2006/main" xmlns:w14="http://schemas.microsoft.com/office/word/2010/wordml" xmlns:w15="http://schemas.microsoft.com/office/word/2012/wordml" xmlns:w16cex="http://schemas.microsoft.com/office/word/2018/wordml/cex" xmlns:w16cid="http://schemas.microsoft.com/office/word/2016/wordml/cid" xmlns:w16="http://schemas.microsoft.com/office/word/2018/wordml" xmlns:w16sdtdh="http://schemas.microsoft.com/office/word/2020/wordml/sdtdatahash" xmlns:w16se="http://schemas.microsoft.com/office/word/2015/wordml/symex" xmlns:wpg="http://schemas.microsoft.com/office/word/2010/wordprocessingGroup" xmlns:wpi="http://schemas.microsoft.com/office/word/2010/wordprocessingInk" xmlns:wne="http://schemas.microsoft.com/office/word/2006/wordml" xmlns:wps="http://schemas.microsoft.com/office/word/2010/wordprocessingShape" mc:Ignorable="w14 w15 w16se w16cid w16 w16cex w16sdtdh wp14">
   <w:docParts>
     <w:docPart>
       <w:docPartPr>
@@ -6530,7 +6528,7 @@
 </file>
 
 <file path=word/glossary/fontTable.xml><?xml version="1.0" encoding="utf-8"?>
-<w:fonts xmlns:mc="http://schemas.openxmlformats.org/markup-compatibility/2006" xmlns:r="http://schemas.openxmlformats.org/officeDocument/2006/relationships" xmlns:w="http://schemas.openxmlformats.org/wordprocessingml/2006/main" xmlns:w14="http://schemas.microsoft.com/office/word/2010/wordml" xmlns:w15="http://schemas.microsoft.com/office/word/2012/wordml" xmlns:w16cex="http://schemas.microsoft.com/office/word/2018/wordml/cex" xmlns:w16cid="http://schemas.microsoft.com/office/word/2016/wordml/cid" xmlns:w16="http://schemas.microsoft.com/office/word/2018/wordml" xmlns:w16se="http://schemas.microsoft.com/office/word/2015/wordml/symex" mc:Ignorable="w14 w15 w16se w16cid w16 w16cex">
+<w:fonts xmlns:mc="http://schemas.openxmlformats.org/markup-compatibility/2006" xmlns:r="http://schemas.openxmlformats.org/officeDocument/2006/relationships" xmlns:w="http://schemas.openxmlformats.org/wordprocessingml/2006/main" xmlns:w14="http://schemas.microsoft.com/office/word/2010/wordml" xmlns:w15="http://schemas.microsoft.com/office/word/2012/wordml" xmlns:w16cex="http://schemas.microsoft.com/office/word/2018/wordml/cex" xmlns:w16cid="http://schemas.microsoft.com/office/word/2016/wordml/cid" xmlns:w16="http://schemas.microsoft.com/office/word/2018/wordml" xmlns:w16sdtdh="http://schemas.microsoft.com/office/word/2020/wordml/sdtdatahash" xmlns:w16se="http://schemas.microsoft.com/office/word/2015/wordml/symex" mc:Ignorable="w14 w15 w16se w16cid w16 w16cex w16sdtdh">
   <w:font w:name="Symbol">
     <w:panose1 w:val="05050102010706020507"/>
     <w:charset w:val="02"/>
@@ -6659,7 +6657,7 @@
 </file>
 
 <file path=word/glossary/settings.xml><?xml version="1.0" encoding="utf-8"?>
-<w:settings xmlns:mc="http://schemas.openxmlformats.org/markup-compatibility/2006" xmlns:o="urn:schemas-microsoft-com:office:office" xmlns:r="http://schemas.openxmlformats.org/officeDocument/2006/relationships" xmlns:m="http://schemas.openxmlformats.org/officeDocument/2006/math" xmlns:v="urn:schemas-microsoft-com:vml" xmlns:w10="urn:schemas-microsoft-com:office:word" xmlns:w="http://schemas.openxmlformats.org/wordprocessingml/2006/main" xmlns:w14="http://schemas.microsoft.com/office/word/2010/wordml" xmlns:w15="http://schemas.microsoft.com/office/word/2012/wordml" xmlns:w16cex="http://schemas.microsoft.com/office/word/2018/wordml/cex" xmlns:w16cid="http://schemas.microsoft.com/office/word/2016/wordml/cid" xmlns:w16="http://schemas.microsoft.com/office/word/2018/wordml" xmlns:w16se="http://schemas.microsoft.com/office/word/2015/wordml/symex" xmlns:sl="http://schemas.openxmlformats.org/schemaLibrary/2006/main" mc:Ignorable="w14 w15 w16se w16cid w16 w16cex">
+<w:settings xmlns:mc="http://schemas.openxmlformats.org/markup-compatibility/2006" xmlns:o="urn:schemas-microsoft-com:office:office" xmlns:r="http://schemas.openxmlformats.org/officeDocument/2006/relationships" xmlns:m="http://schemas.openxmlformats.org/officeDocument/2006/math" xmlns:v="urn:schemas-microsoft-com:vml" xmlns:w10="urn:schemas-microsoft-com:office:word" xmlns:w="http://schemas.openxmlformats.org/wordprocessingml/2006/main" xmlns:w14="http://schemas.microsoft.com/office/word/2010/wordml" xmlns:w15="http://schemas.microsoft.com/office/word/2012/wordml" xmlns:w16cex="http://schemas.microsoft.com/office/word/2018/wordml/cex" xmlns:w16cid="http://schemas.microsoft.com/office/word/2016/wordml/cid" xmlns:w16="http://schemas.microsoft.com/office/word/2018/wordml" xmlns:w16sdtdh="http://schemas.microsoft.com/office/word/2020/wordml/sdtdatahash" xmlns:w16se="http://schemas.microsoft.com/office/word/2015/wordml/symex" xmlns:sl="http://schemas.openxmlformats.org/schemaLibrary/2006/main" mc:Ignorable="w14 w15 w16se w16cid w16 w16cex w16sdtdh">
   <w:view w:val="normal"/>
   <w:defaultTabStop w:val="720"/>
   <w:characterSpacingControl w:val="doNotCompress"/>
@@ -6669,11 +6667,13 @@
     <w:compatSetting w:name="overrideTableStyleFontSizeAndJustification" w:uri="http://schemas.microsoft.com/office/word" w:val="1"/>
     <w:compatSetting w:name="enableOpenTypeFeatures" w:uri="http://schemas.microsoft.com/office/word" w:val="1"/>
     <w:compatSetting w:name="doNotFlipMirrorIndents" w:uri="http://schemas.microsoft.com/office/word" w:val="1"/>
+    <w:compatSetting w:name="differentiateMultirowTableHeaders" w:uri="http://schemas.microsoft.com/office/word" w:val="1"/>
     <w:compatSetting w:name="useWord2013TrackBottomHyphenation" w:uri="http://schemas.microsoft.com/office/word" w:val="1"/>
   </w:compat>
   <w:rsids>
     <w:rsidRoot w:val="00433BD1"/>
     <w:rsid w:val="00027FB8"/>
+    <w:rsid w:val="00096686"/>
     <w:rsid w:val="00141AE3"/>
     <w:rsid w:val="00274BF5"/>
     <w:rsid w:val="00296439"/>
@@ -6683,6 +6683,7 @@
     <w:rsid w:val="00935BAC"/>
     <w:rsid w:val="00C461AD"/>
     <w:rsid w:val="00CF7ECC"/>
+    <w:rsid w:val="00FC4653"/>
   </w:rsids>
   <m:mathPr>
     <m:mathFont m:val="Cambria Math"/>
@@ -6705,7 +6706,7 @@
 </file>
 
 <file path=word/glossary/styles.xml><?xml version="1.0" encoding="utf-8"?>
-<w:styles xmlns:mc="http://schemas.openxmlformats.org/markup-compatibility/2006" xmlns:r="http://schemas.openxmlformats.org/officeDocument/2006/relationships" xmlns:w="http://schemas.openxmlformats.org/wordprocessingml/2006/main" xmlns:w14="http://schemas.microsoft.com/office/word/2010/wordml" xmlns:w15="http://schemas.microsoft.com/office/word/2012/wordml" xmlns:w16cex="http://schemas.microsoft.com/office/word/2018/wordml/cex" xmlns:w16cid="http://schemas.microsoft.com/office/word/2016/wordml/cid" xmlns:w16="http://schemas.microsoft.com/office/word/2018/wordml" xmlns:w16se="http://schemas.microsoft.com/office/word/2015/wordml/symex" mc:Ignorable="w14 w15 w16se w16cid w16 w16cex">
+<w:styles xmlns:mc="http://schemas.openxmlformats.org/markup-compatibility/2006" xmlns:r="http://schemas.openxmlformats.org/officeDocument/2006/relationships" xmlns:w="http://schemas.openxmlformats.org/wordprocessingml/2006/main" xmlns:w14="http://schemas.microsoft.com/office/word/2010/wordml" xmlns:w15="http://schemas.microsoft.com/office/word/2012/wordml" xmlns:w16cex="http://schemas.microsoft.com/office/word/2018/wordml/cex" xmlns:w16cid="http://schemas.microsoft.com/office/word/2016/wordml/cid" xmlns:w16="http://schemas.microsoft.com/office/word/2018/wordml" xmlns:w16sdtdh="http://schemas.microsoft.com/office/word/2020/wordml/sdtdatahash" xmlns:w16se="http://schemas.microsoft.com/office/word/2015/wordml/symex" mc:Ignorable="w14 w15 w16se w16cid w16 w16cex w16sdtdh">
   <w:docDefaults>
     <w:rPrDefault>
       <w:rPr>
@@ -6876,7 +6877,7 @@
     <w:lsdException w:name="Table Web 2" w:semiHidden="1" w:unhideWhenUsed="1"/>
     <w:lsdException w:name="Table Web 3" w:semiHidden="1" w:unhideWhenUsed="1"/>
     <w:lsdException w:name="Balloon Text" w:semiHidden="1" w:unhideWhenUsed="1"/>
-    <w:lsdException w:name="Table Grid" w:semiHidden="1" w:uiPriority="59" w:unhideWhenUsed="1"/>
+    <w:lsdException w:name="Table Grid" w:uiPriority="59"/>
     <w:lsdException w:name="Table Theme" w:semiHidden="1" w:unhideWhenUsed="1"/>
     <w:lsdException w:name="Placeholder Text" w:semiHidden="1"/>
     <w:lsdException w:name="No Spacing" w:uiPriority="1" w:qFormat="1"/>
@@ -7150,7 +7151,7 @@
 </file>
 
 <file path=word/glossary/webSettings.xml><?xml version="1.0" encoding="utf-8"?>
-<w:webSettings xmlns:mc="http://schemas.openxmlformats.org/markup-compatibility/2006" xmlns:r="http://schemas.openxmlformats.org/officeDocument/2006/relationships" xmlns:w="http://schemas.openxmlformats.org/wordprocessingml/2006/main" xmlns:w14="http://schemas.microsoft.com/office/word/2010/wordml" xmlns:w15="http://schemas.microsoft.com/office/word/2012/wordml" xmlns:w16cex="http://schemas.microsoft.com/office/word/2018/wordml/cex" xmlns:w16cid="http://schemas.microsoft.com/office/word/2016/wordml/cid" xmlns:w16="http://schemas.microsoft.com/office/word/2018/wordml" xmlns:w16se="http://schemas.microsoft.com/office/word/2015/wordml/symex" mc:Ignorable="w14 w15 w16se w16cid w16 w16cex">
+<w:webSettings xmlns:mc="http://schemas.openxmlformats.org/markup-compatibility/2006" xmlns:r="http://schemas.openxmlformats.org/officeDocument/2006/relationships" xmlns:w="http://schemas.openxmlformats.org/wordprocessingml/2006/main" xmlns:w14="http://schemas.microsoft.com/office/word/2010/wordml" xmlns:w15="http://schemas.microsoft.com/office/word/2012/wordml" xmlns:w16cex="http://schemas.microsoft.com/office/word/2018/wordml/cex" xmlns:w16cid="http://schemas.microsoft.com/office/word/2016/wordml/cid" xmlns:w16="http://schemas.microsoft.com/office/word/2018/wordml" xmlns:w16sdtdh="http://schemas.microsoft.com/office/word/2020/wordml/sdtdatahash" xmlns:w16se="http://schemas.microsoft.com/office/word/2015/wordml/symex" mc:Ignorable="w14 w15 w16se w16cid w16 w16cex w16sdtdh">
   <w:optimizeForBrowser/>
   <w:allowPNG/>
 </w:webSettings>

</xml_diff>

<commit_message>
Remove draft label from TN-9.1.1.4 and generate PDF.
</commit_message>
<xml_diff>
--- a/drafts/TN 9.1.1.4 Plux Interface.docx
+++ b/drafts/TN 9.1.1.4 Plux Interface.docx
@@ -1,6 +1,6 @@
 
 <file path=word/document.xml><?xml version="1.0" encoding="utf-8"?>
-<w:document xmlns:wpc="http://schemas.microsoft.com/office/word/2010/wordprocessingCanvas" xmlns:cx="http://schemas.microsoft.com/office/drawing/2014/chartex" xmlns:cx1="http://schemas.microsoft.com/office/drawing/2015/9/8/chartex" xmlns:cx2="http://schemas.microsoft.com/office/drawing/2015/10/21/chartex" xmlns:cx3="http://schemas.microsoft.com/office/drawing/2016/5/9/chartex" xmlns:cx4="http://schemas.microsoft.com/office/drawing/2016/5/10/chartex" xmlns:cx5="http://schemas.microsoft.com/office/drawing/2016/5/11/chartex" xmlns:cx6="http://schemas.microsoft.com/office/drawing/2016/5/12/chartex" xmlns:cx7="http://schemas.microsoft.com/office/drawing/2016/5/13/chartex" xmlns:cx8="http://schemas.microsoft.com/office/drawing/2016/5/14/chartex" xmlns:mc="http://schemas.openxmlformats.org/markup-compatibility/2006" xmlns:aink="http://schemas.microsoft.com/office/drawing/2016/ink" xmlns:am3d="http://schemas.microsoft.com/office/drawing/2017/model3d" xmlns:o="urn:schemas-microsoft-com:office:office" xmlns:r="http://schemas.openxmlformats.org/officeDocument/2006/relationships" xmlns:m="http://schemas.openxmlformats.org/officeDocument/2006/math" xmlns:v="urn:schemas-microsoft-com:vml" xmlns:wp14="http://schemas.microsoft.com/office/word/2010/wordprocessingDrawing" xmlns:wp="http://schemas.openxmlformats.org/drawingml/2006/wordprocessingDrawing" xmlns:w10="urn:schemas-microsoft-com:office:word" xmlns:w="http://schemas.openxmlformats.org/wordprocessingml/2006/main" xmlns:w14="http://schemas.microsoft.com/office/word/2010/wordml" xmlns:w15="http://schemas.microsoft.com/office/word/2012/wordml" xmlns:w16cex="http://schemas.microsoft.com/office/word/2018/wordml/cex" xmlns:w16cid="http://schemas.microsoft.com/office/word/2016/wordml/cid" xmlns:w16="http://schemas.microsoft.com/office/word/2018/wordml" xmlns:w16sdtdh="http://schemas.microsoft.com/office/word/2020/wordml/sdtdatahash" xmlns:w16se="http://schemas.microsoft.com/office/word/2015/wordml/symex" xmlns:wpg="http://schemas.microsoft.com/office/word/2010/wordprocessingGroup" xmlns:wpi="http://schemas.microsoft.com/office/word/2010/wordprocessingInk" xmlns:wne="http://schemas.microsoft.com/office/word/2006/wordml" xmlns:wps="http://schemas.microsoft.com/office/word/2010/wordprocessingShape" mc:Ignorable="w14 w15 w16se w16cid w16 w16cex w16sdtdh wp14">
+<w:document xmlns:wpc="http://schemas.microsoft.com/office/word/2010/wordprocessingCanvas" xmlns:cx="http://schemas.microsoft.com/office/drawing/2014/chartex" xmlns:cx1="http://schemas.microsoft.com/office/drawing/2015/9/8/chartex" xmlns:cx2="http://schemas.microsoft.com/office/drawing/2015/10/21/chartex" xmlns:cx3="http://schemas.microsoft.com/office/drawing/2016/5/9/chartex" xmlns:cx4="http://schemas.microsoft.com/office/drawing/2016/5/10/chartex" xmlns:cx5="http://schemas.microsoft.com/office/drawing/2016/5/11/chartex" xmlns:cx6="http://schemas.microsoft.com/office/drawing/2016/5/12/chartex" xmlns:cx7="http://schemas.microsoft.com/office/drawing/2016/5/13/chartex" xmlns:cx8="http://schemas.microsoft.com/office/drawing/2016/5/14/chartex" xmlns:mc="http://schemas.openxmlformats.org/markup-compatibility/2006" xmlns:aink="http://schemas.microsoft.com/office/drawing/2016/ink" xmlns:am3d="http://schemas.microsoft.com/office/drawing/2017/model3d" xmlns:o="urn:schemas-microsoft-com:office:office" xmlns:r="http://schemas.openxmlformats.org/officeDocument/2006/relationships" xmlns:m="http://schemas.openxmlformats.org/officeDocument/2006/math" xmlns:v="urn:schemas-microsoft-com:vml" xmlns:wp14="http://schemas.microsoft.com/office/word/2010/wordprocessingDrawing" xmlns:wp="http://schemas.openxmlformats.org/drawingml/2006/wordprocessingDrawing" xmlns:w10="urn:schemas-microsoft-com:office:word" xmlns:w="http://schemas.openxmlformats.org/wordprocessingml/2006/main" xmlns:w14="http://schemas.microsoft.com/office/word/2010/wordml" xmlns:w15="http://schemas.microsoft.com/office/word/2012/wordml" xmlns:w16cid="http://schemas.microsoft.com/office/word/2016/wordml/cid" xmlns:w16se="http://schemas.microsoft.com/office/word/2015/wordml/symex" xmlns:wpg="http://schemas.microsoft.com/office/word/2010/wordprocessingGroup" xmlns:wpi="http://schemas.microsoft.com/office/word/2010/wordprocessingInk" xmlns:wne="http://schemas.microsoft.com/office/word/2006/wordml" xmlns:wps="http://schemas.microsoft.com/office/word/2010/wordprocessingShape" mc:Ignorable="w14 w15 w16se w16cid wp14">
   <w:body>
     <w:p>
       <w:pPr>
@@ -25,7 +25,12 @@
     </w:p>
     <w:p>
       <w:r>
-        <w:t>The intent is that any decoder which conforms to the standard, from any manufacturer, will operate with any vehicle system board which conforms to the standard, from any manufacturer. Operate is further defined as not to cause any permanent damage of the decoder or vehicle system board.</w:t>
+        <w:t>The intent is that any decoder which conforms to the standard, from any manufacturer, will operate with any vehicle system board which conforms to the standard, from any manufacturer. Operate is further defined as not to cause any permanen</w:t>
+      </w:r>
+      <w:bookmarkStart w:id="0" w:name="_GoBack"/>
+      <w:bookmarkEnd w:id="0"/>
+      <w:r>
+        <w:t>t damage of the decoder or vehicle system board.</w:t>
       </w:r>
     </w:p>
     <w:p>
@@ -33,16 +38,7 @@
         <w:pStyle w:val="Heading2"/>
       </w:pPr>
       <w:r>
-        <w:t xml:space="preserve">Unserved </w:t>
-      </w:r>
-      <w:r>
-        <w:t>U</w:t>
-      </w:r>
-      <w:r>
-        <w:t xml:space="preserve">se Cases, </w:t>
-      </w:r>
-      <w:r>
-        <w:t>References</w:t>
+        <w:t>Unserved Use Cases, References</w:t>
       </w:r>
     </w:p>
     <w:p>
@@ -88,13 +84,7 @@
       </w:r>
       <w:proofErr w:type="spellEnd"/>
       <w:r>
-        <w:t xml:space="preserve"> </w:t>
-      </w:r>
-      <w:r>
-        <w:t xml:space="preserve">Decoder </w:t>
-      </w:r>
-      <w:r>
-        <w:t>Interface</w:t>
+        <w:t xml:space="preserve"> Decoder Interface</w:t>
       </w:r>
     </w:p>
     <w:p>
@@ -155,10 +145,7 @@
         <w:pStyle w:val="Heading2"/>
       </w:pPr>
       <w:r>
-        <w:t>Mechanical Properties</w:t>
-      </w:r>
-      <w:r>
-        <w:t xml:space="preserve"> and Dimensions.</w:t>
+        <w:t>Mechanical Properties and Dimensions.</w:t>
       </w:r>
     </w:p>
     <w:p>
@@ -174,51 +161,12 @@
     <w:p>
       <w:r>
         <w:lastRenderedPageBreak/>
-        <w:t xml:space="preserve">In the NEM-658 Standard PluX22 decoders have a maximum length of 35 mm. RCN-122 and </w:t>
-      </w:r>
-      <w:r>
-        <w:t xml:space="preserve">NMRA S 9.1.1.4 have </w:t>
-      </w:r>
-      <w:r>
-        <w:t>reduced</w:t>
-      </w:r>
-      <w:r>
-        <w:t xml:space="preserve"> this</w:t>
-      </w:r>
-      <w:r>
-        <w:t xml:space="preserve"> to 30mm </w:t>
-      </w:r>
-      <w:r>
-        <w:t xml:space="preserve">to harmonize with RCN-121 and S 9.1.1.3 respectively.  </w:t>
-      </w:r>
-      <w:r>
-        <w:t>In the interests of compatibility with existing decoders, the installation space in the vehicle should, if possible, comply with the dimensions specified in NEM 658</w:t>
-      </w:r>
-      <w:r>
-        <w:t xml:space="preserve"> to allow a maximum decoder length of 35mm.</w:t>
+        <w:t>In the NEM-658 Standard PluX22 decoders have a maximum length of 35 mm. RCN-122 and NMRA S 9.1.1.4 have reduced this to 30mm to harmonize with RCN-121 and S 9.1.1.3 respectively.  In the interests of compatibility with existing decoders, the installation space in the vehicle should, if possible, comply with the dimensions specified in NEM 658 to allow a maximum decoder length of 35mm.</w:t>
       </w:r>
     </w:p>
     <w:p>
       <w:r>
-        <w:t>A PluX16-S for sound decoders is defined in NEM 658. However, since its dimensions almost correspond to those of the PluX22, no need for this size was seen</w:t>
-      </w:r>
-      <w:r>
-        <w:t xml:space="preserve"> in RCN-122 and it is also not adopted for S 9.1.1.4.  </w:t>
-      </w:r>
-      <w:r>
-        <w:t xml:space="preserve">There are, however, sound decoders with a width and height of the normal PluX16 and a length corresponding to NEM 658. In the interests of compatibility with existing decoders, </w:t>
-      </w:r>
-      <w:r>
-        <w:t>vehicle manufactures may want to pay attention to the PluX16-S dimensions in NEM-658. A</w:t>
-      </w:r>
-      <w:r>
-        <w:t xml:space="preserve">t least the greater length </w:t>
-      </w:r>
-      <w:r>
-        <w:t xml:space="preserve">of the decoder should </w:t>
-      </w:r>
-      <w:r>
-        <w:t xml:space="preserve">be taken into account. </w:t>
+        <w:t xml:space="preserve">A PluX16-S for sound decoders is defined in NEM 658. However, since its dimensions almost correspond to those of the PluX22, no need for this size was seen in RCN-122 and it is also not adopted for S 9.1.1.4.  There are, however, sound decoders with a width and height of the normal PluX16 and a length corresponding to NEM 658. In the interests of compatibility with existing decoders, vehicle manufactures may want to pay attention to the PluX16-S dimensions in NEM-658. At least the greater length of the decoder should be taken into account. </w:t>
       </w:r>
     </w:p>
     <w:p>
@@ -231,16 +179,7 @@
     </w:p>
     <w:p>
       <w:r>
-        <w:t>It is strongly recommended that the effective impedance of the speaker(s), as observed by the decoder, is 4Ω - 8Ω</w:t>
-      </w:r>
-      <w:r>
-        <w:t xml:space="preserve">.  The effective impedance required by the decoder must be </w:t>
-      </w:r>
-      <w:r>
-        <w:t>documented by the decoder manufacturer. Impedance of factory installed speakers must be documented by the vehicle manufacturer</w:t>
-      </w:r>
-      <w:r>
-        <w:t xml:space="preserve">. </w:t>
+        <w:t xml:space="preserve">It is strongly recommended that the effective impedance of the speaker(s), as observed by the decoder, is 4Ω - 8Ω.  The effective impedance required by the decoder must be documented by the decoder manufacturer. Impedance of factory installed speakers must be documented by the vehicle manufacturer. </w:t>
       </w:r>
     </w:p>
     <w:p/>
@@ -367,12 +306,10 @@
     <w:p>
       <w:pPr>
         <w:sectPr>
-          <w:headerReference w:type="even" r:id="rId9"/>
-          <w:headerReference w:type="default" r:id="rId10"/>
-          <w:footerReference w:type="even" r:id="rId11"/>
-          <w:footerReference w:type="default" r:id="rId12"/>
-          <w:headerReference w:type="first" r:id="rId13"/>
-          <w:footerReference w:type="first" r:id="rId14"/>
+          <w:footerReference w:type="even" r:id="rId9"/>
+          <w:footerReference w:type="default" r:id="rId10"/>
+          <w:headerReference w:type="first" r:id="rId11"/>
+          <w:footerReference w:type="first" r:id="rId12"/>
           <w:pgSz w:w="12240" w:h="15840" w:code="1"/>
           <w:pgMar w:top="864" w:right="1440" w:bottom="864" w:left="1152" w:header="288" w:footer="648" w:gutter="0"/>
           <w:lnNumType w:countBy="5" w:restart="continuous"/>
@@ -396,7 +333,7 @@
           <w:szCs w:val="26"/>
         </w:rPr>
         <w:sectPr>
-          <w:headerReference w:type="default" r:id="rId15"/>
+          <w:headerReference w:type="default" r:id="rId13"/>
           <w:pgSz w:w="12240" w:h="15840" w:code="1"/>
           <w:pgMar w:top="864" w:right="1440" w:bottom="864" w:left="1152" w:header="288" w:footer="648" w:gutter="0"/>
           <w:cols w:space="144"/>
@@ -433,23 +370,7 @@
           <w:sz w:val="17"/>
           <w:szCs w:val="17"/>
         </w:rPr>
-        <w:t>The Standards (S), Recommended Practices (RP), Technical Note (TN)</w:t>
-      </w:r>
-      <w:r>
-        <w:rPr>
-          <w:rFonts w:ascii="Arial Narrow" w:hAnsi="Arial Narrow" w:cs="TimesNewRomanPSMT"/>
-          <w:sz w:val="17"/>
-          <w:szCs w:val="17"/>
-        </w:rPr>
-        <w:t>,</w:t>
-      </w:r>
-      <w:r>
-        <w:rPr>
-          <w:rFonts w:ascii="Arial Narrow" w:hAnsi="Arial Narrow" w:cs="TimesNewRomanPSMT"/>
-          <w:sz w:val="17"/>
-          <w:szCs w:val="17"/>
-        </w:rPr>
-        <w:t xml:space="preserve"> and Technical Information (TI) documents of the National Model Railroad Association (“NMRA Standards documents”) are made available for use subject to important notices and legal disclaimers. These notices and disclaimers, or a reference to this page, appear in all standards and may be found under the heading "Important Notices and Disclaimers Concerning NMRA Standards Documents."</w:t>
+        <w:t>The Standards (S), Recommended Practices (RP), Technical Note (TN), and Technical Information (TI) documents of the National Model Railroad Association (“NMRA Standards documents”) are made available for use subject to important notices and legal disclaimers. These notices and disclaimers, or a reference to this page, appear in all standards and may be found under the heading "Important Notices and Disclaimers Concerning NMRA Standards Documents."</w:t>
       </w:r>
     </w:p>
     <w:p>
@@ -495,23 +416,7 @@
           <w:sz w:val="17"/>
           <w:szCs w:val="17"/>
         </w:rPr>
-        <w:t>NMRA Standards documents are developed within the Standards and Conformance Department of the NMRA in association with certain Working Groups, members, and representatives of manufacturers and sellers. NMRA develops its standards through a consensus development process, which brings together volunteers representing varied viewpoints and interests to achieve the final product. NMRA Standards documents are developed by volunteers with modeling, railroading, eng</w:t>
-      </w:r>
-      <w:r>
-        <w:rPr>
-          <w:rFonts w:ascii="Arial Narrow" w:hAnsi="Arial Narrow" w:cs="TimesNewRomanPSMT"/>
-          <w:sz w:val="17"/>
-          <w:szCs w:val="17"/>
-        </w:rPr>
-        <w:t xml:space="preserve">ineering, and industry-based </w:t>
-      </w:r>
-      <w:r>
-        <w:rPr>
-          <w:rFonts w:ascii="Arial Narrow" w:hAnsi="Arial Narrow" w:cs="TimesNewRomanPSMT"/>
-          <w:sz w:val="17"/>
-          <w:szCs w:val="17"/>
-        </w:rPr>
-        <w:t>expertise. Volunteers are not necessarily members of NMRA, and participate without compensation from NMRA.</w:t>
+        <w:t>NMRA Standards documents are developed within the Standards and Conformance Department of the NMRA in association with certain Working Groups, members, and representatives of manufacturers and sellers. NMRA develops its standards through a consensus development process, which brings together volunteers representing varied viewpoints and interests to achieve the final product. NMRA Standards documents are developed by volunteers with modeling, railroading, engineering, and industry-based expertise. Volunteers are not necessarily members of NMRA, and participate without compensation from NMRA.</w:t>
       </w:r>
     </w:p>
     <w:p>
@@ -532,23 +437,7 @@
           <w:sz w:val="17"/>
           <w:szCs w:val="17"/>
         </w:rPr>
-        <w:t>NMRA does not warrant or represent the accuracy or completeness of the material contained in NMRA Standards documents, and expressly disclaims all warranties (express, implied and statutory) not included in this or any other document relating to the standard or recommended practice, including, but not limited to, the warranties of: merchantability; fitness for a particular purpose; non-infringement; and quality, accuracy, effectiveness, currency, or completeness of material. In addition, NMRA disclaims any and all conditions relating to results and workmanlike effort. In addition, NMRA does not warrant or represent that the use of</w:t>
-      </w:r>
-      <w:r>
-        <w:rPr>
-          <w:rFonts w:ascii="Arial Narrow" w:hAnsi="Arial Narrow" w:cs="TimesNewRomanPSMT"/>
-          <w:sz w:val="17"/>
-          <w:szCs w:val="17"/>
-        </w:rPr>
-        <w:t xml:space="preserve"> the material contained in NMRA </w:t>
-      </w:r>
-      <w:r>
-        <w:rPr>
-          <w:rFonts w:ascii="Arial Narrow" w:hAnsi="Arial Narrow" w:cs="TimesNewRomanPSMT"/>
-          <w:sz w:val="17"/>
-          <w:szCs w:val="17"/>
-        </w:rPr>
-        <w:t>Standards documents is free from patent infringement. NMRA Standards documents are supplied “AS IS” and “WITH ALL FAULTS.”</w:t>
+        <w:t>NMRA does not warrant or represent the accuracy or completeness of the material contained in NMRA Standards documents, and expressly disclaims all warranties (express, implied and statutory) not included in this or any other document relating to the standard or recommended practice, including, but not limited to, the warranties of: merchantability; fitness for a particular purpose; non-infringement; and quality, accuracy, effectiveness, currency, or completeness of material. In addition, NMRA disclaims any and all conditions relating to results and workmanlike effort. In addition, NMRA does not warrant or represent that the use of the material contained in NMRA Standards documents is free from patent infringement. NMRA Standards documents are supplied “AS IS” and “WITH ALL FAULTS.”</w:t>
       </w:r>
     </w:p>
     <w:p>
@@ -569,23 +458,7 @@
           <w:sz w:val="17"/>
           <w:szCs w:val="17"/>
         </w:rPr>
-        <w:t>Use of NMRA Standards documents is wholly voluntary. The existence of an NMRA Standard or Recommended Practice does not imply that there are no other ways to produce, test, measure, purchase, market, or provide other goods and services related to the scope of the NMRA Standards documents. Furthermore, the viewpoint expressed at the time that NMRA approves or issues a Standard or Recommended Practice is subject to change brought about through developments in the state o</w:t>
-      </w:r>
-      <w:r>
-        <w:rPr>
-          <w:rFonts w:ascii="Arial Narrow" w:hAnsi="Arial Narrow" w:cs="TimesNewRomanPSMT"/>
-          <w:sz w:val="17"/>
-          <w:szCs w:val="17"/>
-        </w:rPr>
-        <w:t xml:space="preserve">f the art and comments received </w:t>
-      </w:r>
-      <w:r>
-        <w:rPr>
-          <w:rFonts w:ascii="Arial Narrow" w:hAnsi="Arial Narrow" w:cs="TimesNewRomanPSMT"/>
-          <w:sz w:val="17"/>
-          <w:szCs w:val="17"/>
-        </w:rPr>
-        <w:t>from users of NMRA Standards documents.</w:t>
+        <w:t>Use of NMRA Standards documents is wholly voluntary. The existence of an NMRA Standard or Recommended Practice does not imply that there are no other ways to produce, test, measure, purchase, market, or provide other goods and services related to the scope of the NMRA Standards documents. Furthermore, the viewpoint expressed at the time that NMRA approves or issues a Standard or Recommended Practice is subject to change brought about through developments in the state of the art and comments received from users of NMRA Standards documents.</w:t>
       </w:r>
     </w:p>
     <w:p>
@@ -627,151 +500,7 @@
           <w:sz w:val="17"/>
           <w:szCs w:val="17"/>
         </w:rPr>
-        <w:t>IN NO EVENT SHALL NMRA BE LIABLE FOR ANY DIRECT, INDIRECT, INCIDENTAL, SPECIAL, EXEMPLARY, OR CONSEQUENTIAL DAMAGES (INCLUDING, BUT NOT LIMITED TO:</w:t>
-      </w:r>
-      <w:r>
-        <w:rPr>
-          <w:rFonts w:ascii="Arial Narrow" w:hAnsi="Arial Narrow" w:cs="TimesNewRomanPSMT"/>
-          <w:sz w:val="17"/>
-          <w:szCs w:val="17"/>
-        </w:rPr>
-        <w:t xml:space="preserve"> </w:t>
-      </w:r>
-      <w:r>
-        <w:rPr>
-          <w:rFonts w:ascii="Arial Narrow" w:hAnsi="Arial Narrow" w:cs="TimesNewRomanPSMT"/>
-          <w:sz w:val="17"/>
-          <w:szCs w:val="17"/>
-        </w:rPr>
-        <w:t>THE NEED TO PROCURE SUBSTITUTE GOODS OR SERVICES; LOSS</w:t>
-      </w:r>
-      <w:r>
-        <w:rPr>
-          <w:rFonts w:ascii="Arial Narrow" w:hAnsi="Arial Narrow" w:cs="TimesNewRomanPSMT"/>
-          <w:sz w:val="17"/>
-          <w:szCs w:val="17"/>
-        </w:rPr>
-        <w:t xml:space="preserve"> </w:t>
-      </w:r>
-      <w:r>
-        <w:rPr>
-          <w:rFonts w:ascii="Arial Narrow" w:hAnsi="Arial Narrow" w:cs="TimesNewRomanPSMT"/>
-          <w:sz w:val="17"/>
-          <w:szCs w:val="17"/>
-        </w:rPr>
-        <w:t>OF USE, DATA, OR PROFITS; OR BUSINESS INTERRUPTION)</w:t>
-      </w:r>
-      <w:r>
-        <w:rPr>
-          <w:rFonts w:ascii="Arial Narrow" w:hAnsi="Arial Narrow" w:cs="TimesNewRomanPSMT"/>
-          <w:sz w:val="17"/>
-          <w:szCs w:val="17"/>
-        </w:rPr>
-        <w:t xml:space="preserve"> </w:t>
-      </w:r>
-      <w:r>
-        <w:rPr>
-          <w:rFonts w:ascii="Arial Narrow" w:hAnsi="Arial Narrow" w:cs="TimesNewRomanPSMT"/>
-          <w:sz w:val="17"/>
-          <w:szCs w:val="17"/>
-        </w:rPr>
-        <w:t>HOWEVER CAUSED AND ON ANY THEORY OF LIABILITY,</w:t>
-      </w:r>
-      <w:r>
-        <w:rPr>
-          <w:rFonts w:ascii="Arial Narrow" w:hAnsi="Arial Narrow" w:cs="TimesNewRomanPSMT"/>
-          <w:sz w:val="17"/>
-          <w:szCs w:val="17"/>
-        </w:rPr>
-        <w:t xml:space="preserve"> </w:t>
-      </w:r>
-      <w:r>
-        <w:rPr>
-          <w:rFonts w:ascii="Arial Narrow" w:hAnsi="Arial Narrow" w:cs="TimesNewRomanPSMT"/>
-          <w:sz w:val="17"/>
-          <w:szCs w:val="17"/>
-        </w:rPr>
-        <w:t>WHETHER IN CONTRACT, STRICT LIABILITY, OR TORT</w:t>
-      </w:r>
-      <w:r>
-        <w:rPr>
-          <w:rFonts w:ascii="Arial Narrow" w:hAnsi="Arial Narrow" w:cs="TimesNewRomanPSMT"/>
-          <w:sz w:val="17"/>
-          <w:szCs w:val="17"/>
-        </w:rPr>
-        <w:t xml:space="preserve"> </w:t>
-      </w:r>
-      <w:r>
-        <w:rPr>
-          <w:rFonts w:ascii="Arial Narrow" w:hAnsi="Arial Narrow" w:cs="TimesNewRomanPSMT"/>
-          <w:sz w:val="17"/>
-          <w:szCs w:val="17"/>
-        </w:rPr>
-        <w:t>(INCLUDING NEGLIGENCE OR OTHERWISE) ARISING IN ANY WAY</w:t>
-      </w:r>
-      <w:r>
-        <w:rPr>
-          <w:rFonts w:ascii="Arial Narrow" w:hAnsi="Arial Narrow" w:cs="TimesNewRomanPSMT"/>
-          <w:sz w:val="17"/>
-          <w:szCs w:val="17"/>
-        </w:rPr>
-        <w:t xml:space="preserve"> </w:t>
-      </w:r>
-      <w:r>
-        <w:rPr>
-          <w:rFonts w:ascii="Arial Narrow" w:hAnsi="Arial Narrow" w:cs="TimesNewRomanPSMT"/>
-          <w:sz w:val="17"/>
-          <w:szCs w:val="17"/>
-        </w:rPr>
-        <w:t>OUT OF THE PUBLICATION, USE OF, OR RELIANCE UPON ANY</w:t>
-      </w:r>
-      <w:r>
-        <w:rPr>
-          <w:rFonts w:ascii="Arial Narrow" w:hAnsi="Arial Narrow" w:cs="TimesNewRomanPSMT"/>
-          <w:sz w:val="17"/>
-          <w:szCs w:val="17"/>
-        </w:rPr>
-        <w:t xml:space="preserve"> </w:t>
-      </w:r>
-      <w:r>
-        <w:rPr>
-          <w:rFonts w:ascii="Arial Narrow" w:hAnsi="Arial Narrow" w:cs="TimesNewRomanPSMT"/>
-          <w:sz w:val="17"/>
-          <w:szCs w:val="17"/>
-        </w:rPr>
-        <w:t>STANDARD OR RECOMMENDED PRACTICE, EVEN IF ADVISED OF</w:t>
-      </w:r>
-      <w:r>
-        <w:rPr>
-          <w:rFonts w:ascii="Arial Narrow" w:hAnsi="Arial Narrow" w:cs="TimesNewRomanPSMT"/>
-          <w:sz w:val="17"/>
-          <w:szCs w:val="17"/>
-        </w:rPr>
-        <w:t xml:space="preserve"> </w:t>
-      </w:r>
-      <w:r>
-        <w:rPr>
-          <w:rFonts w:ascii="Arial Narrow" w:hAnsi="Arial Narrow" w:cs="TimesNewRomanPSMT"/>
-          <w:sz w:val="17"/>
-          <w:szCs w:val="17"/>
-        </w:rPr>
-        <w:t>THE POSSIBILITY OF SUCH DAMAGE AND REGARDLESS OF</w:t>
-      </w:r>
-      <w:r>
-        <w:rPr>
-          <w:rFonts w:ascii="Arial Narrow" w:hAnsi="Arial Narrow" w:cs="TimesNewRomanPSMT"/>
-          <w:sz w:val="17"/>
-          <w:szCs w:val="17"/>
-        </w:rPr>
-        <w:t xml:space="preserve"> </w:t>
-      </w:r>
-      <w:r>
-        <w:rPr>
-          <w:rFonts w:ascii="Arial Narrow" w:hAnsi="Arial Narrow" w:cs="TimesNewRomanPSMT"/>
-          <w:sz w:val="17"/>
-          <w:szCs w:val="17"/>
-        </w:rPr>
-        <w:t>WHETHER SUCH DAMAGE WAS FORESEEABLE.</w:t>
+        <w:t>IN NO EVENT SHALL NMRA BE LIABLE FOR ANY DIRECT, INDIRECT, INCIDENTAL, SPECIAL, EXEMPLARY, OR CONSEQUENTIAL DAMAGES (INCLUDING, BUT NOT LIMITED TO: THE NEED TO PROCURE SUBSTITUTE GOODS OR SERVICES; LOSS OF USE, DATA, OR PROFITS; OR BUSINESS INTERRUPTION) HOWEVER CAUSED AND ON ANY THEORY OF LIABILITY, WHETHER IN CONTRACT, STRICT LIABILITY, OR TORT (INCLUDING NEGLIGENCE OR OTHERWISE) ARISING IN ANY WAY OUT OF THE PUBLICATION, USE OF, OR RELIANCE UPON ANY STANDARD OR RECOMMENDED PRACTICE, EVEN IF ADVISED OF THE POSSIBILITY OF SUCH DAMAGE AND REGARDLESS OF WHETHER SUCH DAMAGE WAS FORESEEABLE.</w:t>
       </w:r>
     </w:p>
     <w:p>
@@ -840,55 +569,7 @@
           <w:sz w:val="17"/>
           <w:szCs w:val="17"/>
         </w:rPr>
-        <w:t>NMRA’s development of NMRA Standards documents involves the review</w:t>
-      </w:r>
-      <w:r>
-        <w:rPr>
-          <w:rFonts w:ascii="Arial Narrow" w:hAnsi="Arial Narrow" w:cs="TimesNewRomanPSMT"/>
-          <w:sz w:val="17"/>
-          <w:szCs w:val="17"/>
-        </w:rPr>
-        <w:t xml:space="preserve"> </w:t>
-      </w:r>
-      <w:r>
-        <w:rPr>
-          <w:rFonts w:ascii="Arial Narrow" w:hAnsi="Arial Narrow" w:cs="TimesNewRomanPSMT"/>
-          <w:sz w:val="17"/>
-          <w:szCs w:val="17"/>
-        </w:rPr>
-        <w:t>of documents in English only. In the event that an NMRA Standards</w:t>
-      </w:r>
-      <w:r>
-        <w:rPr>
-          <w:rFonts w:ascii="Arial Narrow" w:hAnsi="Arial Narrow" w:cs="TimesNewRomanPSMT"/>
-          <w:sz w:val="17"/>
-          <w:szCs w:val="17"/>
-        </w:rPr>
-        <w:t xml:space="preserve"> </w:t>
-      </w:r>
-      <w:r>
-        <w:rPr>
-          <w:rFonts w:ascii="Arial Narrow" w:hAnsi="Arial Narrow" w:cs="TimesNewRomanPSMT"/>
-          <w:sz w:val="17"/>
-          <w:szCs w:val="17"/>
-        </w:rPr>
-        <w:t>document is translated, only the English version published by NMRA is the</w:t>
-      </w:r>
-      <w:r>
-        <w:rPr>
-          <w:rFonts w:ascii="Arial Narrow" w:hAnsi="Arial Narrow" w:cs="TimesNewRomanPSMT"/>
-          <w:sz w:val="17"/>
-          <w:szCs w:val="17"/>
-        </w:rPr>
-        <w:t xml:space="preserve"> </w:t>
-      </w:r>
-      <w:r>
-        <w:rPr>
-          <w:rFonts w:ascii="Arial Narrow" w:hAnsi="Arial Narrow" w:cs="TimesNewRomanPSMT"/>
-          <w:sz w:val="17"/>
-          <w:szCs w:val="17"/>
-        </w:rPr>
-        <w:t>approved NMRA Standards document.</w:t>
+        <w:t>NMRA’s development of NMRA Standards documents involves the review of documents in English only. In the event that an NMRA Standards document is translated, only the English version published by NMRA is the approved NMRA Standards document.</w:t>
       </w:r>
     </w:p>
     <w:p>
@@ -934,87 +615,7 @@
           <w:sz w:val="17"/>
           <w:szCs w:val="17"/>
         </w:rPr>
-        <w:t>A statement, written or oral, that is not processed in accordance with NMRA</w:t>
-      </w:r>
-      <w:r>
-        <w:rPr>
-          <w:rFonts w:ascii="Arial Narrow" w:hAnsi="Arial Narrow" w:cs="TimesNewRomanPSMT"/>
-          <w:sz w:val="17"/>
-          <w:szCs w:val="17"/>
-        </w:rPr>
-        <w:t xml:space="preserve"> </w:t>
-      </w:r>
-      <w:r>
-        <w:rPr>
-          <w:rFonts w:ascii="Arial Narrow" w:hAnsi="Arial Narrow" w:cs="TimesNewRomanPSMT"/>
-          <w:sz w:val="17"/>
-          <w:szCs w:val="17"/>
-        </w:rPr>
-        <w:t>policies for distribution of NMRA communications, or approved by the</w:t>
-      </w:r>
-      <w:r>
-        <w:rPr>
-          <w:rFonts w:ascii="Arial Narrow" w:hAnsi="Arial Narrow" w:cs="TimesNewRomanPSMT"/>
-          <w:sz w:val="17"/>
-          <w:szCs w:val="17"/>
-        </w:rPr>
-        <w:t xml:space="preserve"> </w:t>
-      </w:r>
-      <w:r>
-        <w:rPr>
-          <w:rFonts w:ascii="Arial Narrow" w:hAnsi="Arial Narrow" w:cs="TimesNewRomanPSMT"/>
-          <w:sz w:val="17"/>
-          <w:szCs w:val="17"/>
-        </w:rPr>
-        <w:t>Board of Directors, an officer or committee chairperson, shall not be</w:t>
-      </w:r>
-      <w:r>
-        <w:rPr>
-          <w:rFonts w:ascii="Arial Narrow" w:hAnsi="Arial Narrow" w:cs="TimesNewRomanPSMT"/>
-          <w:sz w:val="17"/>
-          <w:szCs w:val="17"/>
-        </w:rPr>
-        <w:t xml:space="preserve"> </w:t>
-      </w:r>
-      <w:r>
-        <w:rPr>
-          <w:rFonts w:ascii="Arial Narrow" w:hAnsi="Arial Narrow" w:cs="TimesNewRomanPSMT"/>
-          <w:sz w:val="17"/>
-          <w:szCs w:val="17"/>
-        </w:rPr>
-        <w:t>considered or inferred to be the official position of NMRA or any of its</w:t>
-      </w:r>
-      <w:r>
-        <w:rPr>
-          <w:rFonts w:ascii="Arial Narrow" w:hAnsi="Arial Narrow" w:cs="TimesNewRomanPSMT"/>
-          <w:sz w:val="17"/>
-          <w:szCs w:val="17"/>
-        </w:rPr>
-        <w:t xml:space="preserve"> </w:t>
-      </w:r>
-      <w:r>
-        <w:rPr>
-          <w:rFonts w:ascii="Arial Narrow" w:hAnsi="Arial Narrow" w:cs="TimesNewRomanPSMT"/>
-          <w:sz w:val="17"/>
-          <w:szCs w:val="17"/>
-        </w:rPr>
-        <w:t>committees and shall not be considered to be, nor be relied upon as, a formal</w:t>
-      </w:r>
-      <w:r>
-        <w:rPr>
-          <w:rFonts w:ascii="Arial Narrow" w:hAnsi="Arial Narrow" w:cs="TimesNewRomanPSMT"/>
-          <w:sz w:val="17"/>
-          <w:szCs w:val="17"/>
-        </w:rPr>
-        <w:t xml:space="preserve"> </w:t>
-      </w:r>
-      <w:r>
-        <w:rPr>
-          <w:rFonts w:ascii="Arial Narrow" w:hAnsi="Arial Narrow" w:cs="TimesNewRomanPSMT"/>
-          <w:sz w:val="17"/>
-          <w:szCs w:val="17"/>
-        </w:rPr>
-        <w:t>position of NMRA.</w:t>
+        <w:t>A statement, written or oral, that is not processed in accordance with NMRA policies for distribution of NMRA communications, or approved by the Board of Directors, an officer or committee chairperson, shall not be considered or inferred to be the official position of NMRA or any of its committees and shall not be considered to be, nor be relied upon as, a formal position of NMRA.</w:t>
       </w:r>
     </w:p>
     <w:p>
@@ -1062,23 +663,7 @@
           <w:sz w:val="17"/>
           <w:szCs w:val="17"/>
         </w:rPr>
-        <w:t>Comments for revision of NMRA Standards documents are welcome from</w:t>
-      </w:r>
-      <w:r>
-        <w:rPr>
-          <w:rFonts w:ascii="Arial Narrow" w:hAnsi="Arial Narrow" w:cs="TimesNewRomanPSMT"/>
-          <w:sz w:val="17"/>
-          <w:szCs w:val="17"/>
-        </w:rPr>
-        <w:t xml:space="preserve"> </w:t>
-      </w:r>
-      <w:r>
-        <w:rPr>
-          <w:rFonts w:ascii="Arial Narrow" w:hAnsi="Arial Narrow" w:cs="TimesNewRomanPSMT"/>
-          <w:sz w:val="17"/>
-          <w:szCs w:val="17"/>
-        </w:rPr>
-        <w:t xml:space="preserve">any interested party, regardless of membership. However, </w:t>
+        <w:t xml:space="preserve">Comments for revision of NMRA Standards documents are welcome from any interested party, regardless of membership. However, </w:t>
       </w:r>
       <w:r>
         <w:rPr>
@@ -1088,47 +673,7 @@
           <w:sz w:val="17"/>
           <w:szCs w:val="17"/>
         </w:rPr>
-        <w:t>NMRA does not</w:t>
-      </w:r>
-      <w:r>
-        <w:rPr>
-          <w:rFonts w:ascii="Arial Narrow" w:hAnsi="Arial Narrow" w:cs="TimesNewRomanPS-BoldMT"/>
-          <w:b/>
-          <w:bCs/>
-          <w:sz w:val="17"/>
-          <w:szCs w:val="17"/>
-        </w:rPr>
-        <w:t xml:space="preserve"> </w:t>
-      </w:r>
-      <w:r>
-        <w:rPr>
-          <w:rFonts w:ascii="Arial Narrow" w:hAnsi="Arial Narrow" w:cs="TimesNewRomanPS-BoldMT"/>
-          <w:b/>
-          <w:bCs/>
-          <w:sz w:val="17"/>
-          <w:szCs w:val="17"/>
-        </w:rPr>
-        <w:t>provide interpretations, consulting information, or advice pertaining to</w:t>
-      </w:r>
-      <w:r>
-        <w:rPr>
-          <w:rFonts w:ascii="Arial Narrow" w:hAnsi="Arial Narrow" w:cs="TimesNewRomanPS-BoldMT"/>
-          <w:b/>
-          <w:bCs/>
-          <w:sz w:val="17"/>
-          <w:szCs w:val="17"/>
-        </w:rPr>
-        <w:t xml:space="preserve"> </w:t>
-      </w:r>
-      <w:r>
-        <w:rPr>
-          <w:rFonts w:ascii="Arial Narrow" w:hAnsi="Arial Narrow" w:cs="TimesNewRomanPS-BoldMT"/>
-          <w:b/>
-          <w:bCs/>
-          <w:sz w:val="17"/>
-          <w:szCs w:val="17"/>
-        </w:rPr>
-        <w:t>NMRA Standards documents.</w:t>
+        <w:t>NMRA does not provide interpretations, consulting information, or advice pertaining to NMRA Standards documents.</w:t>
       </w:r>
     </w:p>
     <w:p>
@@ -1149,167 +694,7 @@
           <w:sz w:val="17"/>
           <w:szCs w:val="17"/>
         </w:rPr>
-        <w:t>Suggestions for changes in documents should be in the form of a proposed</w:t>
-      </w:r>
-      <w:r>
-        <w:rPr>
-          <w:rFonts w:ascii="Arial Narrow" w:hAnsi="Arial Narrow" w:cs="TimesNewRomanPSMT"/>
-          <w:sz w:val="17"/>
-          <w:szCs w:val="17"/>
-        </w:rPr>
-        <w:t xml:space="preserve"> </w:t>
-      </w:r>
-      <w:r>
-        <w:rPr>
-          <w:rFonts w:ascii="Arial Narrow" w:hAnsi="Arial Narrow" w:cs="TimesNewRomanPSMT"/>
-          <w:sz w:val="17"/>
-          <w:szCs w:val="17"/>
-        </w:rPr>
-        <w:t>change of text, together with appropriate supporting comments. Since</w:t>
-      </w:r>
-      <w:r>
-        <w:rPr>
-          <w:rFonts w:ascii="Arial Narrow" w:hAnsi="Arial Narrow" w:cs="TimesNewRomanPSMT"/>
-          <w:sz w:val="17"/>
-          <w:szCs w:val="17"/>
-        </w:rPr>
-        <w:t xml:space="preserve"> </w:t>
-      </w:r>
-      <w:r>
-        <w:rPr>
-          <w:rFonts w:ascii="Arial Narrow" w:hAnsi="Arial Narrow" w:cs="TimesNewRomanPSMT"/>
-          <w:sz w:val="17"/>
-          <w:szCs w:val="17"/>
-        </w:rPr>
-        <w:t>NMRA standards represent a consensus of concerned interests, it is</w:t>
-      </w:r>
-      <w:r>
-        <w:rPr>
-          <w:rFonts w:ascii="Arial Narrow" w:hAnsi="Arial Narrow" w:cs="TimesNewRomanPSMT"/>
-          <w:sz w:val="17"/>
-          <w:szCs w:val="17"/>
-        </w:rPr>
-        <w:t xml:space="preserve"> </w:t>
-      </w:r>
-      <w:r>
-        <w:rPr>
-          <w:rFonts w:ascii="Arial Narrow" w:hAnsi="Arial Narrow" w:cs="TimesNewRomanPSMT"/>
-          <w:sz w:val="17"/>
-          <w:szCs w:val="17"/>
-        </w:rPr>
-        <w:t>important that any responses to comments and questions also receive the</w:t>
-      </w:r>
-      <w:r>
-        <w:rPr>
-          <w:rFonts w:ascii="Arial Narrow" w:hAnsi="Arial Narrow" w:cs="TimesNewRomanPSMT"/>
-          <w:sz w:val="17"/>
-          <w:szCs w:val="17"/>
-        </w:rPr>
-        <w:t xml:space="preserve"> </w:t>
-      </w:r>
-      <w:r>
-        <w:rPr>
-          <w:rFonts w:ascii="Arial Narrow" w:hAnsi="Arial Narrow" w:cs="TimesNewRomanPSMT"/>
-          <w:sz w:val="17"/>
-          <w:szCs w:val="17"/>
-        </w:rPr>
-        <w:t>concurrence of a balance of interests. For this reason, NMRA, its</w:t>
-      </w:r>
-      <w:r>
-        <w:rPr>
-          <w:rFonts w:ascii="Arial Narrow" w:hAnsi="Arial Narrow" w:cs="TimesNewRomanPSMT"/>
-          <w:sz w:val="17"/>
-          <w:szCs w:val="17"/>
-        </w:rPr>
-        <w:t xml:space="preserve"> </w:t>
-      </w:r>
-      <w:r>
-        <w:rPr>
-          <w:rFonts w:ascii="Arial Narrow" w:hAnsi="Arial Narrow" w:cs="TimesNewRomanPSMT"/>
-          <w:sz w:val="17"/>
-          <w:szCs w:val="17"/>
-        </w:rPr>
-        <w:t>departments, Working Groups or committees cannot provide an instant</w:t>
-      </w:r>
-      <w:r>
-        <w:rPr>
-          <w:rFonts w:ascii="Arial Narrow" w:hAnsi="Arial Narrow" w:cs="TimesNewRomanPSMT"/>
-          <w:sz w:val="17"/>
-          <w:szCs w:val="17"/>
-        </w:rPr>
-        <w:t xml:space="preserve"> </w:t>
-      </w:r>
-      <w:r>
-        <w:rPr>
-          <w:rFonts w:ascii="Arial Narrow" w:hAnsi="Arial Narrow" w:cs="TimesNewRomanPSMT"/>
-          <w:sz w:val="17"/>
-          <w:szCs w:val="17"/>
-        </w:rPr>
-        <w:t>response to comments, or questions except in those cases where the matter</w:t>
-      </w:r>
-      <w:r>
-        <w:rPr>
-          <w:rFonts w:ascii="Arial Narrow" w:hAnsi="Arial Narrow" w:cs="TimesNewRomanPSMT"/>
-          <w:sz w:val="17"/>
-          <w:szCs w:val="17"/>
-        </w:rPr>
-        <w:t xml:space="preserve"> </w:t>
-      </w:r>
-      <w:r>
-        <w:rPr>
-          <w:rFonts w:ascii="Arial Narrow" w:hAnsi="Arial Narrow" w:cs="TimesNewRomanPSMT"/>
-          <w:sz w:val="17"/>
-          <w:szCs w:val="17"/>
-        </w:rPr>
-        <w:t>has previously been addressed. For the same reason, NMRA does not</w:t>
-      </w:r>
-      <w:r>
-        <w:rPr>
-          <w:rFonts w:ascii="Arial Narrow" w:hAnsi="Arial Narrow" w:cs="TimesNewRomanPSMT"/>
-          <w:sz w:val="17"/>
-          <w:szCs w:val="17"/>
-        </w:rPr>
-        <w:t xml:space="preserve"> </w:t>
-      </w:r>
-      <w:r>
-        <w:rPr>
-          <w:rFonts w:ascii="Arial Narrow" w:hAnsi="Arial Narrow" w:cs="TimesNewRomanPSMT"/>
-          <w:sz w:val="17"/>
-          <w:szCs w:val="17"/>
-        </w:rPr>
-        <w:t>respond to interpretation requests. Any person who would like to participate</w:t>
-      </w:r>
-      <w:r>
-        <w:rPr>
-          <w:rFonts w:ascii="Arial Narrow" w:hAnsi="Arial Narrow" w:cs="TimesNewRomanPSMT"/>
-          <w:sz w:val="17"/>
-          <w:szCs w:val="17"/>
-        </w:rPr>
-        <w:t xml:space="preserve"> </w:t>
-      </w:r>
-      <w:r>
-        <w:rPr>
-          <w:rFonts w:ascii="Arial Narrow" w:hAnsi="Arial Narrow" w:cs="TimesNewRomanPSMT"/>
-          <w:sz w:val="17"/>
-          <w:szCs w:val="17"/>
-        </w:rPr>
-        <w:t>in evaluating comments or in revisions to NMRA Standards documents may</w:t>
-      </w:r>
-      <w:r>
-        <w:rPr>
-          <w:rFonts w:ascii="Arial Narrow" w:hAnsi="Arial Narrow" w:cs="TimesNewRomanPSMT"/>
-          <w:sz w:val="17"/>
-          <w:szCs w:val="17"/>
-        </w:rPr>
-        <w:t xml:space="preserve"> </w:t>
-      </w:r>
-      <w:r>
-        <w:rPr>
-          <w:rFonts w:ascii="Arial Narrow" w:hAnsi="Arial Narrow" w:cs="TimesNewRomanPSMT"/>
-          <w:sz w:val="17"/>
-          <w:szCs w:val="17"/>
-        </w:rPr>
-        <w:t>request participation in the relevant NMRA working group.</w:t>
+        <w:t>Suggestions for changes in documents should be in the form of a proposed change of text, together with appropriate supporting comments. Since NMRA standards represent a consensus of concerned interests, it is important that any responses to comments and questions also receive the concurrence of a balance of interests. For this reason, NMRA, its departments, Working Groups or committees cannot provide an instant response to comments, or questions except in those cases where the matter has previously been addressed. For the same reason, NMRA does not respond to interpretation requests. Any person who would like to participate in evaluating comments or in revisions to NMRA Standards documents may request participation in the relevant NMRA working group.</w:t>
       </w:r>
     </w:p>
     <w:p>
@@ -1355,119 +740,7 @@
           <w:sz w:val="17"/>
           <w:szCs w:val="17"/>
         </w:rPr>
-        <w:t>Users of NMRA Standards documents should consult all applicable laws and</w:t>
-      </w:r>
-      <w:r>
-        <w:rPr>
-          <w:rFonts w:ascii="Arial Narrow" w:hAnsi="Arial Narrow" w:cs="TimesNewRomanPSMT"/>
-          <w:sz w:val="17"/>
-          <w:szCs w:val="17"/>
-        </w:rPr>
-        <w:t xml:space="preserve"> </w:t>
-      </w:r>
-      <w:r>
-        <w:rPr>
-          <w:rFonts w:ascii="Arial Narrow" w:hAnsi="Arial Narrow" w:cs="TimesNewRomanPSMT"/>
-          <w:sz w:val="17"/>
-          <w:szCs w:val="17"/>
-        </w:rPr>
-        <w:t>regulations. Compliance with the provisions of any NMRA Standards</w:t>
-      </w:r>
-      <w:r>
-        <w:rPr>
-          <w:rFonts w:ascii="Arial Narrow" w:hAnsi="Arial Narrow" w:cs="TimesNewRomanPSMT"/>
-          <w:sz w:val="17"/>
-          <w:szCs w:val="17"/>
-        </w:rPr>
-        <w:t xml:space="preserve"> </w:t>
-      </w:r>
-      <w:r>
-        <w:rPr>
-          <w:rFonts w:ascii="Arial Narrow" w:hAnsi="Arial Narrow" w:cs="TimesNewRomanPSMT"/>
-          <w:sz w:val="17"/>
-          <w:szCs w:val="17"/>
-        </w:rPr>
-        <w:t>document does not constitute compliance to any applicable regulatory</w:t>
-      </w:r>
-      <w:r>
-        <w:rPr>
-          <w:rFonts w:ascii="Arial Narrow" w:hAnsi="Arial Narrow" w:cs="TimesNewRomanPSMT"/>
-          <w:sz w:val="17"/>
-          <w:szCs w:val="17"/>
-        </w:rPr>
-        <w:t xml:space="preserve"> </w:t>
-      </w:r>
-      <w:r>
-        <w:rPr>
-          <w:rFonts w:ascii="Arial Narrow" w:hAnsi="Arial Narrow" w:cs="TimesNewRomanPSMT"/>
-          <w:sz w:val="17"/>
-          <w:szCs w:val="17"/>
-        </w:rPr>
-        <w:t>requirements. Implementers of the standard are responsible for observing or</w:t>
-      </w:r>
-      <w:r>
-        <w:rPr>
-          <w:rFonts w:ascii="Arial Narrow" w:hAnsi="Arial Narrow" w:cs="TimesNewRomanPSMT"/>
-          <w:sz w:val="17"/>
-          <w:szCs w:val="17"/>
-        </w:rPr>
-        <w:t xml:space="preserve"> </w:t>
-      </w:r>
-      <w:r>
-        <w:rPr>
-          <w:rFonts w:ascii="Arial Narrow" w:hAnsi="Arial Narrow" w:cs="TimesNewRomanPSMT"/>
-          <w:sz w:val="17"/>
-          <w:szCs w:val="17"/>
-        </w:rPr>
-        <w:t>referring to the applicable regulatory requirements. NMRA does not, by the</w:t>
-      </w:r>
-      <w:r>
-        <w:rPr>
-          <w:rFonts w:ascii="Arial Narrow" w:hAnsi="Arial Narrow" w:cs="TimesNewRomanPSMT"/>
-          <w:sz w:val="17"/>
-          <w:szCs w:val="17"/>
-        </w:rPr>
-        <w:t xml:space="preserve"> </w:t>
-      </w:r>
-      <w:r>
-        <w:rPr>
-          <w:rFonts w:ascii="Arial Narrow" w:hAnsi="Arial Narrow" w:cs="TimesNewRomanPSMT"/>
-          <w:sz w:val="17"/>
-          <w:szCs w:val="17"/>
-        </w:rPr>
-        <w:t>publication of NMRA Standards documents, intend to urge action that is not</w:t>
-      </w:r>
-      <w:r>
-        <w:rPr>
-          <w:rFonts w:ascii="Arial Narrow" w:hAnsi="Arial Narrow" w:cs="TimesNewRomanPSMT"/>
-          <w:sz w:val="17"/>
-          <w:szCs w:val="17"/>
-        </w:rPr>
-        <w:t xml:space="preserve"> </w:t>
-      </w:r>
-      <w:r>
-        <w:rPr>
-          <w:rFonts w:ascii="Arial Narrow" w:hAnsi="Arial Narrow" w:cs="TimesNewRomanPSMT"/>
-          <w:sz w:val="17"/>
-          <w:szCs w:val="17"/>
-        </w:rPr>
-        <w:t>in compliance with applicable laws, and NMRA Standards documents may</w:t>
-      </w:r>
-      <w:r>
-        <w:rPr>
-          <w:rFonts w:ascii="Arial Narrow" w:hAnsi="Arial Narrow" w:cs="TimesNewRomanPSMT"/>
-          <w:sz w:val="17"/>
-          <w:szCs w:val="17"/>
-        </w:rPr>
-        <w:t xml:space="preserve"> </w:t>
-      </w:r>
-      <w:r>
-        <w:rPr>
-          <w:rFonts w:ascii="Arial Narrow" w:hAnsi="Arial Narrow" w:cs="TimesNewRomanPSMT"/>
-          <w:sz w:val="17"/>
-          <w:szCs w:val="17"/>
-        </w:rPr>
-        <w:t>not be construed as doing so.</w:t>
+        <w:t>Users of NMRA Standards documents should consult all applicable laws and regulations. Compliance with the provisions of any NMRA Standards document does not constitute compliance to any applicable regulatory requirements. Implementers of the standard are responsible for observing or referring to the applicable regulatory requirements. NMRA does not, by the publication of NMRA Standards documents, intend to urge action that is not in compliance with applicable laws, and NMRA Standards documents may not be construed as doing so.</w:t>
       </w:r>
     </w:p>
     <w:p>
@@ -1513,55 +786,7 @@
           <w:sz w:val="17"/>
           <w:szCs w:val="17"/>
         </w:rPr>
-        <w:t>NMRA Standards documents are copyrighted by NMRA under US and</w:t>
-      </w:r>
-      <w:r>
-        <w:rPr>
-          <w:rFonts w:ascii="Arial Narrow" w:hAnsi="Arial Narrow" w:cs="TimesNewRomanPSMT"/>
-          <w:sz w:val="17"/>
-          <w:szCs w:val="17"/>
-        </w:rPr>
-        <w:t xml:space="preserve"> </w:t>
-      </w:r>
-      <w:r>
-        <w:rPr>
-          <w:rFonts w:ascii="Arial Narrow" w:hAnsi="Arial Narrow" w:cs="TimesNewRomanPSMT"/>
-          <w:sz w:val="17"/>
-          <w:szCs w:val="17"/>
-        </w:rPr>
-        <w:t>international copyright laws. They are made available by NMRA and are</w:t>
-      </w:r>
-      <w:r>
-        <w:rPr>
-          <w:rFonts w:ascii="Arial Narrow" w:hAnsi="Arial Narrow" w:cs="TimesNewRomanPSMT"/>
-          <w:sz w:val="17"/>
-          <w:szCs w:val="17"/>
-        </w:rPr>
-        <w:t xml:space="preserve"> </w:t>
-      </w:r>
-      <w:r>
-        <w:rPr>
-          <w:rFonts w:ascii="Arial Narrow" w:hAnsi="Arial Narrow" w:cs="TimesNewRomanPSMT"/>
-          <w:sz w:val="17"/>
-          <w:szCs w:val="17"/>
-        </w:rPr>
-        <w:t>adopted for a wide variety of both public and private uses. These include</w:t>
-      </w:r>
-      <w:r>
-        <w:rPr>
-          <w:rFonts w:ascii="Arial Narrow" w:hAnsi="Arial Narrow" w:cs="TimesNewRomanPSMT"/>
-          <w:sz w:val="17"/>
-          <w:szCs w:val="17"/>
-        </w:rPr>
-        <w:t xml:space="preserve"> </w:t>
-      </w:r>
-      <w:r>
-        <w:rPr>
-          <w:rFonts w:ascii="Arial Narrow" w:hAnsi="Arial Narrow" w:cs="TimesNewRomanPSMT"/>
-          <w:sz w:val="17"/>
-          <w:szCs w:val="17"/>
-        </w:rPr>
-        <w:t xml:space="preserve">both </w:t>
+        <w:t xml:space="preserve">NMRA Standards documents are copyrighted by NMRA under US and international copyright laws. They are made available by NMRA and are adopted for a wide variety of both public and private uses. These include both </w:t>
       </w:r>
       <w:proofErr w:type="gramStart"/>
       <w:r>
@@ -1579,103 +804,7 @@
           <w:sz w:val="17"/>
           <w:szCs w:val="17"/>
         </w:rPr>
-        <w:t>, by reference, in laws and regulations, and use in private self</w:t>
-      </w:r>
-      <w:r>
-        <w:rPr>
-          <w:rFonts w:ascii="Arial Narrow" w:hAnsi="Arial Narrow" w:cs="TimesNewRomanPSMT"/>
-          <w:sz w:val="17"/>
-          <w:szCs w:val="17"/>
-        </w:rPr>
-        <w:t>-</w:t>
-      </w:r>
-      <w:r>
-        <w:rPr>
-          <w:rFonts w:ascii="Arial Narrow" w:hAnsi="Arial Narrow" w:cs="TimesNewRomanPSMT"/>
-          <w:sz w:val="17"/>
-          <w:szCs w:val="17"/>
-        </w:rPr>
-        <w:t>regulation,</w:t>
-      </w:r>
-      <w:r>
-        <w:rPr>
-          <w:rFonts w:ascii="Arial Narrow" w:hAnsi="Arial Narrow" w:cs="TimesNewRomanPSMT"/>
-          <w:sz w:val="17"/>
-          <w:szCs w:val="17"/>
-        </w:rPr>
-        <w:t xml:space="preserve"> </w:t>
-      </w:r>
-      <w:r>
-        <w:rPr>
-          <w:rFonts w:ascii="Arial Narrow" w:hAnsi="Arial Narrow" w:cs="TimesNewRomanPSMT"/>
-          <w:sz w:val="17"/>
-          <w:szCs w:val="17"/>
-        </w:rPr>
-        <w:t>standardization, and the promotion of modeling, structural and</w:t>
-      </w:r>
-      <w:r>
-        <w:rPr>
-          <w:rFonts w:ascii="Arial Narrow" w:hAnsi="Arial Narrow" w:cs="TimesNewRomanPSMT"/>
-          <w:sz w:val="17"/>
-          <w:szCs w:val="17"/>
-        </w:rPr>
-        <w:t xml:space="preserve"> </w:t>
-      </w:r>
-      <w:r>
-        <w:rPr>
-          <w:rFonts w:ascii="Arial Narrow" w:hAnsi="Arial Narrow" w:cs="TimesNewRomanPSMT"/>
-          <w:sz w:val="17"/>
-          <w:szCs w:val="17"/>
-        </w:rPr>
-        <w:t>engineering practices and methods. By making NMRA Standards documents</w:t>
-      </w:r>
-      <w:r>
-        <w:rPr>
-          <w:rFonts w:ascii="Arial Narrow" w:hAnsi="Arial Narrow" w:cs="TimesNewRomanPSMT"/>
-          <w:sz w:val="17"/>
-          <w:szCs w:val="17"/>
-        </w:rPr>
-        <w:t xml:space="preserve"> </w:t>
-      </w:r>
-      <w:r>
-        <w:rPr>
-          <w:rFonts w:ascii="Arial Narrow" w:hAnsi="Arial Narrow" w:cs="TimesNewRomanPSMT"/>
-          <w:sz w:val="17"/>
-          <w:szCs w:val="17"/>
-        </w:rPr>
-        <w:t>available for use and adoption by public authorities and private users,</w:t>
-      </w:r>
-      <w:r>
-        <w:rPr>
-          <w:rFonts w:ascii="Arial Narrow" w:hAnsi="Arial Narrow" w:cs="TimesNewRomanPSMT"/>
-          <w:sz w:val="17"/>
-          <w:szCs w:val="17"/>
-        </w:rPr>
-        <w:t xml:space="preserve"> </w:t>
-      </w:r>
-      <w:r>
-        <w:rPr>
-          <w:rFonts w:ascii="Arial Narrow" w:hAnsi="Arial Narrow" w:cs="TimesNewRomanPSMT"/>
-          <w:sz w:val="17"/>
-          <w:szCs w:val="17"/>
-        </w:rPr>
-        <w:t>NMRA does not waive any rights in copyright to the NMRA Standards</w:t>
-      </w:r>
-      <w:r>
-        <w:rPr>
-          <w:rFonts w:ascii="Arial Narrow" w:hAnsi="Arial Narrow" w:cs="TimesNewRomanPSMT"/>
-          <w:sz w:val="17"/>
-          <w:szCs w:val="17"/>
-        </w:rPr>
-        <w:t xml:space="preserve"> </w:t>
-      </w:r>
-      <w:r>
-        <w:rPr>
-          <w:rFonts w:ascii="Arial Narrow" w:hAnsi="Arial Narrow" w:cs="TimesNewRomanPSMT"/>
-          <w:sz w:val="17"/>
-          <w:szCs w:val="17"/>
-        </w:rPr>
-        <w:t>documents.</w:t>
+        <w:t>, by reference, in laws and regulations, and use in private self-regulation, standardization, and the promotion of modeling, structural and engineering practices and methods. By making NMRA Standards documents available for use and adoption by public authorities and private users, NMRA does not waive any rights in copyright to the NMRA Standards documents.</w:t>
       </w:r>
     </w:p>
     <w:p>
@@ -1721,199 +850,7 @@
           <w:sz w:val="17"/>
           <w:szCs w:val="17"/>
         </w:rPr>
-        <w:t>NMRA Standards documents do not guarantee or ensure safety, security,</w:t>
-      </w:r>
-      <w:r>
-        <w:rPr>
-          <w:rFonts w:ascii="Arial Narrow" w:hAnsi="Arial Narrow" w:cs="TimesNewRomanPSMT"/>
-          <w:sz w:val="17"/>
-          <w:szCs w:val="17"/>
-        </w:rPr>
-        <w:t xml:space="preserve"> </w:t>
-      </w:r>
-      <w:r>
-        <w:rPr>
-          <w:rFonts w:ascii="Arial Narrow" w:hAnsi="Arial Narrow" w:cs="TimesNewRomanPSMT"/>
-          <w:sz w:val="17"/>
-          <w:szCs w:val="17"/>
-        </w:rPr>
-        <w:t>health, or environmental protection, or ensure against interference with or</w:t>
-      </w:r>
-      <w:r>
-        <w:rPr>
-          <w:rFonts w:ascii="Arial Narrow" w:hAnsi="Arial Narrow" w:cs="TimesNewRomanPSMT"/>
-          <w:sz w:val="17"/>
-          <w:szCs w:val="17"/>
-        </w:rPr>
-        <w:t xml:space="preserve"> </w:t>
-      </w:r>
-      <w:r>
-        <w:rPr>
-          <w:rFonts w:ascii="Arial Narrow" w:hAnsi="Arial Narrow" w:cs="TimesNewRomanPSMT"/>
-          <w:sz w:val="17"/>
-          <w:szCs w:val="17"/>
-        </w:rPr>
-        <w:t>from other systems, devices or networks. NMRA Standards documents</w:t>
-      </w:r>
-      <w:r>
-        <w:rPr>
-          <w:rFonts w:ascii="Arial Narrow" w:hAnsi="Arial Narrow" w:cs="TimesNewRomanPSMT"/>
-          <w:sz w:val="17"/>
-          <w:szCs w:val="17"/>
-        </w:rPr>
-        <w:t xml:space="preserve"> </w:t>
-      </w:r>
-      <w:r>
-        <w:rPr>
-          <w:rFonts w:ascii="Arial Narrow" w:hAnsi="Arial Narrow" w:cs="TimesNewRomanPSMT"/>
-          <w:sz w:val="17"/>
-          <w:szCs w:val="17"/>
-        </w:rPr>
-        <w:t>development activities consider research and information presented to the</w:t>
-      </w:r>
-      <w:r>
-        <w:rPr>
-          <w:rFonts w:ascii="Arial Narrow" w:hAnsi="Arial Narrow" w:cs="TimesNewRomanPSMT"/>
-          <w:sz w:val="17"/>
-          <w:szCs w:val="17"/>
-        </w:rPr>
-        <w:t xml:space="preserve"> </w:t>
-      </w:r>
-      <w:r>
-        <w:rPr>
-          <w:rFonts w:ascii="Arial Narrow" w:hAnsi="Arial Narrow" w:cs="TimesNewRomanPSMT"/>
-          <w:sz w:val="17"/>
-          <w:szCs w:val="17"/>
-        </w:rPr>
-        <w:t>standards development group in developing any safety recommendations.</w:t>
-      </w:r>
-      <w:r>
-        <w:rPr>
-          <w:rFonts w:ascii="Arial Narrow" w:hAnsi="Arial Narrow" w:cs="TimesNewRomanPSMT"/>
-          <w:sz w:val="17"/>
-          <w:szCs w:val="17"/>
-        </w:rPr>
-        <w:t xml:space="preserve"> </w:t>
-      </w:r>
-      <w:r>
-        <w:rPr>
-          <w:rFonts w:ascii="Arial Narrow" w:hAnsi="Arial Narrow" w:cs="TimesNewRomanPSMT"/>
-          <w:sz w:val="17"/>
-          <w:szCs w:val="17"/>
-        </w:rPr>
-        <w:t>Other information about safety p</w:t>
-      </w:r>
-      <w:r>
-        <w:rPr>
-          <w:rFonts w:ascii="Arial Narrow" w:hAnsi="Arial Narrow" w:cs="TimesNewRomanPSMT"/>
-          <w:sz w:val="17"/>
-          <w:szCs w:val="17"/>
-        </w:rPr>
-        <w:t xml:space="preserve">ractices, changes in technology </w:t>
-      </w:r>
-      <w:r>
-        <w:rPr>
-          <w:rFonts w:ascii="Arial Narrow" w:hAnsi="Arial Narrow" w:cs="TimesNewRomanPSMT"/>
-          <w:sz w:val="17"/>
-          <w:szCs w:val="17"/>
-        </w:rPr>
-        <w:t>or</w:t>
-      </w:r>
-      <w:r>
-        <w:rPr>
-          <w:rFonts w:ascii="Arial Narrow" w:hAnsi="Arial Narrow" w:cs="TimesNewRomanPSMT"/>
-          <w:sz w:val="17"/>
-          <w:szCs w:val="17"/>
-        </w:rPr>
-        <w:t xml:space="preserve"> </w:t>
-      </w:r>
-      <w:r>
-        <w:rPr>
-          <w:rFonts w:ascii="Arial Narrow" w:hAnsi="Arial Narrow" w:cs="TimesNewRomanPSMT"/>
-          <w:sz w:val="17"/>
-          <w:szCs w:val="17"/>
-        </w:rPr>
-        <w:t>technology implementation, or impact by peripheral systems also may be</w:t>
-      </w:r>
-      <w:r>
-        <w:rPr>
-          <w:rFonts w:ascii="Arial Narrow" w:hAnsi="Arial Narrow" w:cs="TimesNewRomanPSMT"/>
-          <w:sz w:val="17"/>
-          <w:szCs w:val="17"/>
-        </w:rPr>
-        <w:t xml:space="preserve"> </w:t>
-      </w:r>
-      <w:r>
-        <w:rPr>
-          <w:rFonts w:ascii="Arial Narrow" w:hAnsi="Arial Narrow" w:cs="TimesNewRomanPSMT"/>
-          <w:sz w:val="17"/>
-          <w:szCs w:val="17"/>
-        </w:rPr>
-        <w:t>pertinent to safety considerations during implementation of the standard.</w:t>
-      </w:r>
-      <w:r>
-        <w:rPr>
-          <w:rFonts w:ascii="Arial Narrow" w:hAnsi="Arial Narrow" w:cs="TimesNewRomanPSMT"/>
-          <w:sz w:val="17"/>
-          <w:szCs w:val="17"/>
-        </w:rPr>
-        <w:t xml:space="preserve"> </w:t>
-      </w:r>
-      <w:r>
-        <w:rPr>
-          <w:rFonts w:ascii="Arial Narrow" w:hAnsi="Arial Narrow" w:cs="TimesNewRomanPSMT"/>
-          <w:sz w:val="17"/>
-          <w:szCs w:val="17"/>
-        </w:rPr>
-        <w:t>Implementers and users of NMRA Standards documents are responsible for</w:t>
-      </w:r>
-      <w:r>
-        <w:rPr>
-          <w:rFonts w:ascii="Arial Narrow" w:hAnsi="Arial Narrow" w:cs="TimesNewRomanPSMT"/>
-          <w:sz w:val="17"/>
-          <w:szCs w:val="17"/>
-        </w:rPr>
-        <w:t xml:space="preserve"> </w:t>
-      </w:r>
-      <w:r>
-        <w:rPr>
-          <w:rFonts w:ascii="Arial Narrow" w:hAnsi="Arial Narrow" w:cs="TimesNewRomanPSMT"/>
-          <w:sz w:val="17"/>
-          <w:szCs w:val="17"/>
-        </w:rPr>
-        <w:t>determining and complying with all appropriate safety, security,</w:t>
-      </w:r>
-      <w:r>
-        <w:rPr>
-          <w:rFonts w:ascii="Arial Narrow" w:hAnsi="Arial Narrow" w:cs="TimesNewRomanPSMT"/>
-          <w:sz w:val="17"/>
-          <w:szCs w:val="17"/>
-        </w:rPr>
-        <w:t xml:space="preserve"> </w:t>
-      </w:r>
-      <w:r>
-        <w:rPr>
-          <w:rFonts w:ascii="Arial Narrow" w:hAnsi="Arial Narrow" w:cs="TimesNewRomanPSMT"/>
-          <w:sz w:val="17"/>
-          <w:szCs w:val="17"/>
-        </w:rPr>
-        <w:t>environmental, health, and interference protection practices and all</w:t>
-      </w:r>
-      <w:r>
-        <w:rPr>
-          <w:rFonts w:ascii="Arial Narrow" w:hAnsi="Arial Narrow" w:cs="TimesNewRomanPSMT"/>
-          <w:sz w:val="17"/>
-          <w:szCs w:val="17"/>
-        </w:rPr>
-        <w:t xml:space="preserve"> </w:t>
-      </w:r>
-      <w:r>
-        <w:rPr>
-          <w:rFonts w:ascii="Arial Narrow" w:hAnsi="Arial Narrow" w:cs="TimesNewRomanPSMT"/>
-          <w:sz w:val="17"/>
-          <w:szCs w:val="17"/>
-        </w:rPr>
-        <w:t>applicable laws and regulations.</w:t>
+        <w:t>NMRA Standards documents do not guarantee or ensure safety, security, health, or environmental protection, or ensure against interference with or from other systems, devices or networks. NMRA Standards documents development activities consider research and information presented to the standards development group in developing any safety recommendations. Other information about safety practices, changes in technology or technology implementation, or impact by peripheral systems also may be pertinent to safety considerations during implementation of the standard. Implementers and users of NMRA Standards documents are responsible for determining and complying with all appropriate safety, security, environmental, health, and interference protection practices and all applicable laws and regulations.</w:t>
       </w:r>
     </w:p>
     <w:sectPr>
@@ -1928,7 +865,7 @@
 </file>
 
 <file path=word/endnotes.xml><?xml version="1.0" encoding="utf-8"?>
-<w:endnotes xmlns:wpc="http://schemas.microsoft.com/office/word/2010/wordprocessingCanvas" xmlns:cx="http://schemas.microsoft.com/office/drawing/2014/chartex" xmlns:cx1="http://schemas.microsoft.com/office/drawing/2015/9/8/chartex" xmlns:cx2="http://schemas.microsoft.com/office/drawing/2015/10/21/chartex" xmlns:cx3="http://schemas.microsoft.com/office/drawing/2016/5/9/chartex" xmlns:cx4="http://schemas.microsoft.com/office/drawing/2016/5/10/chartex" xmlns:cx5="http://schemas.microsoft.com/office/drawing/2016/5/11/chartex" xmlns:cx6="http://schemas.microsoft.com/office/drawing/2016/5/12/chartex" xmlns:cx7="http://schemas.microsoft.com/office/drawing/2016/5/13/chartex" xmlns:cx8="http://schemas.microsoft.com/office/drawing/2016/5/14/chartex" xmlns:mc="http://schemas.openxmlformats.org/markup-compatibility/2006" xmlns:aink="http://schemas.microsoft.com/office/drawing/2016/ink" xmlns:am3d="http://schemas.microsoft.com/office/drawing/2017/model3d" xmlns:o="urn:schemas-microsoft-com:office:office" xmlns:r="http://schemas.openxmlformats.org/officeDocument/2006/relationships" xmlns:m="http://schemas.openxmlformats.org/officeDocument/2006/math" xmlns:v="urn:schemas-microsoft-com:vml" xmlns:wp14="http://schemas.microsoft.com/office/word/2010/wordprocessingDrawing" xmlns:wp="http://schemas.openxmlformats.org/drawingml/2006/wordprocessingDrawing" xmlns:w10="urn:schemas-microsoft-com:office:word" xmlns:w="http://schemas.openxmlformats.org/wordprocessingml/2006/main" xmlns:w14="http://schemas.microsoft.com/office/word/2010/wordml" xmlns:w15="http://schemas.microsoft.com/office/word/2012/wordml" xmlns:w16cex="http://schemas.microsoft.com/office/word/2018/wordml/cex" xmlns:w16cid="http://schemas.microsoft.com/office/word/2016/wordml/cid" xmlns:w16="http://schemas.microsoft.com/office/word/2018/wordml" xmlns:w16sdtdh="http://schemas.microsoft.com/office/word/2020/wordml/sdtdatahash" xmlns:w16se="http://schemas.microsoft.com/office/word/2015/wordml/symex" xmlns:wpg="http://schemas.microsoft.com/office/word/2010/wordprocessingGroup" xmlns:wpi="http://schemas.microsoft.com/office/word/2010/wordprocessingInk" xmlns:wne="http://schemas.microsoft.com/office/word/2006/wordml" xmlns:wps="http://schemas.microsoft.com/office/word/2010/wordprocessingShape" mc:Ignorable="w14 w15 w16se w16cid w16 w16cex w16sdtdh wp14">
+<w:endnotes xmlns:wpc="http://schemas.microsoft.com/office/word/2010/wordprocessingCanvas" xmlns:cx="http://schemas.microsoft.com/office/drawing/2014/chartex" xmlns:cx1="http://schemas.microsoft.com/office/drawing/2015/9/8/chartex" xmlns:cx2="http://schemas.microsoft.com/office/drawing/2015/10/21/chartex" xmlns:cx3="http://schemas.microsoft.com/office/drawing/2016/5/9/chartex" xmlns:cx4="http://schemas.microsoft.com/office/drawing/2016/5/10/chartex" xmlns:cx5="http://schemas.microsoft.com/office/drawing/2016/5/11/chartex" xmlns:cx6="http://schemas.microsoft.com/office/drawing/2016/5/12/chartex" xmlns:cx7="http://schemas.microsoft.com/office/drawing/2016/5/13/chartex" xmlns:cx8="http://schemas.microsoft.com/office/drawing/2016/5/14/chartex" xmlns:mc="http://schemas.openxmlformats.org/markup-compatibility/2006" xmlns:aink="http://schemas.microsoft.com/office/drawing/2016/ink" xmlns:am3d="http://schemas.microsoft.com/office/drawing/2017/model3d" xmlns:o="urn:schemas-microsoft-com:office:office" xmlns:r="http://schemas.openxmlformats.org/officeDocument/2006/relationships" xmlns:m="http://schemas.openxmlformats.org/officeDocument/2006/math" xmlns:v="urn:schemas-microsoft-com:vml" xmlns:wp14="http://schemas.microsoft.com/office/word/2010/wordprocessingDrawing" xmlns:wp="http://schemas.openxmlformats.org/drawingml/2006/wordprocessingDrawing" xmlns:w10="urn:schemas-microsoft-com:office:word" xmlns:w="http://schemas.openxmlformats.org/wordprocessingml/2006/main" xmlns:w14="http://schemas.microsoft.com/office/word/2010/wordml" xmlns:w15="http://schemas.microsoft.com/office/word/2012/wordml" xmlns:w16cid="http://schemas.microsoft.com/office/word/2016/wordml/cid" xmlns:w16se="http://schemas.microsoft.com/office/word/2015/wordml/symex" xmlns:wpg="http://schemas.microsoft.com/office/word/2010/wordprocessingGroup" xmlns:wpi="http://schemas.microsoft.com/office/word/2010/wordprocessingInk" xmlns:wne="http://schemas.microsoft.com/office/word/2006/wordml" xmlns:wps="http://schemas.microsoft.com/office/word/2010/wordprocessingShape" mc:Ignorable="w14 w15 w16se w16cid wp14">
   <w:endnote w:type="separator" w:id="-1">
     <w:p>
       <w:r>
@@ -1947,7 +884,7 @@
 </file>
 
 <file path=word/footer1.xml><?xml version="1.0" encoding="utf-8"?>
-<w:ftr xmlns:wpc="http://schemas.microsoft.com/office/word/2010/wordprocessingCanvas" xmlns:cx="http://schemas.microsoft.com/office/drawing/2014/chartex" xmlns:cx1="http://schemas.microsoft.com/office/drawing/2015/9/8/chartex" xmlns:cx2="http://schemas.microsoft.com/office/drawing/2015/10/21/chartex" xmlns:cx3="http://schemas.microsoft.com/office/drawing/2016/5/9/chartex" xmlns:cx4="http://schemas.microsoft.com/office/drawing/2016/5/10/chartex" xmlns:cx5="http://schemas.microsoft.com/office/drawing/2016/5/11/chartex" xmlns:cx6="http://schemas.microsoft.com/office/drawing/2016/5/12/chartex" xmlns:cx7="http://schemas.microsoft.com/office/drawing/2016/5/13/chartex" xmlns:cx8="http://schemas.microsoft.com/office/drawing/2016/5/14/chartex" xmlns:mc="http://schemas.openxmlformats.org/markup-compatibility/2006" xmlns:aink="http://schemas.microsoft.com/office/drawing/2016/ink" xmlns:am3d="http://schemas.microsoft.com/office/drawing/2017/model3d" xmlns:o="urn:schemas-microsoft-com:office:office" xmlns:r="http://schemas.openxmlformats.org/officeDocument/2006/relationships" xmlns:m="http://schemas.openxmlformats.org/officeDocument/2006/math" xmlns:v="urn:schemas-microsoft-com:vml" xmlns:wp14="http://schemas.microsoft.com/office/word/2010/wordprocessingDrawing" xmlns:wp="http://schemas.openxmlformats.org/drawingml/2006/wordprocessingDrawing" xmlns:w10="urn:schemas-microsoft-com:office:word" xmlns:w="http://schemas.openxmlformats.org/wordprocessingml/2006/main" xmlns:w14="http://schemas.microsoft.com/office/word/2010/wordml" xmlns:w15="http://schemas.microsoft.com/office/word/2012/wordml" xmlns:w16cex="http://schemas.microsoft.com/office/word/2018/wordml/cex" xmlns:w16cid="http://schemas.microsoft.com/office/word/2016/wordml/cid" xmlns:w16="http://schemas.microsoft.com/office/word/2018/wordml" xmlns:w16sdtdh="http://schemas.microsoft.com/office/word/2020/wordml/sdtdatahash" xmlns:w16se="http://schemas.microsoft.com/office/word/2015/wordml/symex" xmlns:wpg="http://schemas.microsoft.com/office/word/2010/wordprocessingGroup" xmlns:wpi="http://schemas.microsoft.com/office/word/2010/wordprocessingInk" xmlns:wne="http://schemas.microsoft.com/office/word/2006/wordml" xmlns:wps="http://schemas.microsoft.com/office/word/2010/wordprocessingShape" mc:Ignorable="w14 w15 w16se w16cid w16 w16cex w16sdtdh wp14">
+<w:ftr xmlns:wpc="http://schemas.microsoft.com/office/word/2010/wordprocessingCanvas" xmlns:cx="http://schemas.microsoft.com/office/drawing/2014/chartex" xmlns:cx1="http://schemas.microsoft.com/office/drawing/2015/9/8/chartex" xmlns:cx2="http://schemas.microsoft.com/office/drawing/2015/10/21/chartex" xmlns:cx3="http://schemas.microsoft.com/office/drawing/2016/5/9/chartex" xmlns:cx4="http://schemas.microsoft.com/office/drawing/2016/5/10/chartex" xmlns:cx5="http://schemas.microsoft.com/office/drawing/2016/5/11/chartex" xmlns:cx6="http://schemas.microsoft.com/office/drawing/2016/5/12/chartex" xmlns:cx7="http://schemas.microsoft.com/office/drawing/2016/5/13/chartex" xmlns:cx8="http://schemas.microsoft.com/office/drawing/2016/5/14/chartex" xmlns:mc="http://schemas.openxmlformats.org/markup-compatibility/2006" xmlns:aink="http://schemas.microsoft.com/office/drawing/2016/ink" xmlns:am3d="http://schemas.microsoft.com/office/drawing/2017/model3d" xmlns:o="urn:schemas-microsoft-com:office:office" xmlns:r="http://schemas.openxmlformats.org/officeDocument/2006/relationships" xmlns:m="http://schemas.openxmlformats.org/officeDocument/2006/math" xmlns:v="urn:schemas-microsoft-com:vml" xmlns:wp14="http://schemas.microsoft.com/office/word/2010/wordprocessingDrawing" xmlns:wp="http://schemas.openxmlformats.org/drawingml/2006/wordprocessingDrawing" xmlns:w10="urn:schemas-microsoft-com:office:word" xmlns:w="http://schemas.openxmlformats.org/wordprocessingml/2006/main" xmlns:w14="http://schemas.microsoft.com/office/word/2010/wordml" xmlns:w15="http://schemas.microsoft.com/office/word/2012/wordml" xmlns:w16cid="http://schemas.microsoft.com/office/word/2016/wordml/cid" xmlns:w16se="http://schemas.microsoft.com/office/word/2015/wordml/symex" xmlns:wpg="http://schemas.microsoft.com/office/word/2010/wordprocessingGroup" xmlns:wpi="http://schemas.microsoft.com/office/word/2010/wordprocessingInk" xmlns:wne="http://schemas.microsoft.com/office/word/2006/wordml" xmlns:wps="http://schemas.microsoft.com/office/word/2010/wordprocessingShape" mc:Ignorable="w14 w15 w16se w16cid wp14">
   <w:tbl>
     <w:tblPr>
       <w:tblStyle w:val="TableGrid"/>
@@ -2101,39 +1038,19 @@
           <w:pPr>
             <w:jc w:val="right"/>
           </w:pPr>
-          <w:r>
-            <w:fldChar w:fldCharType="begin"/>
-          </w:r>
-          <w:r>
-            <w:instrText xml:space="preserve"> TITLE  \* MERGEFORMAT </w:instrText>
-          </w:r>
-          <w:r>
-            <w:fldChar w:fldCharType="separate"/>
-          </w:r>
-          <w:r>
-            <w:t>X-9.99.99</w:t>
-          </w:r>
-          <w:r>
-            <w:fldChar w:fldCharType="end"/>
-          </w:r>
+          <w:fldSimple w:instr=" TITLE  \* MERGEFORMAT ">
+            <w:r>
+              <w:t>X-9.99.99</w:t>
+            </w:r>
+          </w:fldSimple>
           <w:r>
             <w:t xml:space="preserve"> </w:t>
           </w:r>
-          <w:r>
-            <w:fldChar w:fldCharType="begin"/>
-          </w:r>
-          <w:r>
-            <w:instrText xml:space="preserve"> SUBJECT  \* MERGEFORMAT </w:instrText>
-          </w:r>
-          <w:r>
-            <w:fldChar w:fldCharType="separate"/>
-          </w:r>
-          <w:r>
-            <w:t>Brief Desc.</w:t>
-          </w:r>
-          <w:r>
-            <w:fldChar w:fldCharType="end"/>
-          </w:r>
+          <w:fldSimple w:instr=" SUBJECT  \* MERGEFORMAT ">
+            <w:r>
+              <w:t>Brief Desc.</w:t>
+            </w:r>
+          </w:fldSimple>
         </w:p>
       </w:tc>
     </w:tr>
@@ -2147,7 +1064,7 @@
 </file>
 
 <file path=word/footer2.xml><?xml version="1.0" encoding="utf-8"?>
-<w:ftr xmlns:wpc="http://schemas.microsoft.com/office/word/2010/wordprocessingCanvas" xmlns:cx="http://schemas.microsoft.com/office/drawing/2014/chartex" xmlns:cx1="http://schemas.microsoft.com/office/drawing/2015/9/8/chartex" xmlns:cx2="http://schemas.microsoft.com/office/drawing/2015/10/21/chartex" xmlns:cx3="http://schemas.microsoft.com/office/drawing/2016/5/9/chartex" xmlns:cx4="http://schemas.microsoft.com/office/drawing/2016/5/10/chartex" xmlns:cx5="http://schemas.microsoft.com/office/drawing/2016/5/11/chartex" xmlns:cx6="http://schemas.microsoft.com/office/drawing/2016/5/12/chartex" xmlns:cx7="http://schemas.microsoft.com/office/drawing/2016/5/13/chartex" xmlns:cx8="http://schemas.microsoft.com/office/drawing/2016/5/14/chartex" xmlns:mc="http://schemas.openxmlformats.org/markup-compatibility/2006" xmlns:aink="http://schemas.microsoft.com/office/drawing/2016/ink" xmlns:am3d="http://schemas.microsoft.com/office/drawing/2017/model3d" xmlns:o="urn:schemas-microsoft-com:office:office" xmlns:r="http://schemas.openxmlformats.org/officeDocument/2006/relationships" xmlns:m="http://schemas.openxmlformats.org/officeDocument/2006/math" xmlns:v="urn:schemas-microsoft-com:vml" xmlns:wp14="http://schemas.microsoft.com/office/word/2010/wordprocessingDrawing" xmlns:wp="http://schemas.openxmlformats.org/drawingml/2006/wordprocessingDrawing" xmlns:w10="urn:schemas-microsoft-com:office:word" xmlns:w="http://schemas.openxmlformats.org/wordprocessingml/2006/main" xmlns:w14="http://schemas.microsoft.com/office/word/2010/wordml" xmlns:w15="http://schemas.microsoft.com/office/word/2012/wordml" xmlns:w16cex="http://schemas.microsoft.com/office/word/2018/wordml/cex" xmlns:w16cid="http://schemas.microsoft.com/office/word/2016/wordml/cid" xmlns:w16="http://schemas.microsoft.com/office/word/2018/wordml" xmlns:w16sdtdh="http://schemas.microsoft.com/office/word/2020/wordml/sdtdatahash" xmlns:w16se="http://schemas.microsoft.com/office/word/2015/wordml/symex" xmlns:wpg="http://schemas.microsoft.com/office/word/2010/wordprocessingGroup" xmlns:wpi="http://schemas.microsoft.com/office/word/2010/wordprocessingInk" xmlns:wne="http://schemas.microsoft.com/office/word/2006/wordml" xmlns:wps="http://schemas.microsoft.com/office/word/2010/wordprocessingShape" mc:Ignorable="w14 w15 w16se w16cid w16 w16cex w16sdtdh wp14">
+<w:ftr xmlns:wpc="http://schemas.microsoft.com/office/word/2010/wordprocessingCanvas" xmlns:cx="http://schemas.microsoft.com/office/drawing/2014/chartex" xmlns:cx1="http://schemas.microsoft.com/office/drawing/2015/9/8/chartex" xmlns:cx2="http://schemas.microsoft.com/office/drawing/2015/10/21/chartex" xmlns:cx3="http://schemas.microsoft.com/office/drawing/2016/5/9/chartex" xmlns:cx4="http://schemas.microsoft.com/office/drawing/2016/5/10/chartex" xmlns:cx5="http://schemas.microsoft.com/office/drawing/2016/5/11/chartex" xmlns:cx6="http://schemas.microsoft.com/office/drawing/2016/5/12/chartex" xmlns:cx7="http://schemas.microsoft.com/office/drawing/2016/5/13/chartex" xmlns:cx8="http://schemas.microsoft.com/office/drawing/2016/5/14/chartex" xmlns:mc="http://schemas.openxmlformats.org/markup-compatibility/2006" xmlns:aink="http://schemas.microsoft.com/office/drawing/2016/ink" xmlns:am3d="http://schemas.microsoft.com/office/drawing/2017/model3d" xmlns:o="urn:schemas-microsoft-com:office:office" xmlns:r="http://schemas.openxmlformats.org/officeDocument/2006/relationships" xmlns:m="http://schemas.openxmlformats.org/officeDocument/2006/math" xmlns:v="urn:schemas-microsoft-com:vml" xmlns:wp14="http://schemas.microsoft.com/office/word/2010/wordprocessingDrawing" xmlns:wp="http://schemas.openxmlformats.org/drawingml/2006/wordprocessingDrawing" xmlns:w10="urn:schemas-microsoft-com:office:word" xmlns:w="http://schemas.openxmlformats.org/wordprocessingml/2006/main" xmlns:w14="http://schemas.microsoft.com/office/word/2010/wordml" xmlns:w15="http://schemas.microsoft.com/office/word/2012/wordml" xmlns:w16cid="http://schemas.microsoft.com/office/word/2016/wordml/cid" xmlns:w16se="http://schemas.microsoft.com/office/word/2015/wordml/symex" xmlns:wpg="http://schemas.microsoft.com/office/word/2010/wordprocessingGroup" xmlns:wpi="http://schemas.microsoft.com/office/word/2010/wordprocessingInk" xmlns:wne="http://schemas.microsoft.com/office/word/2006/wordml" xmlns:wps="http://schemas.microsoft.com/office/word/2010/wordprocessingShape" mc:Ignorable="w14 w15 w16se w16cid wp14">
   <w:sdt>
     <w:sdtPr>
       <w:alias w:val="Company"/>
@@ -2159,7 +1076,6 @@
       <w:dataBinding w:prefixMappings="xmlns:ns0='http://schemas.openxmlformats.org/officeDocument/2006/extended-properties' " w:xpath="/ns0:Properties[1]/ns0:Company[1]" w:storeItemID="{6668398D-A668-4E3E-A5EB-62B293D839F1}"/>
       <w:text/>
     </w:sdtPr>
-    <w:sdtEndPr/>
     <w:sdtContent>
       <w:p>
         <w:pPr>
@@ -2191,10 +1107,9 @@
         <w:dataBinding w:prefixMappings="xmlns:ns0='http://purl.org/dc/elements/1.1/' xmlns:ns1='http://schemas.openxmlformats.org/package/2006/metadata/core-properties' " w:xpath="/ns1:coreProperties[1]/ns0:title[1]" w:storeItemID="{6C3C8BC8-F283-45AE-878A-BAB7291924A1}"/>
         <w:text/>
       </w:sdtPr>
-      <w:sdtEndPr/>
       <w:sdtContent>
         <w:r>
-          <w:t>TN 9.1.1.4 Draft</w:t>
+          <w:t>TN 9.1.1.4</w:t>
         </w:r>
       </w:sdtContent>
     </w:sdt>
@@ -2212,7 +1127,6 @@
         <w:dataBinding w:prefixMappings="xmlns:ns0='http://purl.org/dc/elements/1.1/' xmlns:ns1='http://schemas.openxmlformats.org/package/2006/metadata/core-properties' " w:xpath="/ns1:coreProperties[1]/ns0:subject[1]" w:storeItemID="{6C3C8BC8-F283-45AE-878A-BAB7291924A1}"/>
         <w:text/>
       </w:sdtPr>
-      <w:sdtEndPr/>
       <w:sdtContent>
         <w:proofErr w:type="spellStart"/>
         <w:r>
@@ -2228,10 +1142,7 @@
       <w:ptab w:relativeTo="margin" w:alignment="right" w:leader="none"/>
     </w:r>
     <w:r>
-      <w:t xml:space="preserve"> </w:t>
-    </w:r>
-    <w:r>
-      <w:t xml:space="preserve">Page </w:t>
+      <w:t xml:space="preserve"> Page </w:t>
     </w:r>
     <w:r>
       <w:rPr>
@@ -2305,13 +1216,7 @@
       <w:rPr>
         <w:rStyle w:val="PageNumber"/>
       </w:rPr>
-      <w:t xml:space="preserve"> –</w:t>
-    </w:r>
-    <w:r>
-      <w:rPr>
-        <w:rStyle w:val="PageNumber"/>
-      </w:rPr>
-      <w:t xml:space="preserve"> </w:t>
+      <w:t xml:space="preserve"> – </w:t>
     </w:r>
     <w:sdt>
       <w:sdtPr>
@@ -2332,11 +1237,6 @@
           <w:calendar w:val="gregorian"/>
         </w:date>
       </w:sdtPr>
-      <w:sdtEndPr>
-        <w:rPr>
-          <w:rStyle w:val="PageNumber"/>
-        </w:rPr>
-      </w:sdtEndPr>
       <w:sdtContent>
         <w:r>
           <w:rPr>
@@ -2351,7 +1251,7 @@
 </file>
 
 <file path=word/footer3.xml><?xml version="1.0" encoding="utf-8"?>
-<w:ftr xmlns:wpc="http://schemas.microsoft.com/office/word/2010/wordprocessingCanvas" xmlns:cx="http://schemas.microsoft.com/office/drawing/2014/chartex" xmlns:cx1="http://schemas.microsoft.com/office/drawing/2015/9/8/chartex" xmlns:cx2="http://schemas.microsoft.com/office/drawing/2015/10/21/chartex" xmlns:cx3="http://schemas.microsoft.com/office/drawing/2016/5/9/chartex" xmlns:cx4="http://schemas.microsoft.com/office/drawing/2016/5/10/chartex" xmlns:cx5="http://schemas.microsoft.com/office/drawing/2016/5/11/chartex" xmlns:cx6="http://schemas.microsoft.com/office/drawing/2016/5/12/chartex" xmlns:cx7="http://schemas.microsoft.com/office/drawing/2016/5/13/chartex" xmlns:cx8="http://schemas.microsoft.com/office/drawing/2016/5/14/chartex" xmlns:mc="http://schemas.openxmlformats.org/markup-compatibility/2006" xmlns:aink="http://schemas.microsoft.com/office/drawing/2016/ink" xmlns:am3d="http://schemas.microsoft.com/office/drawing/2017/model3d" xmlns:o="urn:schemas-microsoft-com:office:office" xmlns:r="http://schemas.openxmlformats.org/officeDocument/2006/relationships" xmlns:m="http://schemas.openxmlformats.org/officeDocument/2006/math" xmlns:v="urn:schemas-microsoft-com:vml" xmlns:wp14="http://schemas.microsoft.com/office/word/2010/wordprocessingDrawing" xmlns:wp="http://schemas.openxmlformats.org/drawingml/2006/wordprocessingDrawing" xmlns:w10="urn:schemas-microsoft-com:office:word" xmlns:w="http://schemas.openxmlformats.org/wordprocessingml/2006/main" xmlns:w14="http://schemas.microsoft.com/office/word/2010/wordml" xmlns:w15="http://schemas.microsoft.com/office/word/2012/wordml" xmlns:w16cex="http://schemas.microsoft.com/office/word/2018/wordml/cex" xmlns:w16cid="http://schemas.microsoft.com/office/word/2016/wordml/cid" xmlns:w16="http://schemas.microsoft.com/office/word/2018/wordml" xmlns:w16sdtdh="http://schemas.microsoft.com/office/word/2020/wordml/sdtdatahash" xmlns:w16se="http://schemas.microsoft.com/office/word/2015/wordml/symex" xmlns:wpg="http://schemas.microsoft.com/office/word/2010/wordprocessingGroup" xmlns:wpi="http://schemas.microsoft.com/office/word/2010/wordprocessingInk" xmlns:wne="http://schemas.microsoft.com/office/word/2006/wordml" xmlns:wps="http://schemas.microsoft.com/office/word/2010/wordprocessingShape" mc:Ignorable="w14 w15 w16se w16cid w16 w16cex w16sdtdh wp14">
+<w:ftr xmlns:wpc="http://schemas.microsoft.com/office/word/2010/wordprocessingCanvas" xmlns:cx="http://schemas.microsoft.com/office/drawing/2014/chartex" xmlns:cx1="http://schemas.microsoft.com/office/drawing/2015/9/8/chartex" xmlns:cx2="http://schemas.microsoft.com/office/drawing/2015/10/21/chartex" xmlns:cx3="http://schemas.microsoft.com/office/drawing/2016/5/9/chartex" xmlns:cx4="http://schemas.microsoft.com/office/drawing/2016/5/10/chartex" xmlns:cx5="http://schemas.microsoft.com/office/drawing/2016/5/11/chartex" xmlns:cx6="http://schemas.microsoft.com/office/drawing/2016/5/12/chartex" xmlns:cx7="http://schemas.microsoft.com/office/drawing/2016/5/13/chartex" xmlns:cx8="http://schemas.microsoft.com/office/drawing/2016/5/14/chartex" xmlns:mc="http://schemas.openxmlformats.org/markup-compatibility/2006" xmlns:aink="http://schemas.microsoft.com/office/drawing/2016/ink" xmlns:am3d="http://schemas.microsoft.com/office/drawing/2017/model3d" xmlns:o="urn:schemas-microsoft-com:office:office" xmlns:r="http://schemas.openxmlformats.org/officeDocument/2006/relationships" xmlns:m="http://schemas.openxmlformats.org/officeDocument/2006/math" xmlns:v="urn:schemas-microsoft-com:vml" xmlns:wp14="http://schemas.microsoft.com/office/word/2010/wordprocessingDrawing" xmlns:wp="http://schemas.openxmlformats.org/drawingml/2006/wordprocessingDrawing" xmlns:w10="urn:schemas-microsoft-com:office:word" xmlns:w="http://schemas.openxmlformats.org/wordprocessingml/2006/main" xmlns:w14="http://schemas.microsoft.com/office/word/2010/wordml" xmlns:w15="http://schemas.microsoft.com/office/word/2012/wordml" xmlns:w16cid="http://schemas.microsoft.com/office/word/2016/wordml/cid" xmlns:w16se="http://schemas.microsoft.com/office/word/2015/wordml/symex" xmlns:wpg="http://schemas.microsoft.com/office/word/2010/wordprocessingGroup" xmlns:wpi="http://schemas.microsoft.com/office/word/2010/wordprocessingInk" xmlns:wne="http://schemas.microsoft.com/office/word/2006/wordml" xmlns:wps="http://schemas.microsoft.com/office/word/2010/wordprocessingShape" mc:Ignorable="w14 w15 w16se w16cid wp14">
   <w:sdt>
     <w:sdtPr>
       <w:alias w:val="Company"/>
@@ -2363,20 +1263,13 @@
       <w:dataBinding w:prefixMappings="xmlns:ns0='http://schemas.openxmlformats.org/officeDocument/2006/extended-properties' " w:xpath="/ns0:Properties[1]/ns0:Company[1]" w:storeItemID="{6668398D-A668-4E3E-A5EB-62B293D839F1}"/>
       <w:text/>
     </w:sdtPr>
-    <w:sdtEndPr/>
     <w:sdtContent>
       <w:p>
         <w:pPr>
           <w:spacing w:after="0"/>
         </w:pPr>
         <w:r>
-          <w:t xml:space="preserve">© </w:t>
-        </w:r>
-        <w:r>
-          <w:t>2021</w:t>
-        </w:r>
-        <w:r>
-          <w:t xml:space="preserve"> National Model Railroad Association, Inc.</w:t>
+          <w:t>© 2021 National Model Railroad Association, Inc.</w:t>
         </w:r>
       </w:p>
     </w:sdtContent>
@@ -2396,10 +1289,9 @@
         <w:dataBinding w:prefixMappings="xmlns:ns0='http://purl.org/dc/elements/1.1/' xmlns:ns1='http://schemas.openxmlformats.org/package/2006/metadata/core-properties' " w:xpath="/ns1:coreProperties[1]/ns0:title[1]" w:storeItemID="{6C3C8BC8-F283-45AE-878A-BAB7291924A1}"/>
         <w:text/>
       </w:sdtPr>
-      <w:sdtEndPr/>
       <w:sdtContent>
         <w:r>
-          <w:t>TN 9.1.1.4 Draft</w:t>
+          <w:t>TN 9.1.1.4</w:t>
         </w:r>
       </w:sdtContent>
     </w:sdt>
@@ -2417,7 +1309,6 @@
         <w:dataBinding w:prefixMappings="xmlns:ns0='http://purl.org/dc/elements/1.1/' xmlns:ns1='http://schemas.openxmlformats.org/package/2006/metadata/core-properties' " w:xpath="/ns1:coreProperties[1]/ns0:subject[1]" w:storeItemID="{6C3C8BC8-F283-45AE-878A-BAB7291924A1}"/>
         <w:text/>
       </w:sdtPr>
-      <w:sdtEndPr/>
       <w:sdtContent>
         <w:proofErr w:type="spellStart"/>
         <w:r>
@@ -2433,10 +1324,7 @@
       <w:ptab w:relativeTo="margin" w:alignment="right" w:leader="none"/>
     </w:r>
     <w:r>
-      <w:t xml:space="preserve"> </w:t>
-    </w:r>
-    <w:r>
-      <w:t xml:space="preserve">Page </w:t>
+      <w:t xml:space="preserve"> Page </w:t>
     </w:r>
     <w:r>
       <w:rPr>
@@ -2510,13 +1398,7 @@
       <w:rPr>
         <w:rStyle w:val="PageNumber"/>
       </w:rPr>
-      <w:t xml:space="preserve"> –</w:t>
-    </w:r>
-    <w:r>
-      <w:rPr>
-        <w:rStyle w:val="PageNumber"/>
-      </w:rPr>
-      <w:t xml:space="preserve"> </w:t>
+      <w:t xml:space="preserve"> – </w:t>
     </w:r>
     <w:sdt>
       <w:sdtPr>
@@ -2537,11 +1419,6 @@
           <w:calendar w:val="gregorian"/>
         </w:date>
       </w:sdtPr>
-      <w:sdtEndPr>
-        <w:rPr>
-          <w:rStyle w:val="PageNumber"/>
-        </w:rPr>
-      </w:sdtEndPr>
       <w:sdtContent>
         <w:r>
           <w:rPr>
@@ -2556,7 +1433,7 @@
 </file>
 
 <file path=word/footnotes.xml><?xml version="1.0" encoding="utf-8"?>
-<w:footnotes xmlns:wpc="http://schemas.microsoft.com/office/word/2010/wordprocessingCanvas" xmlns:cx="http://schemas.microsoft.com/office/drawing/2014/chartex" xmlns:cx1="http://schemas.microsoft.com/office/drawing/2015/9/8/chartex" xmlns:cx2="http://schemas.microsoft.com/office/drawing/2015/10/21/chartex" xmlns:cx3="http://schemas.microsoft.com/office/drawing/2016/5/9/chartex" xmlns:cx4="http://schemas.microsoft.com/office/drawing/2016/5/10/chartex" xmlns:cx5="http://schemas.microsoft.com/office/drawing/2016/5/11/chartex" xmlns:cx6="http://schemas.microsoft.com/office/drawing/2016/5/12/chartex" xmlns:cx7="http://schemas.microsoft.com/office/drawing/2016/5/13/chartex" xmlns:cx8="http://schemas.microsoft.com/office/drawing/2016/5/14/chartex" xmlns:mc="http://schemas.openxmlformats.org/markup-compatibility/2006" xmlns:aink="http://schemas.microsoft.com/office/drawing/2016/ink" xmlns:am3d="http://schemas.microsoft.com/office/drawing/2017/model3d" xmlns:o="urn:schemas-microsoft-com:office:office" xmlns:r="http://schemas.openxmlformats.org/officeDocument/2006/relationships" xmlns:m="http://schemas.openxmlformats.org/officeDocument/2006/math" xmlns:v="urn:schemas-microsoft-com:vml" xmlns:wp14="http://schemas.microsoft.com/office/word/2010/wordprocessingDrawing" xmlns:wp="http://schemas.openxmlformats.org/drawingml/2006/wordprocessingDrawing" xmlns:w10="urn:schemas-microsoft-com:office:word" xmlns:w="http://schemas.openxmlformats.org/wordprocessingml/2006/main" xmlns:w14="http://schemas.microsoft.com/office/word/2010/wordml" xmlns:w15="http://schemas.microsoft.com/office/word/2012/wordml" xmlns:w16cex="http://schemas.microsoft.com/office/word/2018/wordml/cex" xmlns:w16cid="http://schemas.microsoft.com/office/word/2016/wordml/cid" xmlns:w16="http://schemas.microsoft.com/office/word/2018/wordml" xmlns:w16sdtdh="http://schemas.microsoft.com/office/word/2020/wordml/sdtdatahash" xmlns:w16se="http://schemas.microsoft.com/office/word/2015/wordml/symex" xmlns:wpg="http://schemas.microsoft.com/office/word/2010/wordprocessingGroup" xmlns:wpi="http://schemas.microsoft.com/office/word/2010/wordprocessingInk" xmlns:wne="http://schemas.microsoft.com/office/word/2006/wordml" xmlns:wps="http://schemas.microsoft.com/office/word/2010/wordprocessingShape" mc:Ignorable="w14 w15 w16se w16cid w16 w16cex w16sdtdh wp14">
+<w:footnotes xmlns:wpc="http://schemas.microsoft.com/office/word/2010/wordprocessingCanvas" xmlns:cx="http://schemas.microsoft.com/office/drawing/2014/chartex" xmlns:cx1="http://schemas.microsoft.com/office/drawing/2015/9/8/chartex" xmlns:cx2="http://schemas.microsoft.com/office/drawing/2015/10/21/chartex" xmlns:cx3="http://schemas.microsoft.com/office/drawing/2016/5/9/chartex" xmlns:cx4="http://schemas.microsoft.com/office/drawing/2016/5/10/chartex" xmlns:cx5="http://schemas.microsoft.com/office/drawing/2016/5/11/chartex" xmlns:cx6="http://schemas.microsoft.com/office/drawing/2016/5/12/chartex" xmlns:cx7="http://schemas.microsoft.com/office/drawing/2016/5/13/chartex" xmlns:cx8="http://schemas.microsoft.com/office/drawing/2016/5/14/chartex" xmlns:mc="http://schemas.openxmlformats.org/markup-compatibility/2006" xmlns:aink="http://schemas.microsoft.com/office/drawing/2016/ink" xmlns:am3d="http://schemas.microsoft.com/office/drawing/2017/model3d" xmlns:o="urn:schemas-microsoft-com:office:office" xmlns:r="http://schemas.openxmlformats.org/officeDocument/2006/relationships" xmlns:m="http://schemas.openxmlformats.org/officeDocument/2006/math" xmlns:v="urn:schemas-microsoft-com:vml" xmlns:wp14="http://schemas.microsoft.com/office/word/2010/wordprocessingDrawing" xmlns:wp="http://schemas.openxmlformats.org/drawingml/2006/wordprocessingDrawing" xmlns:w10="urn:schemas-microsoft-com:office:word" xmlns:w="http://schemas.openxmlformats.org/wordprocessingml/2006/main" xmlns:w14="http://schemas.microsoft.com/office/word/2010/wordml" xmlns:w15="http://schemas.microsoft.com/office/word/2012/wordml" xmlns:w16cid="http://schemas.microsoft.com/office/word/2016/wordml/cid" xmlns:w16se="http://schemas.microsoft.com/office/word/2015/wordml/symex" xmlns:wpg="http://schemas.microsoft.com/office/word/2010/wordprocessingGroup" xmlns:wpi="http://schemas.microsoft.com/office/word/2010/wordprocessingInk" xmlns:wne="http://schemas.microsoft.com/office/word/2006/wordml" xmlns:wps="http://schemas.microsoft.com/office/word/2010/wordprocessingShape" mc:Ignorable="w14 w15 w16se w16cid wp14">
   <w:footnote w:type="separator" w:id="-1">
     <w:p>
       <w:r>
@@ -2575,27 +1452,7 @@
 </file>
 
 <file path=word/header1.xml><?xml version="1.0" encoding="utf-8"?>
-<w:hdr xmlns:wpc="http://schemas.microsoft.com/office/word/2010/wordprocessingCanvas" xmlns:cx="http://schemas.microsoft.com/office/drawing/2014/chartex" xmlns:cx1="http://schemas.microsoft.com/office/drawing/2015/9/8/chartex" xmlns:cx2="http://schemas.microsoft.com/office/drawing/2015/10/21/chartex" xmlns:cx3="http://schemas.microsoft.com/office/drawing/2016/5/9/chartex" xmlns:cx4="http://schemas.microsoft.com/office/drawing/2016/5/10/chartex" xmlns:cx5="http://schemas.microsoft.com/office/drawing/2016/5/11/chartex" xmlns:cx6="http://schemas.microsoft.com/office/drawing/2016/5/12/chartex" xmlns:cx7="http://schemas.microsoft.com/office/drawing/2016/5/13/chartex" xmlns:cx8="http://schemas.microsoft.com/office/drawing/2016/5/14/chartex" xmlns:mc="http://schemas.openxmlformats.org/markup-compatibility/2006" xmlns:aink="http://schemas.microsoft.com/office/drawing/2016/ink" xmlns:am3d="http://schemas.microsoft.com/office/drawing/2017/model3d" xmlns:o="urn:schemas-microsoft-com:office:office" xmlns:r="http://schemas.openxmlformats.org/officeDocument/2006/relationships" xmlns:m="http://schemas.openxmlformats.org/officeDocument/2006/math" xmlns:v="urn:schemas-microsoft-com:vml" xmlns:wp14="http://schemas.microsoft.com/office/word/2010/wordprocessingDrawing" xmlns:wp="http://schemas.openxmlformats.org/drawingml/2006/wordprocessingDrawing" xmlns:w10="urn:schemas-microsoft-com:office:word" xmlns:w="http://schemas.openxmlformats.org/wordprocessingml/2006/main" xmlns:w14="http://schemas.microsoft.com/office/word/2010/wordml" xmlns:w15="http://schemas.microsoft.com/office/word/2012/wordml" xmlns:w16cex="http://schemas.microsoft.com/office/word/2018/wordml/cex" xmlns:w16cid="http://schemas.microsoft.com/office/word/2016/wordml/cid" xmlns:w16="http://schemas.microsoft.com/office/word/2018/wordml" xmlns:w16sdtdh="http://schemas.microsoft.com/office/word/2020/wordml/sdtdatahash" xmlns:w16se="http://schemas.microsoft.com/office/word/2015/wordml/symex" xmlns:wpg="http://schemas.microsoft.com/office/word/2010/wordprocessingGroup" xmlns:wpi="http://schemas.microsoft.com/office/word/2010/wordprocessingInk" xmlns:wne="http://schemas.microsoft.com/office/word/2006/wordml" xmlns:wps="http://schemas.microsoft.com/office/word/2010/wordprocessingShape" mc:Ignorable="w14 w15 w16se w16cid w16 w16cex w16sdtdh wp14">
-  <w:p>
-    <w:pPr>
-      <w:pStyle w:val="Header"/>
-    </w:pPr>
-  </w:p>
-</w:hdr>
-</file>
-
-<file path=word/header2.xml><?xml version="1.0" encoding="utf-8"?>
-<w:hdr xmlns:wpc="http://schemas.microsoft.com/office/word/2010/wordprocessingCanvas" xmlns:cx="http://schemas.microsoft.com/office/drawing/2014/chartex" xmlns:cx1="http://schemas.microsoft.com/office/drawing/2015/9/8/chartex" xmlns:cx2="http://schemas.microsoft.com/office/drawing/2015/10/21/chartex" xmlns:cx3="http://schemas.microsoft.com/office/drawing/2016/5/9/chartex" xmlns:cx4="http://schemas.microsoft.com/office/drawing/2016/5/10/chartex" xmlns:cx5="http://schemas.microsoft.com/office/drawing/2016/5/11/chartex" xmlns:cx6="http://schemas.microsoft.com/office/drawing/2016/5/12/chartex" xmlns:cx7="http://schemas.microsoft.com/office/drawing/2016/5/13/chartex" xmlns:cx8="http://schemas.microsoft.com/office/drawing/2016/5/14/chartex" xmlns:mc="http://schemas.openxmlformats.org/markup-compatibility/2006" xmlns:aink="http://schemas.microsoft.com/office/drawing/2016/ink" xmlns:am3d="http://schemas.microsoft.com/office/drawing/2017/model3d" xmlns:o="urn:schemas-microsoft-com:office:office" xmlns:r="http://schemas.openxmlformats.org/officeDocument/2006/relationships" xmlns:m="http://schemas.openxmlformats.org/officeDocument/2006/math" xmlns:v="urn:schemas-microsoft-com:vml" xmlns:wp14="http://schemas.microsoft.com/office/word/2010/wordprocessingDrawing" xmlns:wp="http://schemas.openxmlformats.org/drawingml/2006/wordprocessingDrawing" xmlns:w10="urn:schemas-microsoft-com:office:word" xmlns:w="http://schemas.openxmlformats.org/wordprocessingml/2006/main" xmlns:w14="http://schemas.microsoft.com/office/word/2010/wordml" xmlns:w15="http://schemas.microsoft.com/office/word/2012/wordml" xmlns:w16cex="http://schemas.microsoft.com/office/word/2018/wordml/cex" xmlns:w16cid="http://schemas.microsoft.com/office/word/2016/wordml/cid" xmlns:w16="http://schemas.microsoft.com/office/word/2018/wordml" xmlns:w16sdtdh="http://schemas.microsoft.com/office/word/2020/wordml/sdtdatahash" xmlns:w16se="http://schemas.microsoft.com/office/word/2015/wordml/symex" xmlns:wpg="http://schemas.microsoft.com/office/word/2010/wordprocessingGroup" xmlns:wpi="http://schemas.microsoft.com/office/word/2010/wordprocessingInk" xmlns:wne="http://schemas.microsoft.com/office/word/2006/wordml" xmlns:wps="http://schemas.microsoft.com/office/word/2010/wordprocessingShape" mc:Ignorable="w14 w15 w16se w16cid w16 w16cex w16sdtdh wp14">
-  <w:p>
-    <w:pPr>
-      <w:pStyle w:val="Header"/>
-    </w:pPr>
-  </w:p>
-</w:hdr>
-</file>
-
-<file path=word/header3.xml><?xml version="1.0" encoding="utf-8"?>
-<w:hdr xmlns:wpc="http://schemas.microsoft.com/office/word/2010/wordprocessingCanvas" xmlns:cx="http://schemas.microsoft.com/office/drawing/2014/chartex" xmlns:cx1="http://schemas.microsoft.com/office/drawing/2015/9/8/chartex" xmlns:cx2="http://schemas.microsoft.com/office/drawing/2015/10/21/chartex" xmlns:cx3="http://schemas.microsoft.com/office/drawing/2016/5/9/chartex" xmlns:cx4="http://schemas.microsoft.com/office/drawing/2016/5/10/chartex" xmlns:cx5="http://schemas.microsoft.com/office/drawing/2016/5/11/chartex" xmlns:cx6="http://schemas.microsoft.com/office/drawing/2016/5/12/chartex" xmlns:cx7="http://schemas.microsoft.com/office/drawing/2016/5/13/chartex" xmlns:cx8="http://schemas.microsoft.com/office/drawing/2016/5/14/chartex" xmlns:mc="http://schemas.openxmlformats.org/markup-compatibility/2006" xmlns:aink="http://schemas.microsoft.com/office/drawing/2016/ink" xmlns:am3d="http://schemas.microsoft.com/office/drawing/2017/model3d" xmlns:o="urn:schemas-microsoft-com:office:office" xmlns:r="http://schemas.openxmlformats.org/officeDocument/2006/relationships" xmlns:m="http://schemas.openxmlformats.org/officeDocument/2006/math" xmlns:v="urn:schemas-microsoft-com:vml" xmlns:wp14="http://schemas.microsoft.com/office/word/2010/wordprocessingDrawing" xmlns:wp="http://schemas.openxmlformats.org/drawingml/2006/wordprocessingDrawing" xmlns:w10="urn:schemas-microsoft-com:office:word" xmlns:w="http://schemas.openxmlformats.org/wordprocessingml/2006/main" xmlns:w14="http://schemas.microsoft.com/office/word/2010/wordml" xmlns:w15="http://schemas.microsoft.com/office/word/2012/wordml" xmlns:w16cex="http://schemas.microsoft.com/office/word/2018/wordml/cex" xmlns:w16cid="http://schemas.microsoft.com/office/word/2016/wordml/cid" xmlns:w16="http://schemas.microsoft.com/office/word/2018/wordml" xmlns:w16sdtdh="http://schemas.microsoft.com/office/word/2020/wordml/sdtdatahash" xmlns:w16se="http://schemas.microsoft.com/office/word/2015/wordml/symex" xmlns:wpg="http://schemas.microsoft.com/office/word/2010/wordprocessingGroup" xmlns:wpi="http://schemas.microsoft.com/office/word/2010/wordprocessingInk" xmlns:wne="http://schemas.microsoft.com/office/word/2006/wordml" xmlns:wps="http://schemas.microsoft.com/office/word/2010/wordprocessingShape" mc:Ignorable="w14 w15 w16se w16cid w16 w16cex w16sdtdh wp14">
+<w:hdr xmlns:wpc="http://schemas.microsoft.com/office/word/2010/wordprocessingCanvas" xmlns:cx="http://schemas.microsoft.com/office/drawing/2014/chartex" xmlns:cx1="http://schemas.microsoft.com/office/drawing/2015/9/8/chartex" xmlns:cx2="http://schemas.microsoft.com/office/drawing/2015/10/21/chartex" xmlns:cx3="http://schemas.microsoft.com/office/drawing/2016/5/9/chartex" xmlns:cx4="http://schemas.microsoft.com/office/drawing/2016/5/10/chartex" xmlns:cx5="http://schemas.microsoft.com/office/drawing/2016/5/11/chartex" xmlns:cx6="http://schemas.microsoft.com/office/drawing/2016/5/12/chartex" xmlns:cx7="http://schemas.microsoft.com/office/drawing/2016/5/13/chartex" xmlns:cx8="http://schemas.microsoft.com/office/drawing/2016/5/14/chartex" xmlns:mc="http://schemas.openxmlformats.org/markup-compatibility/2006" xmlns:aink="http://schemas.microsoft.com/office/drawing/2016/ink" xmlns:am3d="http://schemas.microsoft.com/office/drawing/2017/model3d" xmlns:o="urn:schemas-microsoft-com:office:office" xmlns:r="http://schemas.openxmlformats.org/officeDocument/2006/relationships" xmlns:m="http://schemas.openxmlformats.org/officeDocument/2006/math" xmlns:v="urn:schemas-microsoft-com:vml" xmlns:wp14="http://schemas.microsoft.com/office/word/2010/wordprocessingDrawing" xmlns:wp="http://schemas.openxmlformats.org/drawingml/2006/wordprocessingDrawing" xmlns:w10="urn:schemas-microsoft-com:office:word" xmlns:w="http://schemas.openxmlformats.org/wordprocessingml/2006/main" xmlns:w14="http://schemas.microsoft.com/office/word/2010/wordml" xmlns:w15="http://schemas.microsoft.com/office/word/2012/wordml" xmlns:w16cid="http://schemas.microsoft.com/office/word/2016/wordml/cid" xmlns:w16se="http://schemas.microsoft.com/office/word/2015/wordml/symex" xmlns:wpg="http://schemas.microsoft.com/office/word/2010/wordprocessingGroup" xmlns:wpi="http://schemas.microsoft.com/office/word/2010/wordprocessingInk" xmlns:wne="http://schemas.microsoft.com/office/word/2006/wordml" xmlns:wps="http://schemas.microsoft.com/office/word/2010/wordprocessingShape" mc:Ignorable="w14 w15 w16se w16cid wp14">
   <w:tbl>
     <w:tblPr>
       <w:tblW w:w="4982" w:type="pct"/>
@@ -2669,7 +1526,7 @@
               <w:noProof/>
             </w:rPr>
             <w:drawing>
-              <wp:inline distT="0" distB="0" distL="0" distR="0" wp14:anchorId="05EA6D73" wp14:editId="0D758688">
+              <wp:inline distT="0" distB="0" distL="0" distR="0">
                 <wp:extent cx="552450" cy="581025"/>
                 <wp:effectExtent l="0" t="0" r="6350" b="3175"/>
                 <wp:docPr id="20" name="Picture 6" descr="nmra logo"/>
@@ -2858,25 +1715,7 @@
             <w:rPr>
               <w:rStyle w:val="Strong"/>
             </w:rPr>
-            <w:t xml:space="preserve">NMRA </w:t>
-          </w:r>
-          <w:r>
-            <w:rPr>
-              <w:rStyle w:val="Strong"/>
-            </w:rPr>
-            <w:t xml:space="preserve">Technical </w:t>
-          </w:r>
-          <w:r>
-            <w:rPr>
-              <w:rStyle w:val="Strong"/>
-            </w:rPr>
-            <w:t>N</w:t>
-          </w:r>
-          <w:r>
-            <w:rPr>
-              <w:rStyle w:val="Strong"/>
-            </w:rPr>
-            <w:t>ote</w:t>
+            <w:t>NMRA Technical Note</w:t>
           </w:r>
         </w:p>
       </w:tc>
@@ -3040,7 +1879,6 @@
           <w:dataBinding w:prefixMappings="xmlns:ns0='http://purl.org/dc/elements/1.1/' xmlns:ns1='http://schemas.openxmlformats.org/package/2006/metadata/core-properties' " w:xpath="/ns1:coreProperties[1]/ns0:subject[1]" w:storeItemID="{6C3C8BC8-F283-45AE-878A-BAB7291924A1}"/>
           <w:text/>
         </w:sdtPr>
-        <w:sdtEndPr/>
         <w:sdtContent>
           <w:tc>
             <w:tcPr>
@@ -3201,18 +2039,6 @@
               <w:sz w:val="16"/>
             </w:rPr>
           </w:pPr>
-          <w:r>
-            <w:rPr>
-              <w:sz w:val="16"/>
-            </w:rPr>
-            <w:t xml:space="preserve">[Optional] </w:t>
-          </w:r>
-          <w:r>
-            <w:rPr>
-              <w:sz w:val="16"/>
-            </w:rPr>
-            <w:t>Authors of this revision; include prior authors if minor revisions</w:t>
-          </w:r>
         </w:p>
       </w:tc>
       <w:tc>
@@ -3279,7 +2105,6 @@
             <w:calendar w:val="gregorian"/>
           </w:date>
         </w:sdtPr>
-        <w:sdtEndPr/>
         <w:sdtContent>
           <w:tc>
             <w:tcPr>
@@ -3325,35 +2150,7 @@
                   <w:rFonts w:ascii="CG Times" w:hAnsi="CG Times"/>
                   <w:sz w:val="20"/>
                 </w:rPr>
-                <w:t>Ma</w:t>
-              </w:r>
-              <w:r>
-                <w:rPr>
-                  <w:rFonts w:ascii="CG Times" w:hAnsi="CG Times"/>
-                  <w:sz w:val="20"/>
-                </w:rPr>
-                <w:t>y 10</w:t>
-              </w:r>
-              <w:r>
-                <w:rPr>
-                  <w:rFonts w:ascii="CG Times" w:hAnsi="CG Times"/>
-                  <w:sz w:val="20"/>
-                </w:rPr>
-                <w:t>, 20</w:t>
-              </w:r>
-              <w:r>
-                <w:rPr>
-                  <w:rFonts w:ascii="CG Times" w:hAnsi="CG Times"/>
-                  <w:sz w:val="20"/>
-                </w:rPr>
-                <w:t>2</w:t>
-              </w:r>
-              <w:r>
-                <w:rPr>
-                  <w:rFonts w:ascii="CG Times" w:hAnsi="CG Times"/>
-                  <w:sz w:val="20"/>
-                </w:rPr>
-                <w:t>1</w:t>
+                <w:t>May 10, 2021</w:t>
               </w:r>
             </w:p>
           </w:tc>
@@ -3373,7 +2170,6 @@
           <w:dataBinding w:prefixMappings="xmlns:ns0='http://purl.org/dc/elements/1.1/' xmlns:ns1='http://schemas.openxmlformats.org/package/2006/metadata/core-properties' " w:xpath="/ns1:coreProperties[1]/ns0:title[1]" w:storeItemID="{6C3C8BC8-F283-45AE-878A-BAB7291924A1}"/>
           <w:text/>
         </w:sdtPr>
-        <w:sdtEndPr/>
         <w:sdtContent>
           <w:tc>
             <w:tcPr>
@@ -3390,13 +2186,7 @@
                 <w:rPr>
                   <w:rFonts w:ascii="CG Times" w:hAnsi="CG Times"/>
                 </w:rPr>
-                <w:t xml:space="preserve">TN 9.1.1.4 </w:t>
-              </w:r>
-              <w:r>
-                <w:rPr>
-                  <w:rFonts w:ascii="CG Times" w:hAnsi="CG Times"/>
-                </w:rPr>
-                <w:t>Draft</w:t>
+                <w:t>TN 9.1.1.4</w:t>
               </w:r>
             </w:p>
           </w:tc>
@@ -3412,8 +2202,8 @@
 </w:hdr>
 </file>
 
-<file path=word/header4.xml><?xml version="1.0" encoding="utf-8"?>
-<w:hdr xmlns:wpc="http://schemas.microsoft.com/office/word/2010/wordprocessingCanvas" xmlns:cx="http://schemas.microsoft.com/office/drawing/2014/chartex" xmlns:cx1="http://schemas.microsoft.com/office/drawing/2015/9/8/chartex" xmlns:cx2="http://schemas.microsoft.com/office/drawing/2015/10/21/chartex" xmlns:cx3="http://schemas.microsoft.com/office/drawing/2016/5/9/chartex" xmlns:cx4="http://schemas.microsoft.com/office/drawing/2016/5/10/chartex" xmlns:cx5="http://schemas.microsoft.com/office/drawing/2016/5/11/chartex" xmlns:cx6="http://schemas.microsoft.com/office/drawing/2016/5/12/chartex" xmlns:cx7="http://schemas.microsoft.com/office/drawing/2016/5/13/chartex" xmlns:cx8="http://schemas.microsoft.com/office/drawing/2016/5/14/chartex" xmlns:mc="http://schemas.openxmlformats.org/markup-compatibility/2006" xmlns:aink="http://schemas.microsoft.com/office/drawing/2016/ink" xmlns:am3d="http://schemas.microsoft.com/office/drawing/2017/model3d" xmlns:o="urn:schemas-microsoft-com:office:office" xmlns:r="http://schemas.openxmlformats.org/officeDocument/2006/relationships" xmlns:m="http://schemas.openxmlformats.org/officeDocument/2006/math" xmlns:v="urn:schemas-microsoft-com:vml" xmlns:wp14="http://schemas.microsoft.com/office/word/2010/wordprocessingDrawing" xmlns:wp="http://schemas.openxmlformats.org/drawingml/2006/wordprocessingDrawing" xmlns:w10="urn:schemas-microsoft-com:office:word" xmlns:w="http://schemas.openxmlformats.org/wordprocessingml/2006/main" xmlns:w14="http://schemas.microsoft.com/office/word/2010/wordml" xmlns:w15="http://schemas.microsoft.com/office/word/2012/wordml" xmlns:w16cex="http://schemas.microsoft.com/office/word/2018/wordml/cex" xmlns:w16cid="http://schemas.microsoft.com/office/word/2016/wordml/cid" xmlns:w16="http://schemas.microsoft.com/office/word/2018/wordml" xmlns:w16sdtdh="http://schemas.microsoft.com/office/word/2020/wordml/sdtdatahash" xmlns:w16se="http://schemas.microsoft.com/office/word/2015/wordml/symex" xmlns:wpg="http://schemas.microsoft.com/office/word/2010/wordprocessingGroup" xmlns:wpi="http://schemas.microsoft.com/office/word/2010/wordprocessingInk" xmlns:wne="http://schemas.microsoft.com/office/word/2006/wordml" xmlns:wps="http://schemas.microsoft.com/office/word/2010/wordprocessingShape" mc:Ignorable="w14 w15 w16se w16cid w16 w16cex w16sdtdh wp14">
+<file path=word/header2.xml><?xml version="1.0" encoding="utf-8"?>
+<w:hdr xmlns:wpc="http://schemas.microsoft.com/office/word/2010/wordprocessingCanvas" xmlns:cx="http://schemas.microsoft.com/office/drawing/2014/chartex" xmlns:cx1="http://schemas.microsoft.com/office/drawing/2015/9/8/chartex" xmlns:cx2="http://schemas.microsoft.com/office/drawing/2015/10/21/chartex" xmlns:cx3="http://schemas.microsoft.com/office/drawing/2016/5/9/chartex" xmlns:cx4="http://schemas.microsoft.com/office/drawing/2016/5/10/chartex" xmlns:cx5="http://schemas.microsoft.com/office/drawing/2016/5/11/chartex" xmlns:cx6="http://schemas.microsoft.com/office/drawing/2016/5/12/chartex" xmlns:cx7="http://schemas.microsoft.com/office/drawing/2016/5/13/chartex" xmlns:cx8="http://schemas.microsoft.com/office/drawing/2016/5/14/chartex" xmlns:mc="http://schemas.openxmlformats.org/markup-compatibility/2006" xmlns:aink="http://schemas.microsoft.com/office/drawing/2016/ink" xmlns:am3d="http://schemas.microsoft.com/office/drawing/2017/model3d" xmlns:o="urn:schemas-microsoft-com:office:office" xmlns:r="http://schemas.openxmlformats.org/officeDocument/2006/relationships" xmlns:m="http://schemas.openxmlformats.org/officeDocument/2006/math" xmlns:v="urn:schemas-microsoft-com:vml" xmlns:wp14="http://schemas.microsoft.com/office/word/2010/wordprocessingDrawing" xmlns:wp="http://schemas.openxmlformats.org/drawingml/2006/wordprocessingDrawing" xmlns:w10="urn:schemas-microsoft-com:office:word" xmlns:w="http://schemas.openxmlformats.org/wordprocessingml/2006/main" xmlns:w14="http://schemas.microsoft.com/office/word/2010/wordml" xmlns:w15="http://schemas.microsoft.com/office/word/2012/wordml" xmlns:w16cid="http://schemas.microsoft.com/office/word/2016/wordml/cid" xmlns:w16se="http://schemas.microsoft.com/office/word/2015/wordml/symex" xmlns:wpg="http://schemas.microsoft.com/office/word/2010/wordprocessingGroup" xmlns:wpi="http://schemas.microsoft.com/office/word/2010/wordprocessingInk" xmlns:wne="http://schemas.microsoft.com/office/word/2006/wordml" xmlns:wps="http://schemas.microsoft.com/office/word/2010/wordprocessingShape" mc:Ignorable="w14 w15 w16se w16cid wp14">
   <w:p>
     <w:pPr>
       <w:pStyle w:val="Header"/>
@@ -3423,7 +2213,7 @@
 </file>
 
 <file path=word/numbering.xml><?xml version="1.0" encoding="utf-8"?>
-<w:numbering xmlns:wpc="http://schemas.microsoft.com/office/word/2010/wordprocessingCanvas" xmlns:cx="http://schemas.microsoft.com/office/drawing/2014/chartex" xmlns:cx1="http://schemas.microsoft.com/office/drawing/2015/9/8/chartex" xmlns:cx2="http://schemas.microsoft.com/office/drawing/2015/10/21/chartex" xmlns:cx3="http://schemas.microsoft.com/office/drawing/2016/5/9/chartex" xmlns:cx4="http://schemas.microsoft.com/office/drawing/2016/5/10/chartex" xmlns:cx5="http://schemas.microsoft.com/office/drawing/2016/5/11/chartex" xmlns:cx6="http://schemas.microsoft.com/office/drawing/2016/5/12/chartex" xmlns:cx7="http://schemas.microsoft.com/office/drawing/2016/5/13/chartex" xmlns:cx8="http://schemas.microsoft.com/office/drawing/2016/5/14/chartex" xmlns:mc="http://schemas.openxmlformats.org/markup-compatibility/2006" xmlns:aink="http://schemas.microsoft.com/office/drawing/2016/ink" xmlns:am3d="http://schemas.microsoft.com/office/drawing/2017/model3d" xmlns:o="urn:schemas-microsoft-com:office:office" xmlns:r="http://schemas.openxmlformats.org/officeDocument/2006/relationships" xmlns:m="http://schemas.openxmlformats.org/officeDocument/2006/math" xmlns:v="urn:schemas-microsoft-com:vml" xmlns:wp14="http://schemas.microsoft.com/office/word/2010/wordprocessingDrawing" xmlns:wp="http://schemas.openxmlformats.org/drawingml/2006/wordprocessingDrawing" xmlns:w10="urn:schemas-microsoft-com:office:word" xmlns:w="http://schemas.openxmlformats.org/wordprocessingml/2006/main" xmlns:w14="http://schemas.microsoft.com/office/word/2010/wordml" xmlns:w15="http://schemas.microsoft.com/office/word/2012/wordml" xmlns:w16cex="http://schemas.microsoft.com/office/word/2018/wordml/cex" xmlns:w16cid="http://schemas.microsoft.com/office/word/2016/wordml/cid" xmlns:w16="http://schemas.microsoft.com/office/word/2018/wordml" xmlns:w16sdtdh="http://schemas.microsoft.com/office/word/2020/wordml/sdtdatahash" xmlns:w16se="http://schemas.microsoft.com/office/word/2015/wordml/symex" xmlns:wpg="http://schemas.microsoft.com/office/word/2010/wordprocessingGroup" xmlns:wpi="http://schemas.microsoft.com/office/word/2010/wordprocessingInk" xmlns:wne="http://schemas.microsoft.com/office/word/2006/wordml" xmlns:wps="http://schemas.microsoft.com/office/word/2010/wordprocessingShape" mc:Ignorable="w14 w15 w16se w16cid w16 w16cex w16sdtdh wp14">
+<w:numbering xmlns:wpc="http://schemas.microsoft.com/office/word/2010/wordprocessingCanvas" xmlns:cx="http://schemas.microsoft.com/office/drawing/2014/chartex" xmlns:cx1="http://schemas.microsoft.com/office/drawing/2015/9/8/chartex" xmlns:cx2="http://schemas.microsoft.com/office/drawing/2015/10/21/chartex" xmlns:cx3="http://schemas.microsoft.com/office/drawing/2016/5/9/chartex" xmlns:cx4="http://schemas.microsoft.com/office/drawing/2016/5/10/chartex" xmlns:cx5="http://schemas.microsoft.com/office/drawing/2016/5/11/chartex" xmlns:cx6="http://schemas.microsoft.com/office/drawing/2016/5/12/chartex" xmlns:cx7="http://schemas.microsoft.com/office/drawing/2016/5/13/chartex" xmlns:cx8="http://schemas.microsoft.com/office/drawing/2016/5/14/chartex" xmlns:mc="http://schemas.openxmlformats.org/markup-compatibility/2006" xmlns:aink="http://schemas.microsoft.com/office/drawing/2016/ink" xmlns:am3d="http://schemas.microsoft.com/office/drawing/2017/model3d" xmlns:o="urn:schemas-microsoft-com:office:office" xmlns:r="http://schemas.openxmlformats.org/officeDocument/2006/relationships" xmlns:m="http://schemas.openxmlformats.org/officeDocument/2006/math" xmlns:v="urn:schemas-microsoft-com:vml" xmlns:wp14="http://schemas.microsoft.com/office/word/2010/wordprocessingDrawing" xmlns:wp="http://schemas.openxmlformats.org/drawingml/2006/wordprocessingDrawing" xmlns:w10="urn:schemas-microsoft-com:office:word" xmlns:w="http://schemas.openxmlformats.org/wordprocessingml/2006/main" xmlns:w14="http://schemas.microsoft.com/office/word/2010/wordml" xmlns:w15="http://schemas.microsoft.com/office/word/2012/wordml" xmlns:w16cid="http://schemas.microsoft.com/office/word/2016/wordml/cid" xmlns:w16se="http://schemas.microsoft.com/office/word/2015/wordml/symex" xmlns:wpg="http://schemas.microsoft.com/office/word/2010/wordprocessingGroup" xmlns:wpi="http://schemas.microsoft.com/office/word/2010/wordprocessingInk" xmlns:wne="http://schemas.microsoft.com/office/word/2006/wordml" xmlns:wps="http://schemas.microsoft.com/office/word/2010/wordprocessingShape" mc:Ignorable="w14 w15 w16se w16cid wp14">
   <w:abstractNum w:abstractNumId="0" w15:restartNumberingAfterBreak="0">
     <w:nsid w:val="FFFFFF7C"/>
     <w:multiLevelType w:val="singleLevel"/>
@@ -4414,7 +3204,7 @@
 </file>
 
 <file path=word/styles.xml><?xml version="1.0" encoding="utf-8"?>
-<w:styles xmlns:mc="http://schemas.openxmlformats.org/markup-compatibility/2006" xmlns:r="http://schemas.openxmlformats.org/officeDocument/2006/relationships" xmlns:w="http://schemas.openxmlformats.org/wordprocessingml/2006/main" xmlns:w14="http://schemas.microsoft.com/office/word/2010/wordml" xmlns:w15="http://schemas.microsoft.com/office/word/2012/wordml" xmlns:w16cex="http://schemas.microsoft.com/office/word/2018/wordml/cex" xmlns:w16cid="http://schemas.microsoft.com/office/word/2016/wordml/cid" xmlns:w16="http://schemas.microsoft.com/office/word/2018/wordml" xmlns:w16sdtdh="http://schemas.microsoft.com/office/word/2020/wordml/sdtdatahash" xmlns:w16se="http://schemas.microsoft.com/office/word/2015/wordml/symex" mc:Ignorable="w14 w15 w16se w16cid w16 w16cex w16sdtdh">
+<w:styles xmlns:mc="http://schemas.openxmlformats.org/markup-compatibility/2006" xmlns:r="http://schemas.openxmlformats.org/officeDocument/2006/relationships" xmlns:w="http://schemas.openxmlformats.org/wordprocessingml/2006/main" xmlns:w14="http://schemas.microsoft.com/office/word/2010/wordml" xmlns:w15="http://schemas.microsoft.com/office/word/2012/wordml" xmlns:w16cid="http://schemas.microsoft.com/office/word/2016/wordml/cid" xmlns:w16se="http://schemas.microsoft.com/office/word/2015/wordml/symex" mc:Ignorable="w14 w15 w16se w16cid">
   <w:docDefaults>
     <w:rPrDefault>
       <w:rPr>
@@ -4424,7 +3214,7 @@
     </w:rPrDefault>
     <w:pPrDefault/>
   </w:docDefaults>
-  <w:latentStyles w:defLockedState="0" w:defUIPriority="0" w:defSemiHidden="0" w:defUnhideWhenUsed="0" w:defQFormat="0" w:count="376">
+  <w:latentStyles w:defLockedState="0" w:defUIPriority="0" w:defSemiHidden="0" w:defUnhideWhenUsed="0" w:defQFormat="0" w:count="375">
     <w:lsdException w:name="Normal" w:qFormat="1"/>
     <w:lsdException w:name="heading 1" w:qFormat="1"/>
     <w:lsdException w:name="heading 2" w:qFormat="1"/>
@@ -4790,12 +3580,10 @@
     <w:lsdException w:name="Smart Hyperlink" w:semiHidden="1" w:uiPriority="99" w:unhideWhenUsed="1"/>
     <w:lsdException w:name="Hashtag" w:semiHidden="1" w:uiPriority="99" w:unhideWhenUsed="1"/>
     <w:lsdException w:name="Unresolved Mention" w:semiHidden="1" w:uiPriority="99" w:unhideWhenUsed="1"/>
-    <w:lsdException w:name="Smart Link" w:semiHidden="1" w:uiPriority="99" w:unhideWhenUsed="1"/>
   </w:latentStyles>
   <w:style w:type="paragraph" w:default="1" w:styleId="Normal">
     <w:name w:val="Normal"/>
     <w:qFormat/>
-    <w:rsid w:val="0044186D"/>
     <w:pPr>
       <w:spacing w:after="120"/>
     </w:pPr>
@@ -4829,7 +3617,6 @@
     <w:basedOn w:val="Normal"/>
     <w:next w:val="Normal"/>
     <w:qFormat/>
-    <w:rsid w:val="00643AF9"/>
     <w:pPr>
       <w:keepNext/>
       <w:numPr>
@@ -4851,7 +3638,6 @@
     <w:basedOn w:val="Normal"/>
     <w:next w:val="Normal"/>
     <w:qFormat/>
-    <w:rsid w:val="00643AF9"/>
     <w:pPr>
       <w:keepNext/>
       <w:numPr>
@@ -4872,7 +3658,6 @@
     <w:basedOn w:val="Normal"/>
     <w:next w:val="Normal"/>
     <w:qFormat/>
-    <w:rsid w:val="002A058D"/>
     <w:pPr>
       <w:keepNext/>
       <w:numPr>
@@ -4892,7 +3677,6 @@
     <w:basedOn w:val="Normal"/>
     <w:next w:val="Normal"/>
     <w:qFormat/>
-    <w:rsid w:val="002A058D"/>
     <w:pPr>
       <w:keepNext/>
       <w:numPr>
@@ -4913,7 +3697,6 @@
     <w:basedOn w:val="Normal"/>
     <w:next w:val="Normal"/>
     <w:qFormat/>
-    <w:rsid w:val="002A058D"/>
     <w:pPr>
       <w:keepNext/>
       <w:numPr>
@@ -4934,7 +3717,6 @@
     <w:basedOn w:val="Normal"/>
     <w:next w:val="Normal"/>
     <w:qFormat/>
-    <w:rsid w:val="002A058D"/>
     <w:pPr>
       <w:keepNext/>
       <w:numPr>
@@ -4955,7 +3737,6 @@
     <w:basedOn w:val="Normal"/>
     <w:next w:val="Normal"/>
     <w:qFormat/>
-    <w:rsid w:val="002A058D"/>
     <w:pPr>
       <w:keepNext/>
       <w:numPr>
@@ -4976,7 +3757,6 @@
     <w:basedOn w:val="Normal"/>
     <w:next w:val="Normal"/>
     <w:qFormat/>
-    <w:rsid w:val="002A058D"/>
     <w:pPr>
       <w:keepNext/>
       <w:numPr>
@@ -5025,7 +3805,6 @@
     <w:next w:val="Normal"/>
     <w:autoRedefine/>
     <w:qFormat/>
-    <w:rsid w:val="00EC47B6"/>
     <w:pPr>
       <w:spacing w:before="120"/>
       <w:jc w:val="center"/>
@@ -6197,7 +4976,6 @@
   <w:style w:type="table" w:styleId="TableGrid">
     <w:name w:val="Table Grid"/>
     <w:basedOn w:val="TableNormal"/>
-    <w:rsid w:val="002A46D5"/>
     <w:tblPr>
       <w:tblBorders>
         <w:top w:val="single" w:sz="4" w:space="0" w:color="auto"/>
@@ -6215,7 +4993,6 @@
     <w:link w:val="BalloonTextChar"/>
     <w:semiHidden/>
     <w:unhideWhenUsed/>
-    <w:rsid w:val="00F7685D"/>
     <w:rPr>
       <w:rFonts w:ascii="Tahoma" w:hAnsi="Tahoma" w:cs="Tahoma"/>
       <w:sz w:val="16"/>
@@ -6227,7 +5004,6 @@
     <w:basedOn w:val="DefaultParagraphFont"/>
     <w:link w:val="BalloonText"/>
     <w:semiHidden/>
-    <w:rsid w:val="00F7685D"/>
     <w:rPr>
       <w:rFonts w:ascii="Tahoma" w:hAnsi="Tahoma" w:cs="Tahoma"/>
       <w:sz w:val="16"/>
@@ -6238,7 +5014,6 @@
     <w:name w:val="Strong"/>
     <w:basedOn w:val="DefaultParagraphFont"/>
     <w:qFormat/>
-    <w:rsid w:val="00851FCA"/>
     <w:rPr>
       <w:b/>
       <w:bCs/>
@@ -6249,7 +5024,6 @@
     <w:basedOn w:val="Normal"/>
     <w:uiPriority w:val="34"/>
     <w:qFormat/>
-    <w:rsid w:val="00623B38"/>
     <w:pPr>
       <w:ind w:left="720"/>
       <w:contextualSpacing/>
@@ -6260,7 +5034,6 @@
     <w:basedOn w:val="DefaultParagraphFont"/>
     <w:uiPriority w:val="99"/>
     <w:semiHidden/>
-    <w:rsid w:val="00A22650"/>
     <w:rPr>
       <w:color w:val="808080"/>
     </w:rPr>
@@ -6269,7 +5042,7 @@
 </file>
 
 <file path=word/glossary/document.xml><?xml version="1.0" encoding="utf-8"?>
-<w:glossaryDocument xmlns:wpc="http://schemas.microsoft.com/office/word/2010/wordprocessingCanvas" xmlns:cx="http://schemas.microsoft.com/office/drawing/2014/chartex" xmlns:cx1="http://schemas.microsoft.com/office/drawing/2015/9/8/chartex" xmlns:cx2="http://schemas.microsoft.com/office/drawing/2015/10/21/chartex" xmlns:cx3="http://schemas.microsoft.com/office/drawing/2016/5/9/chartex" xmlns:cx4="http://schemas.microsoft.com/office/drawing/2016/5/10/chartex" xmlns:cx5="http://schemas.microsoft.com/office/drawing/2016/5/11/chartex" xmlns:cx6="http://schemas.microsoft.com/office/drawing/2016/5/12/chartex" xmlns:cx7="http://schemas.microsoft.com/office/drawing/2016/5/13/chartex" xmlns:cx8="http://schemas.microsoft.com/office/drawing/2016/5/14/chartex" xmlns:mc="http://schemas.openxmlformats.org/markup-compatibility/2006" xmlns:aink="http://schemas.microsoft.com/office/drawing/2016/ink" xmlns:am3d="http://schemas.microsoft.com/office/drawing/2017/model3d" xmlns:o="urn:schemas-microsoft-com:office:office" xmlns:r="http://schemas.openxmlformats.org/officeDocument/2006/relationships" xmlns:m="http://schemas.openxmlformats.org/officeDocument/2006/math" xmlns:v="urn:schemas-microsoft-com:vml" xmlns:wp14="http://schemas.microsoft.com/office/word/2010/wordprocessingDrawing" xmlns:wp="http://schemas.openxmlformats.org/drawingml/2006/wordprocessingDrawing" xmlns:w10="urn:schemas-microsoft-com:office:word" xmlns:w="http://schemas.openxmlformats.org/wordprocessingml/2006/main" xmlns:w14="http://schemas.microsoft.com/office/word/2010/wordml" xmlns:w15="http://schemas.microsoft.com/office/word/2012/wordml" xmlns:w16cex="http://schemas.microsoft.com/office/word/2018/wordml/cex" xmlns:w16cid="http://schemas.microsoft.com/office/word/2016/wordml/cid" xmlns:w16="http://schemas.microsoft.com/office/word/2018/wordml" xmlns:w16sdtdh="http://schemas.microsoft.com/office/word/2020/wordml/sdtdatahash" xmlns:w16se="http://schemas.microsoft.com/office/word/2015/wordml/symex" xmlns:wpg="http://schemas.microsoft.com/office/word/2010/wordprocessingGroup" xmlns:wpi="http://schemas.microsoft.com/office/word/2010/wordprocessingInk" xmlns:wne="http://schemas.microsoft.com/office/word/2006/wordml" xmlns:wps="http://schemas.microsoft.com/office/word/2010/wordprocessingShape" mc:Ignorable="w14 w15 w16se w16cid w16 w16cex w16sdtdh wp14">
+<w:glossaryDocument xmlns:wpc="http://schemas.microsoft.com/office/word/2010/wordprocessingCanvas" xmlns:cx="http://schemas.microsoft.com/office/drawing/2014/chartex" xmlns:cx1="http://schemas.microsoft.com/office/drawing/2015/9/8/chartex" xmlns:cx2="http://schemas.microsoft.com/office/drawing/2015/10/21/chartex" xmlns:cx3="http://schemas.microsoft.com/office/drawing/2016/5/9/chartex" xmlns:cx4="http://schemas.microsoft.com/office/drawing/2016/5/10/chartex" xmlns:cx5="http://schemas.microsoft.com/office/drawing/2016/5/11/chartex" xmlns:cx6="http://schemas.microsoft.com/office/drawing/2016/5/12/chartex" xmlns:cx7="http://schemas.microsoft.com/office/drawing/2016/5/13/chartex" xmlns:cx8="http://schemas.microsoft.com/office/drawing/2016/5/14/chartex" xmlns:mc="http://schemas.openxmlformats.org/markup-compatibility/2006" xmlns:aink="http://schemas.microsoft.com/office/drawing/2016/ink" xmlns:am3d="http://schemas.microsoft.com/office/drawing/2017/model3d" xmlns:o="urn:schemas-microsoft-com:office:office" xmlns:r="http://schemas.openxmlformats.org/officeDocument/2006/relationships" xmlns:m="http://schemas.openxmlformats.org/officeDocument/2006/math" xmlns:v="urn:schemas-microsoft-com:vml" xmlns:wp14="http://schemas.microsoft.com/office/word/2010/wordprocessingDrawing" xmlns:wp="http://schemas.openxmlformats.org/drawingml/2006/wordprocessingDrawing" xmlns:w10="urn:schemas-microsoft-com:office:word" xmlns:w="http://schemas.openxmlformats.org/wordprocessingml/2006/main" xmlns:w14="http://schemas.microsoft.com/office/word/2010/wordml" xmlns:w15="http://schemas.microsoft.com/office/word/2012/wordml" xmlns:w16cid="http://schemas.microsoft.com/office/word/2016/wordml/cid" xmlns:w16se="http://schemas.microsoft.com/office/word/2015/wordml/symex" xmlns:wpg="http://schemas.microsoft.com/office/word/2010/wordprocessingGroup" xmlns:wpi="http://schemas.microsoft.com/office/word/2010/wordprocessingInk" xmlns:wne="http://schemas.microsoft.com/office/word/2006/wordml" xmlns:wps="http://schemas.microsoft.com/office/word/2010/wordprocessingShape" mc:Ignorable="w14 w15 w16se w16cid wp14">
   <w:docParts>
     <w:docPart>
       <w:docPartPr>
@@ -6562,7 +5335,7 @@
 </file>
 
 <file path=word/glossary/fontTable.xml><?xml version="1.0" encoding="utf-8"?>
-<w:fonts xmlns:mc="http://schemas.openxmlformats.org/markup-compatibility/2006" xmlns:r="http://schemas.openxmlformats.org/officeDocument/2006/relationships" xmlns:w="http://schemas.openxmlformats.org/wordprocessingml/2006/main" xmlns:w14="http://schemas.microsoft.com/office/word/2010/wordml" xmlns:w15="http://schemas.microsoft.com/office/word/2012/wordml" xmlns:w16cex="http://schemas.microsoft.com/office/word/2018/wordml/cex" xmlns:w16cid="http://schemas.microsoft.com/office/word/2016/wordml/cid" xmlns:w16="http://schemas.microsoft.com/office/word/2018/wordml" xmlns:w16sdtdh="http://schemas.microsoft.com/office/word/2020/wordml/sdtdatahash" xmlns:w16se="http://schemas.microsoft.com/office/word/2015/wordml/symex" mc:Ignorable="w14 w15 w16se w16cid w16 w16cex w16sdtdh">
+<w:fonts xmlns:mc="http://schemas.openxmlformats.org/markup-compatibility/2006" xmlns:r="http://schemas.openxmlformats.org/officeDocument/2006/relationships" xmlns:w="http://schemas.openxmlformats.org/wordprocessingml/2006/main" xmlns:w14="http://schemas.microsoft.com/office/word/2010/wordml" xmlns:w15="http://schemas.microsoft.com/office/word/2012/wordml" xmlns:w16cid="http://schemas.microsoft.com/office/word/2016/wordml/cid" xmlns:w16se="http://schemas.microsoft.com/office/word/2015/wordml/symex" mc:Ignorable="w14 w15 w16se w16cid">
   <w:font w:name="Symbol">
     <w:panose1 w:val="05050102010706020507"/>
     <w:charset w:val="02"/>
@@ -6691,7 +5464,7 @@
 </file>
 
 <file path=word/glossary/settings.xml><?xml version="1.0" encoding="utf-8"?>
-<w:settings xmlns:mc="http://schemas.openxmlformats.org/markup-compatibility/2006" xmlns:o="urn:schemas-microsoft-com:office:office" xmlns:r="http://schemas.openxmlformats.org/officeDocument/2006/relationships" xmlns:m="http://schemas.openxmlformats.org/officeDocument/2006/math" xmlns:v="urn:schemas-microsoft-com:vml" xmlns:w10="urn:schemas-microsoft-com:office:word" xmlns:w="http://schemas.openxmlformats.org/wordprocessingml/2006/main" xmlns:w14="http://schemas.microsoft.com/office/word/2010/wordml" xmlns:w15="http://schemas.microsoft.com/office/word/2012/wordml" xmlns:w16cex="http://schemas.microsoft.com/office/word/2018/wordml/cex" xmlns:w16cid="http://schemas.microsoft.com/office/word/2016/wordml/cid" xmlns:w16="http://schemas.microsoft.com/office/word/2018/wordml" xmlns:w16sdtdh="http://schemas.microsoft.com/office/word/2020/wordml/sdtdatahash" xmlns:w16se="http://schemas.microsoft.com/office/word/2015/wordml/symex" xmlns:sl="http://schemas.openxmlformats.org/schemaLibrary/2006/main" mc:Ignorable="w14 w15 w16se w16cid w16 w16cex w16sdtdh">
+<w:settings xmlns:mc="http://schemas.openxmlformats.org/markup-compatibility/2006" xmlns:o="urn:schemas-microsoft-com:office:office" xmlns:r="http://schemas.openxmlformats.org/officeDocument/2006/relationships" xmlns:m="http://schemas.openxmlformats.org/officeDocument/2006/math" xmlns:v="urn:schemas-microsoft-com:vml" xmlns:w10="urn:schemas-microsoft-com:office:word" xmlns:w="http://schemas.openxmlformats.org/wordprocessingml/2006/main" xmlns:w14="http://schemas.microsoft.com/office/word/2010/wordml" xmlns:w15="http://schemas.microsoft.com/office/word/2012/wordml" xmlns:w16cid="http://schemas.microsoft.com/office/word/2016/wordml/cid" xmlns:w16se="http://schemas.microsoft.com/office/word/2015/wordml/symex" xmlns:sl="http://schemas.openxmlformats.org/schemaLibrary/2006/main" mc:Ignorable="w14 w15 w16se w16cid">
   <w:view w:val="normal"/>
   <w:defaultTabStop w:val="720"/>
   <w:characterSpacingControl w:val="doNotCompress"/>
@@ -6704,22 +5477,6 @@
     <w:compatSetting w:name="differentiateMultirowTableHeaders" w:uri="http://schemas.microsoft.com/office/word" w:val="1"/>
     <w:compatSetting w:name="useWord2013TrackBottomHyphenation" w:uri="http://schemas.microsoft.com/office/word" w:val="1"/>
   </w:compat>
-  <w:rsids>
-    <w:rsidRoot w:val="00433BD1"/>
-    <w:rsid w:val="00027FB8"/>
-    <w:rsid w:val="00096686"/>
-    <w:rsid w:val="00141AE3"/>
-    <w:rsid w:val="00274BF5"/>
-    <w:rsid w:val="00296439"/>
-    <w:rsid w:val="00433BD1"/>
-    <w:rsid w:val="00532A2E"/>
-    <w:rsid w:val="00605E11"/>
-    <w:rsid w:val="00725CBE"/>
-    <w:rsid w:val="00935BAC"/>
-    <w:rsid w:val="00C461AD"/>
-    <w:rsid w:val="00CF7ECC"/>
-    <w:rsid w:val="00FC4653"/>
-  </w:rsids>
   <m:mathPr>
     <m:mathFont m:val="Cambria Math"/>
     <m:brkBin m:val="before"/>
@@ -6741,7 +5498,7 @@
 </file>
 
 <file path=word/glossary/styles.xml><?xml version="1.0" encoding="utf-8"?>
-<w:styles xmlns:mc="http://schemas.openxmlformats.org/markup-compatibility/2006" xmlns:r="http://schemas.openxmlformats.org/officeDocument/2006/relationships" xmlns:w="http://schemas.openxmlformats.org/wordprocessingml/2006/main" xmlns:w14="http://schemas.microsoft.com/office/word/2010/wordml" xmlns:w15="http://schemas.microsoft.com/office/word/2012/wordml" xmlns:w16cex="http://schemas.microsoft.com/office/word/2018/wordml/cex" xmlns:w16cid="http://schemas.microsoft.com/office/word/2016/wordml/cid" xmlns:w16="http://schemas.microsoft.com/office/word/2018/wordml" xmlns:w16sdtdh="http://schemas.microsoft.com/office/word/2020/wordml/sdtdatahash" xmlns:w16se="http://schemas.microsoft.com/office/word/2015/wordml/symex" mc:Ignorable="w14 w15 w16se w16cid w16 w16cex w16sdtdh">
+<w:styles xmlns:mc="http://schemas.openxmlformats.org/markup-compatibility/2006" xmlns:r="http://schemas.openxmlformats.org/officeDocument/2006/relationships" xmlns:w="http://schemas.openxmlformats.org/wordprocessingml/2006/main" xmlns:w14="http://schemas.microsoft.com/office/word/2010/wordml" xmlns:w15="http://schemas.microsoft.com/office/word/2012/wordml" xmlns:w16cid="http://schemas.microsoft.com/office/word/2016/wordml/cid" xmlns:w16se="http://schemas.microsoft.com/office/word/2015/wordml/symex" mc:Ignorable="w14 w15 w16se w16cid">
   <w:docDefaults>
     <w:rPrDefault>
       <w:rPr>
@@ -6757,7 +5514,7 @@
       </w:pPr>
     </w:pPrDefault>
   </w:docDefaults>
-  <w:latentStyles w:defLockedState="0" w:defUIPriority="99" w:defSemiHidden="0" w:defUnhideWhenUsed="0" w:defQFormat="0" w:count="376">
+  <w:latentStyles w:defLockedState="0" w:defUIPriority="99" w:defSemiHidden="0" w:defUnhideWhenUsed="0" w:defQFormat="0" w:count="375">
     <w:lsdException w:name="Normal" w:uiPriority="0" w:qFormat="1"/>
     <w:lsdException w:name="heading 1" w:uiPriority="9" w:qFormat="1"/>
     <w:lsdException w:name="heading 2" w:semiHidden="1" w:uiPriority="9" w:unhideWhenUsed="1" w:qFormat="1"/>
@@ -7133,12 +5890,10 @@
     <w:lsdException w:name="Smart Hyperlink" w:semiHidden="1" w:unhideWhenUsed="1"/>
     <w:lsdException w:name="Hashtag" w:semiHidden="1" w:unhideWhenUsed="1"/>
     <w:lsdException w:name="Unresolved Mention" w:semiHidden="1" w:unhideWhenUsed="1"/>
-    <w:lsdException w:name="Smart Link" w:semiHidden="1" w:unhideWhenUsed="1"/>
   </w:latentStyles>
   <w:style w:type="paragraph" w:default="1" w:styleId="Normal">
     <w:name w:val="Normal"/>
     <w:qFormat/>
-    <w:rsid w:val="00433BD1"/>
     <w:rPr>
       <w:rFonts w:cs="Times New Roman"/>
       <w:sz w:val="3276"/>
@@ -7177,7 +5932,6 @@
     <w:basedOn w:val="DefaultParagraphFont"/>
     <w:uiPriority w:val="99"/>
     <w:semiHidden/>
-    <w:rsid w:val="00141AE3"/>
     <w:rPr>
       <w:color w:val="808080"/>
     </w:rPr>
@@ -7186,7 +5940,7 @@
 </file>
 
 <file path=word/glossary/webSettings.xml><?xml version="1.0" encoding="utf-8"?>
-<w:webSettings xmlns:mc="http://schemas.openxmlformats.org/markup-compatibility/2006" xmlns:r="http://schemas.openxmlformats.org/officeDocument/2006/relationships" xmlns:w="http://schemas.openxmlformats.org/wordprocessingml/2006/main" xmlns:w14="http://schemas.microsoft.com/office/word/2010/wordml" xmlns:w15="http://schemas.microsoft.com/office/word/2012/wordml" xmlns:w16cex="http://schemas.microsoft.com/office/word/2018/wordml/cex" xmlns:w16cid="http://schemas.microsoft.com/office/word/2016/wordml/cid" xmlns:w16="http://schemas.microsoft.com/office/word/2018/wordml" xmlns:w16sdtdh="http://schemas.microsoft.com/office/word/2020/wordml/sdtdatahash" xmlns:w16se="http://schemas.microsoft.com/office/word/2015/wordml/symex" mc:Ignorable="w14 w15 w16se w16cid w16 w16cex w16sdtdh">
+<w:webSettings xmlns:mc="http://schemas.openxmlformats.org/markup-compatibility/2006" xmlns:r="http://schemas.openxmlformats.org/officeDocument/2006/relationships" xmlns:w="http://schemas.openxmlformats.org/wordprocessingml/2006/main" xmlns:w14="http://schemas.microsoft.com/office/word/2010/wordml" xmlns:w15="http://schemas.microsoft.com/office/word/2012/wordml" xmlns:w16cid="http://schemas.microsoft.com/office/word/2016/wordml/cid" xmlns:w16se="http://schemas.microsoft.com/office/word/2015/wordml/symex" mc:Ignorable="w14 w15 w16se w16cid">
   <w:optimizeForBrowser/>
   <w:allowPNG/>
 </w:webSettings>
@@ -7536,7 +6290,7 @@
 </file>
 
 <file path=customXml/itemProps2.xml><?xml version="1.0" encoding="utf-8"?>
-<ds:datastoreItem xmlns:ds="http://schemas.openxmlformats.org/officeDocument/2006/customXml" ds:itemID="{AEAA76AA-C2F6-4F47-9CD3-A749883A245A}">
+<ds:datastoreItem xmlns:ds="http://schemas.openxmlformats.org/officeDocument/2006/customXml" ds:itemID="{6494FF6C-56FC-4D25-867B-83AC3928D02D}">
   <ds:schemaRefs>
     <ds:schemaRef ds:uri="http://schemas.openxmlformats.org/officeDocument/2006/bibliography"/>
   </ds:schemaRefs>

</xml_diff>